<commit_message>
added page results for teachers
</commit_message>
<xml_diff>
--- a/Functioneel Ontwerp.docx
+++ b/Functioneel Ontwerp.docx
@@ -2,6 +2,704 @@
 <file path=word/document.xml><?xml version="1.0" encoding="utf-8"?>
 <w:document xmlns:wpc="http://schemas.microsoft.com/office/word/2010/wordprocessingCanvas" xmlns:cx="http://schemas.microsoft.com/office/drawing/2014/chartex" xmlns:cx1="http://schemas.microsoft.com/office/drawing/2015/9/8/chartex" xmlns:cx2="http://schemas.microsoft.com/office/drawing/2015/10/21/chartex" xmlns:cx3="http://schemas.microsoft.com/office/drawing/2016/5/9/chartex" xmlns:cx4="http://schemas.microsoft.com/office/drawing/2016/5/10/chartex" xmlns:cx5="http://schemas.microsoft.com/office/drawing/2016/5/11/chartex" xmlns:cx6="http://schemas.microsoft.com/office/drawing/2016/5/12/chartex" xmlns:cx7="http://schemas.microsoft.com/office/drawing/2016/5/13/chartex" xmlns:cx8="http://schemas.microsoft.com/office/drawing/2016/5/14/chartex" xmlns:mc="http://schemas.openxmlformats.org/markup-compatibility/2006" xmlns:aink="http://schemas.microsoft.com/office/drawing/2016/ink" xmlns:am3d="http://schemas.microsoft.com/office/drawing/2017/model3d" xmlns:o="urn:schemas-microsoft-com:office:office" xmlns:oel="http://schemas.microsoft.com/office/2019/extlst" xmlns:r="http://schemas.openxmlformats.org/officeDocument/2006/relationships" xmlns:m="http://schemas.openxmlformats.org/officeDocument/2006/math" xmlns:v="urn:schemas-microsoft-com:vml" xmlns:wp14="http://schemas.microsoft.com/office/word/2010/wordprocessingDrawing" xmlns:wp="http://schemas.openxmlformats.org/drawingml/2006/wordprocessingDrawing" xmlns:w10="urn:schemas-microsoft-com:office:word" xmlns:w="http://schemas.openxmlformats.org/wordprocessingml/2006/main" xmlns:w14="http://schemas.microsoft.com/office/word/2010/wordml" xmlns:w15="http://schemas.microsoft.com/office/word/2012/wordml" xmlns:w16cex="http://schemas.microsoft.com/office/word/2018/wordml/cex" xmlns:w16cid="http://schemas.microsoft.com/office/word/2016/wordml/cid" xmlns:w16="http://schemas.microsoft.com/office/word/2018/wordml" xmlns:w16sdtdh="http://schemas.microsoft.com/office/word/2020/wordml/sdtdatahash" xmlns:w16se="http://schemas.microsoft.com/office/word/2015/wordml/symex" xmlns:wpg="http://schemas.microsoft.com/office/word/2010/wordprocessingGroup" xmlns:wpi="http://schemas.microsoft.com/office/word/2010/wordprocessingInk" xmlns:wne="http://schemas.microsoft.com/office/word/2006/wordml" xmlns:wps="http://schemas.microsoft.com/office/word/2010/wordprocessingShape" mc:Ignorable="w14 w15 w16se w16cid w16 w16cex w16sdtdh wp14">
   <w:body>
+    <w:sdt>
+      <w:sdtPr>
+        <w:id w:val="-1718120771"/>
+        <w:docPartObj>
+          <w:docPartGallery w:val="Cover Pages"/>
+          <w:docPartUnique/>
+        </w:docPartObj>
+      </w:sdtPr>
+      <w:sdtEndPr/>
+      <w:sdtContent>
+        <w:p>
+          <w:r>
+            <w:rPr>
+              <w:noProof/>
+            </w:rPr>
+            <mc:AlternateContent>
+              <mc:Choice Requires="wpg">
+                <w:drawing>
+                  <wp:anchor distT="0" distB="0" distL="114300" distR="114300" simplePos="0" relativeHeight="251659264" behindDoc="1" locked="0" layoutInCell="1" allowOverlap="1" wp14:anchorId="3B2198D4" wp14:editId="4F789CCF">
+                    <wp:simplePos x="0" y="0"/>
+                    <wp:positionH relativeFrom="page">
+                      <wp:align>center</wp:align>
+                    </wp:positionH>
+                    <wp:positionV relativeFrom="page">
+                      <wp:align>center</wp:align>
+                    </wp:positionV>
+                    <wp:extent cx="6852920" cy="9142730"/>
+                    <wp:effectExtent l="0" t="0" r="2540" b="127635"/>
+                    <wp:wrapNone/>
+                    <wp:docPr id="119" name="Group 119"/>
+                    <wp:cNvGraphicFramePr/>
+                    <a:graphic xmlns:a="http://schemas.openxmlformats.org/drawingml/2006/main">
+                      <a:graphicData uri="http://schemas.microsoft.com/office/word/2010/wordprocessingGroup">
+                        <wpg:wgp>
+                          <wpg:cNvGrpSpPr/>
+                          <wpg:grpSpPr>
+                            <a:xfrm>
+                              <a:off x="0" y="0"/>
+                              <a:ext cx="6858000" cy="9271750"/>
+                              <a:chOff x="0" y="0"/>
+                              <a:chExt cx="6858000" cy="9271750"/>
+                            </a:xfrm>
+                          </wpg:grpSpPr>
+                          <wps:wsp>
+                            <wps:cNvPr id="120" name="Rectangle 120"/>
+                            <wps:cNvSpPr/>
+                            <wps:spPr>
+                              <a:xfrm>
+                                <a:off x="0" y="7315200"/>
+                                <a:ext cx="6858000" cy="143182"/>
+                              </a:xfrm>
+                              <a:prstGeom prst="rect">
+                                <a:avLst/>
+                              </a:prstGeom>
+                              <a:solidFill>
+                                <a:schemeClr val="accent1"/>
+                              </a:solidFill>
+                              <a:ln>
+                                <a:noFill/>
+                              </a:ln>
+                            </wps:spPr>
+                            <wps:style>
+                              <a:lnRef idx="2">
+                                <a:schemeClr val="accent1">
+                                  <a:shade val="50000"/>
+                                </a:schemeClr>
+                              </a:lnRef>
+                              <a:fillRef idx="1">
+                                <a:schemeClr val="accent1"/>
+                              </a:fillRef>
+                              <a:effectRef idx="0">
+                                <a:schemeClr val="accent1"/>
+                              </a:effectRef>
+                              <a:fontRef idx="minor">
+                                <a:schemeClr val="lt1"/>
+                              </a:fontRef>
+                            </wps:style>
+                            <wps:bodyPr rot="0" spcFirstLastPara="0" vertOverflow="overflow" horzOverflow="overflow" vert="horz" wrap="square" lIns="91440" tIns="45720" rIns="91440" bIns="45720" numCol="1" spcCol="0" rtlCol="0" fromWordArt="0" anchor="ctr" anchorCtr="0" forceAA="0" compatLnSpc="1">
+                              <a:prstTxWarp prst="textNoShape">
+                                <a:avLst/>
+                              </a:prstTxWarp>
+                              <a:noAutofit/>
+                            </wps:bodyPr>
+                          </wps:wsp>
+                          <wps:wsp>
+                            <wps:cNvPr id="121" name="Rectangle 121"/>
+                            <wps:cNvSpPr/>
+                            <wps:spPr>
+                              <a:xfrm>
+                                <a:off x="0" y="7439025"/>
+                                <a:ext cx="6858000" cy="1832725"/>
+                              </a:xfrm>
+                              <a:prstGeom prst="rect">
+                                <a:avLst/>
+                              </a:prstGeom>
+                              <a:solidFill>
+                                <a:schemeClr val="accent2"/>
+                              </a:solidFill>
+                              <a:ln>
+                                <a:noFill/>
+                              </a:ln>
+                            </wps:spPr>
+                            <wps:style>
+                              <a:lnRef idx="2">
+                                <a:schemeClr val="accent1">
+                                  <a:shade val="50000"/>
+                                </a:schemeClr>
+                              </a:lnRef>
+                              <a:fillRef idx="1">
+                                <a:schemeClr val="accent1"/>
+                              </a:fillRef>
+                              <a:effectRef idx="0">
+                                <a:schemeClr val="accent1"/>
+                              </a:effectRef>
+                              <a:fontRef idx="minor">
+                                <a:schemeClr val="lt1"/>
+                              </a:fontRef>
+                            </wps:style>
+                            <wps:txbx>
+                              <w:txbxContent>
+                                <w:sdt>
+                                  <w:sdtPr>
+                                    <w:rPr>
+                                      <w:color w:val="FFFFFF" w:themeColor="background1"/>
+                                      <w:sz w:val="32"/>
+                                      <w:szCs w:val="32"/>
+                                    </w:rPr>
+                                    <w:alias w:val="Author"/>
+                                    <w:tag w:val=""/>
+                                    <w:id w:val="884141857"/>
+                                    <w:dataBinding w:prefixMappings="xmlns:ns0='http://purl.org/dc/elements/1.1/' xmlns:ns1='http://schemas.openxmlformats.org/package/2006/metadata/core-properties' " w:xpath="/ns1:coreProperties[1]/ns0:creator[1]" w:storeItemID="{6C3C8BC8-F283-45AE-878A-BAB7291924A1}"/>
+                                    <w:text/>
+                                  </w:sdtPr>
+                                  <w:sdtEndPr/>
+                                  <w:sdtContent>
+                                    <w:p>
+                                      <w:pPr>
+                                        <w:pStyle w:val="NoSpacing"/>
+                                        <w:rPr>
+                                          <w:color w:val="FFFFFF" w:themeColor="background1"/>
+                                          <w:sz w:val="32"/>
+                                          <w:szCs w:val="32"/>
+                                        </w:rPr>
+                                      </w:pPr>
+                                      <w:r>
+                                        <w:rPr>
+                                          <w:color w:val="FFFFFF" w:themeColor="background1"/>
+                                          <w:sz w:val="32"/>
+                                          <w:szCs w:val="32"/>
+                                        </w:rPr>
+                                        <w:t xml:space="preserve">Kats DD, </w:t>
+                                      </w:r>
+                                      <w:proofErr w:type="spellStart"/>
+                                      <w:r>
+                                        <w:rPr>
+                                          <w:color w:val="FFFFFF" w:themeColor="background1"/>
+                                          <w:sz w:val="32"/>
+                                          <w:szCs w:val="32"/>
+                                        </w:rPr>
+                                        <w:t>Daan</w:t>
+                                      </w:r>
+                                      <w:proofErr w:type="spellEnd"/>
+                                    </w:p>
+                                  </w:sdtContent>
+                                </w:sdt>
+                                <w:p>
+                                  <w:pPr>
+                                    <w:pStyle w:val="NoSpacing"/>
+                                    <w:rPr>
+                                      <w:caps/>
+                                      <w:color w:val="FFFFFF" w:themeColor="background1"/>
+                                    </w:rPr>
+                                  </w:pPr>
+                                  <w:sdt>
+                                    <w:sdtPr>
+                                      <w:rPr>
+                                        <w:caps/>
+                                        <w:color w:val="FFFFFF" w:themeColor="background1"/>
+                                      </w:rPr>
+                                      <w:alias w:val="Company"/>
+                                      <w:tag w:val=""/>
+                                      <w:id w:val="922067218"/>
+                                      <w:dataBinding w:prefixMappings="xmlns:ns0='http://schemas.openxmlformats.org/officeDocument/2006/extended-properties' " w:xpath="/ns0:Properties[1]/ns0:Company[1]" w:storeItemID="{6668398D-A668-4E3E-A5EB-62B293D839F1}"/>
+                                      <w:text/>
+                                    </w:sdtPr>
+                                    <w:sdtEndPr/>
+                                    <w:sdtContent>
+                                      <w:r>
+                                        <w:rPr>
+                                          <w:caps/>
+                                          <w:color w:val="FFFFFF" w:themeColor="background1"/>
+                                        </w:rPr>
+                                        <w:t>378969</w:t>
+                                      </w:r>
+                                    </w:sdtContent>
+                                  </w:sdt>
+                                  <w:r>
+                                    <w:rPr>
+                                      <w:caps/>
+                                      <w:color w:val="FFFFFF" w:themeColor="background1"/>
+                                    </w:rPr>
+                                    <w:t>|</w:t>
+                                  </w:r>
+                                </w:p>
+                              </w:txbxContent>
+                            </wps:txbx>
+                            <wps:bodyPr rot="0" spcFirstLastPara="0" vertOverflow="overflow" horzOverflow="overflow" vert="horz" wrap="square" lIns="457200" tIns="182880" rIns="457200" bIns="457200" numCol="1" spcCol="0" rtlCol="0" fromWordArt="0" anchor="b" anchorCtr="0" forceAA="0" compatLnSpc="1">
+                              <a:prstTxWarp prst="textNoShape">
+                                <a:avLst/>
+                              </a:prstTxWarp>
+                              <a:noAutofit/>
+                            </wps:bodyPr>
+                          </wps:wsp>
+                          <wps:wsp>
+                            <wps:cNvPr id="122" name="Text Box 122"/>
+                            <wps:cNvSpPr txBox="1"/>
+                            <wps:spPr>
+                              <a:xfrm>
+                                <a:off x="0" y="0"/>
+                                <a:ext cx="6858000" cy="7315200"/>
+                              </a:xfrm>
+                              <a:prstGeom prst="rect">
+                                <a:avLst/>
+                              </a:prstGeom>
+                              <a:noFill/>
+                              <a:ln w="6350">
+                                <a:noFill/>
+                              </a:ln>
+                              <a:effectLst/>
+                            </wps:spPr>
+                            <wps:style>
+                              <a:lnRef idx="0">
+                                <a:schemeClr val="accent1"/>
+                              </a:lnRef>
+                              <a:fillRef idx="0">
+                                <a:schemeClr val="accent1"/>
+                              </a:fillRef>
+                              <a:effectRef idx="0">
+                                <a:schemeClr val="accent1"/>
+                              </a:effectRef>
+                              <a:fontRef idx="minor">
+                                <a:schemeClr val="dk1"/>
+                              </a:fontRef>
+                            </wps:style>
+                            <wps:txbx>
+                              <w:txbxContent>
+                                <w:sdt>
+                                  <w:sdtPr>
+                                    <w:rPr>
+                                      <w:rFonts w:asciiTheme="majorHAnsi" w:eastAsiaTheme="majorEastAsia" w:hAnsiTheme="majorHAnsi" w:cstheme="majorBidi"/>
+                                      <w:color w:val="595959" w:themeColor="text1" w:themeTint="A6"/>
+                                      <w:sz w:val="108"/>
+                                      <w:szCs w:val="108"/>
+                                    </w:rPr>
+                                    <w:alias w:val="Title"/>
+                                    <w:tag w:val=""/>
+                                    <w:id w:val="-1476986296"/>
+                                    <w:dataBinding w:prefixMappings="xmlns:ns0='http://purl.org/dc/elements/1.1/' xmlns:ns1='http://schemas.openxmlformats.org/package/2006/metadata/core-properties' " w:xpath="/ns1:coreProperties[1]/ns0:title[1]" w:storeItemID="{6C3C8BC8-F283-45AE-878A-BAB7291924A1}"/>
+                                    <w:text/>
+                                  </w:sdtPr>
+                                  <w:sdtEndPr/>
+                                  <w:sdtContent>
+                                    <w:p>
+                                      <w:pPr>
+                                        <w:pStyle w:val="NoSpacing"/>
+                                        <w:pBdr>
+                                          <w:bottom w:val="single" w:sz="6" w:space="4" w:color="7F7F7F" w:themeColor="text1" w:themeTint="80"/>
+                                        </w:pBdr>
+                                        <w:rPr>
+                                          <w:rFonts w:asciiTheme="majorHAnsi" w:eastAsiaTheme="majorEastAsia" w:hAnsiTheme="majorHAnsi" w:cstheme="majorBidi"/>
+                                          <w:color w:val="595959" w:themeColor="text1" w:themeTint="A6"/>
+                                          <w:sz w:val="108"/>
+                                          <w:szCs w:val="108"/>
+                                        </w:rPr>
+                                      </w:pPr>
+                                      <w:proofErr w:type="spellStart"/>
+                                      <w:r>
+                                        <w:rPr>
+                                          <w:rFonts w:asciiTheme="majorHAnsi" w:eastAsiaTheme="majorEastAsia" w:hAnsiTheme="majorHAnsi" w:cstheme="majorBidi"/>
+                                          <w:color w:val="595959" w:themeColor="text1" w:themeTint="A6"/>
+                                          <w:sz w:val="108"/>
+                                          <w:szCs w:val="108"/>
+                                        </w:rPr>
+                                        <w:t>Functioneel</w:t>
+                                      </w:r>
+                                      <w:proofErr w:type="spellEnd"/>
+                                      <w:r>
+                                        <w:rPr>
+                                          <w:rFonts w:asciiTheme="majorHAnsi" w:eastAsiaTheme="majorEastAsia" w:hAnsiTheme="majorHAnsi" w:cstheme="majorBidi"/>
+                                          <w:color w:val="595959" w:themeColor="text1" w:themeTint="A6"/>
+                                          <w:sz w:val="108"/>
+                                          <w:szCs w:val="108"/>
+                                        </w:rPr>
+                                        <w:t xml:space="preserve"> </w:t>
+                                      </w:r>
+                                      <w:proofErr w:type="spellStart"/>
+                                      <w:r>
+                                        <w:rPr>
+                                          <w:rFonts w:asciiTheme="majorHAnsi" w:eastAsiaTheme="majorEastAsia" w:hAnsiTheme="majorHAnsi" w:cstheme="majorBidi"/>
+                                          <w:color w:val="595959" w:themeColor="text1" w:themeTint="A6"/>
+                                          <w:sz w:val="108"/>
+                                          <w:szCs w:val="108"/>
+                                        </w:rPr>
+                                        <w:t>ontwerp</w:t>
+                                      </w:r>
+                                      <w:proofErr w:type="spellEnd"/>
+                                    </w:p>
+                                  </w:sdtContent>
+                                </w:sdt>
+                                <w:sdt>
+                                  <w:sdtPr>
+                                    <w:rPr>
+                                      <w:caps/>
+                                      <w:color w:val="44546A" w:themeColor="text2"/>
+                                      <w:sz w:val="36"/>
+                                      <w:szCs w:val="36"/>
+                                    </w:rPr>
+                                    <w:alias w:val="Subtitle"/>
+                                    <w:tag w:val=""/>
+                                    <w:id w:val="157346227"/>
+                                    <w:dataBinding w:prefixMappings="xmlns:ns0='http://purl.org/dc/elements/1.1/' xmlns:ns1='http://schemas.openxmlformats.org/package/2006/metadata/core-properties' " w:xpath="/ns1:coreProperties[1]/ns0:subject[1]" w:storeItemID="{6C3C8BC8-F283-45AE-878A-BAB7291924A1}"/>
+                                    <w:text/>
+                                  </w:sdtPr>
+                                  <w:sdtEndPr/>
+                                  <w:sdtContent>
+                                    <w:p>
+                                      <w:pPr>
+                                        <w:pStyle w:val="NoSpacing"/>
+                                        <w:spacing w:before="240"/>
+                                        <w:rPr>
+                                          <w:caps/>
+                                          <w:color w:val="44546A" w:themeColor="text2"/>
+                                          <w:sz w:val="36"/>
+                                          <w:szCs w:val="36"/>
+                                        </w:rPr>
+                                      </w:pPr>
+                                      <w:r>
+                                        <w:rPr>
+                                          <w:caps/>
+                                          <w:color w:val="44546A" w:themeColor="text2"/>
+                                          <w:sz w:val="36"/>
+                                          <w:szCs w:val="36"/>
+                                        </w:rPr>
+                                        <w:t>eindopdracht Webtechnologie II</w:t>
+                                      </w:r>
+                                    </w:p>
+                                  </w:sdtContent>
+                                </w:sdt>
+                              </w:txbxContent>
+                            </wps:txbx>
+                            <wps:bodyPr rot="0" spcFirstLastPara="0" vertOverflow="overflow" horzOverflow="overflow" vert="horz" wrap="square" lIns="457200" tIns="457200" rIns="457200" bIns="457200" numCol="1" spcCol="0" rtlCol="0" fromWordArt="0" anchor="ctr" anchorCtr="0" forceAA="0" compatLnSpc="1">
+                              <a:prstTxWarp prst="textNoShape">
+                                <a:avLst/>
+                              </a:prstTxWarp>
+                              <a:noAutofit/>
+                            </wps:bodyPr>
+                          </wps:wsp>
+                        </wpg:wgp>
+                      </a:graphicData>
+                    </a:graphic>
+                    <wp14:sizeRelH relativeFrom="page">
+                      <wp14:pctWidth>88200</wp14:pctWidth>
+                    </wp14:sizeRelH>
+                    <wp14:sizeRelV relativeFrom="page">
+                      <wp14:pctHeight>90900</wp14:pctHeight>
+                    </wp14:sizeRelV>
+                  </wp:anchor>
+                </w:drawing>
+              </mc:Choice>
+              <mc:Fallback>
+                <w:pict>
+                  <v:group w14:anchorId="3B2198D4" id="Group 119" o:spid="_x0000_s1026" style="position:absolute;margin-left:0;margin-top:0;width:539.6pt;height:719.9pt;z-index:-251657216;mso-width-percent:882;mso-height-percent:909;mso-position-horizontal:center;mso-position-horizontal-relative:page;mso-position-vertical:center;mso-position-vertical-relative:page;mso-width-percent:882;mso-height-percent:909" coordsize="68580,92717" o:gfxdata="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">
+                    <v:rect id="Rectangle 120" o:spid="_x0000_s1027" style="position:absolute;top:73152;width:68580;height:1431;visibility:visible;mso-wrap-style:square;v-text-anchor:middle" o:gfxdata="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" fillcolor="#4472c4 [3204]" stroked="f" strokeweight="1pt"/>
+                    <v:rect id="Rectangle 121" o:spid="_x0000_s1028" style="position:absolute;top:74390;width:68580;height:18327;visibility:visible;mso-wrap-style:square;v-text-anchor:bottom" o:gfxdata="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" fillcolor="#ed7d31 [3205]" stroked="f" strokeweight="1pt">
+                      <v:textbox inset="36pt,14.4pt,36pt,36pt">
+                        <w:txbxContent>
+                          <w:sdt>
+                            <w:sdtPr>
+                              <w:rPr>
+                                <w:color w:val="FFFFFF" w:themeColor="background1"/>
+                                <w:sz w:val="32"/>
+                                <w:szCs w:val="32"/>
+                              </w:rPr>
+                              <w:alias w:val="Author"/>
+                              <w:tag w:val=""/>
+                              <w:id w:val="884141857"/>
+                              <w:dataBinding w:prefixMappings="xmlns:ns0='http://purl.org/dc/elements/1.1/' xmlns:ns1='http://schemas.openxmlformats.org/package/2006/metadata/core-properties' " w:xpath="/ns1:coreProperties[1]/ns0:creator[1]" w:storeItemID="{6C3C8BC8-F283-45AE-878A-BAB7291924A1}"/>
+                              <w:text/>
+                            </w:sdtPr>
+                            <w:sdtContent>
+                              <w:p>
+                                <w:pPr>
+                                  <w:pStyle w:val="NoSpacing"/>
+                                  <w:rPr>
+                                    <w:color w:val="FFFFFF" w:themeColor="background1"/>
+                                    <w:sz w:val="32"/>
+                                    <w:szCs w:val="32"/>
+                                  </w:rPr>
+                                </w:pPr>
+                                <w:r>
+                                  <w:rPr>
+                                    <w:color w:val="FFFFFF" w:themeColor="background1"/>
+                                    <w:sz w:val="32"/>
+                                    <w:szCs w:val="32"/>
+                                  </w:rPr>
+                                  <w:t xml:space="preserve">Kats DD, </w:t>
+                                </w:r>
+                                <w:proofErr w:type="spellStart"/>
+                                <w:r>
+                                  <w:rPr>
+                                    <w:color w:val="FFFFFF" w:themeColor="background1"/>
+                                    <w:sz w:val="32"/>
+                                    <w:szCs w:val="32"/>
+                                  </w:rPr>
+                                  <w:t>Daan</w:t>
+                                </w:r>
+                                <w:proofErr w:type="spellEnd"/>
+                              </w:p>
+                            </w:sdtContent>
+                          </w:sdt>
+                          <w:p>
+                            <w:pPr>
+                              <w:pStyle w:val="NoSpacing"/>
+                              <w:rPr>
+                                <w:caps/>
+                                <w:color w:val="FFFFFF" w:themeColor="background1"/>
+                              </w:rPr>
+                            </w:pPr>
+                            <w:sdt>
+                              <w:sdtPr>
+                                <w:rPr>
+                                  <w:caps/>
+                                  <w:color w:val="FFFFFF" w:themeColor="background1"/>
+                                </w:rPr>
+                                <w:alias w:val="Company"/>
+                                <w:tag w:val=""/>
+                                <w:id w:val="922067218"/>
+                                <w:dataBinding w:prefixMappings="xmlns:ns0='http://schemas.openxmlformats.org/officeDocument/2006/extended-properties' " w:xpath="/ns0:Properties[1]/ns0:Company[1]" w:storeItemID="{6668398D-A668-4E3E-A5EB-62B293D839F1}"/>
+                                <w:text/>
+                              </w:sdtPr>
+                              <w:sdtContent>
+                                <w:r>
+                                  <w:rPr>
+                                    <w:caps/>
+                                    <w:color w:val="FFFFFF" w:themeColor="background1"/>
+                                  </w:rPr>
+                                  <w:t>378969</w:t>
+                                </w:r>
+                              </w:sdtContent>
+                            </w:sdt>
+                            <w:r>
+                              <w:rPr>
+                                <w:caps/>
+                                <w:color w:val="FFFFFF" w:themeColor="background1"/>
+                              </w:rPr>
+                              <w:t>|</w:t>
+                            </w:r>
+                          </w:p>
+                        </w:txbxContent>
+                      </v:textbox>
+                    </v:rect>
+                    <v:shapetype id="_x0000_t202" coordsize="21600,21600" o:spt="202" path="m,l,21600r21600,l21600,xe">
+                      <v:stroke joinstyle="miter"/>
+                      <v:path gradientshapeok="t" o:connecttype="rect"/>
+                    </v:shapetype>
+                    <v:shape id="Text Box 122" o:spid="_x0000_s1029" type="#_x0000_t202" style="position:absolute;width:68580;height:73152;visibility:visible;mso-wrap-style:square;v-text-anchor:middle" o:gfxdata="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" filled="f" stroked="f" strokeweight=".5pt">
+                      <v:textbox inset="36pt,36pt,36pt,36pt">
+                        <w:txbxContent>
+                          <w:sdt>
+                            <w:sdtPr>
+                              <w:rPr>
+                                <w:rFonts w:asciiTheme="majorHAnsi" w:eastAsiaTheme="majorEastAsia" w:hAnsiTheme="majorHAnsi" w:cstheme="majorBidi"/>
+                                <w:color w:val="595959" w:themeColor="text1" w:themeTint="A6"/>
+                                <w:sz w:val="108"/>
+                                <w:szCs w:val="108"/>
+                              </w:rPr>
+                              <w:alias w:val="Title"/>
+                              <w:tag w:val=""/>
+                              <w:id w:val="-1476986296"/>
+                              <w:dataBinding w:prefixMappings="xmlns:ns0='http://purl.org/dc/elements/1.1/' xmlns:ns1='http://schemas.openxmlformats.org/package/2006/metadata/core-properties' " w:xpath="/ns1:coreProperties[1]/ns0:title[1]" w:storeItemID="{6C3C8BC8-F283-45AE-878A-BAB7291924A1}"/>
+                              <w:text/>
+                            </w:sdtPr>
+                            <w:sdtContent>
+                              <w:p>
+                                <w:pPr>
+                                  <w:pStyle w:val="NoSpacing"/>
+                                  <w:pBdr>
+                                    <w:bottom w:val="single" w:sz="6" w:space="4" w:color="7F7F7F" w:themeColor="text1" w:themeTint="80"/>
+                                  </w:pBdr>
+                                  <w:rPr>
+                                    <w:rFonts w:asciiTheme="majorHAnsi" w:eastAsiaTheme="majorEastAsia" w:hAnsiTheme="majorHAnsi" w:cstheme="majorBidi"/>
+                                    <w:color w:val="595959" w:themeColor="text1" w:themeTint="A6"/>
+                                    <w:sz w:val="108"/>
+                                    <w:szCs w:val="108"/>
+                                  </w:rPr>
+                                </w:pPr>
+                                <w:proofErr w:type="spellStart"/>
+                                <w:r>
+                                  <w:rPr>
+                                    <w:rFonts w:asciiTheme="majorHAnsi" w:eastAsiaTheme="majorEastAsia" w:hAnsiTheme="majorHAnsi" w:cstheme="majorBidi"/>
+                                    <w:color w:val="595959" w:themeColor="text1" w:themeTint="A6"/>
+                                    <w:sz w:val="108"/>
+                                    <w:szCs w:val="108"/>
+                                  </w:rPr>
+                                  <w:t>Functioneel</w:t>
+                                </w:r>
+                                <w:proofErr w:type="spellEnd"/>
+                                <w:r>
+                                  <w:rPr>
+                                    <w:rFonts w:asciiTheme="majorHAnsi" w:eastAsiaTheme="majorEastAsia" w:hAnsiTheme="majorHAnsi" w:cstheme="majorBidi"/>
+                                    <w:color w:val="595959" w:themeColor="text1" w:themeTint="A6"/>
+                                    <w:sz w:val="108"/>
+                                    <w:szCs w:val="108"/>
+                                  </w:rPr>
+                                  <w:t xml:space="preserve"> </w:t>
+                                </w:r>
+                                <w:proofErr w:type="spellStart"/>
+                                <w:r>
+                                  <w:rPr>
+                                    <w:rFonts w:asciiTheme="majorHAnsi" w:eastAsiaTheme="majorEastAsia" w:hAnsiTheme="majorHAnsi" w:cstheme="majorBidi"/>
+                                    <w:color w:val="595959" w:themeColor="text1" w:themeTint="A6"/>
+                                    <w:sz w:val="108"/>
+                                    <w:szCs w:val="108"/>
+                                  </w:rPr>
+                                  <w:t>ontwerp</w:t>
+                                </w:r>
+                                <w:proofErr w:type="spellEnd"/>
+                              </w:p>
+                            </w:sdtContent>
+                          </w:sdt>
+                          <w:sdt>
+                            <w:sdtPr>
+                              <w:rPr>
+                                <w:caps/>
+                                <w:color w:val="44546A" w:themeColor="text2"/>
+                                <w:sz w:val="36"/>
+                                <w:szCs w:val="36"/>
+                              </w:rPr>
+                              <w:alias w:val="Subtitle"/>
+                              <w:tag w:val=""/>
+                              <w:id w:val="157346227"/>
+                              <w:dataBinding w:prefixMappings="xmlns:ns0='http://purl.org/dc/elements/1.1/' xmlns:ns1='http://schemas.openxmlformats.org/package/2006/metadata/core-properties' " w:xpath="/ns1:coreProperties[1]/ns0:subject[1]" w:storeItemID="{6C3C8BC8-F283-45AE-878A-BAB7291924A1}"/>
+                              <w:text/>
+                            </w:sdtPr>
+                            <w:sdtContent>
+                              <w:p>
+                                <w:pPr>
+                                  <w:pStyle w:val="NoSpacing"/>
+                                  <w:spacing w:before="240"/>
+                                  <w:rPr>
+                                    <w:caps/>
+                                    <w:color w:val="44546A" w:themeColor="text2"/>
+                                    <w:sz w:val="36"/>
+                                    <w:szCs w:val="36"/>
+                                  </w:rPr>
+                                </w:pPr>
+                                <w:r>
+                                  <w:rPr>
+                                    <w:caps/>
+                                    <w:color w:val="44546A" w:themeColor="text2"/>
+                                    <w:sz w:val="36"/>
+                                    <w:szCs w:val="36"/>
+                                  </w:rPr>
+                                  <w:t>eindopdracht Webtechnologie II</w:t>
+                                </w:r>
+                              </w:p>
+                            </w:sdtContent>
+                          </w:sdt>
+                        </w:txbxContent>
+                      </v:textbox>
+                    </v:shape>
+                    <w10:wrap anchorx="page" anchory="page"/>
+                  </v:group>
+                </w:pict>
+              </mc:Fallback>
+            </mc:AlternateContent>
+          </w:r>
+        </w:p>
+        <w:p>
+          <w:r>
+            <w:br w:type="page"/>
+          </w:r>
+        </w:p>
+      </w:sdtContent>
+    </w:sdt>
+    <w:p>
+      <w:pPr>
+        <w:pStyle w:val="Title"/>
+        <w:jc w:val="center"/>
+      </w:pPr>
+      <w:r>
+        <w:lastRenderedPageBreak/>
+        <w:t>Inhoudsopgave</w:t>
+      </w:r>
+    </w:p>
+    <w:p>
+      <w:pPr>
+        <w:rPr>
+          <w:rFonts w:asciiTheme="majorHAnsi" w:eastAsiaTheme="majorEastAsia" w:hAnsiTheme="majorHAnsi" w:cstheme="majorBidi"/>
+          <w:spacing w:val="-10"/>
+          <w:kern w:val="28"/>
+          <w:sz w:val="56"/>
+          <w:szCs w:val="56"/>
+        </w:rPr>
+      </w:pPr>
+      <w:r>
+        <w:br w:type="page"/>
+      </w:r>
+    </w:p>
+    <w:p>
+      <w:pPr>
+        <w:pStyle w:val="Title"/>
+        <w:jc w:val="center"/>
+      </w:pPr>
+      <w:r>
+        <w:lastRenderedPageBreak/>
+        <w:t>Inleiding</w:t>
+      </w:r>
+    </w:p>
+    <w:p/>
+    <w:p>
+      <w:pPr>
+        <w:rPr>
+          <w:rFonts w:ascii="AppleSystemUIFont" w:hAnsi="AppleSystemUIFont" w:cs="AppleSystemUIFont"/>
+          <w:sz w:val="26"/>
+          <w:szCs w:val="26"/>
+        </w:rPr>
+      </w:pPr>
+      <w:r>
+        <w:rPr>
+          <w:rFonts w:ascii="AppleSystemUIFont" w:hAnsi="AppleSystemUIFont" w:cs="AppleSystemUIFont"/>
+          <w:sz w:val="26"/>
+          <w:szCs w:val="26"/>
+        </w:rPr>
+        <w:t>Dit functioneel ontwerp beschrijft de context en doelstellingen van een tentamenvolgsysteem. Het systeem zal worden ontwikkeld als een webapplicatie met een moderne PHP-code en een door de student geschreven PHP-</w:t>
+      </w:r>
+      <w:proofErr w:type="spellStart"/>
+      <w:r>
+        <w:rPr>
+          <w:rFonts w:ascii="AppleSystemUIFont" w:hAnsi="AppleSystemUIFont" w:cs="AppleSystemUIFont"/>
+          <w:sz w:val="26"/>
+          <w:szCs w:val="26"/>
+        </w:rPr>
+        <w:t>framework</w:t>
+      </w:r>
+      <w:proofErr w:type="spellEnd"/>
+      <w:r>
+        <w:rPr>
+          <w:rFonts w:ascii="AppleSystemUIFont" w:hAnsi="AppleSystemUIFont" w:cs="AppleSystemUIFont"/>
+          <w:sz w:val="26"/>
+          <w:szCs w:val="26"/>
+        </w:rPr>
+        <w:t xml:space="preserve"> dat aan de randvoorwaarden voldoet die zijn </w:t>
+      </w:r>
+      <w:r>
+        <w:rPr>
+          <w:rFonts w:ascii="AppleSystemUIFont" w:hAnsi="AppleSystemUIFont" w:cs="AppleSystemUIFont"/>
+          <w:sz w:val="26"/>
+          <w:szCs w:val="26"/>
+        </w:rPr>
+        <w:t>opgesteld in de opdrachtbeschrijving.</w:t>
+      </w:r>
+    </w:p>
+    <w:p>
+      <w:pPr>
+        <w:rPr>
+          <w:rFonts w:ascii="AppleSystemUIFont" w:hAnsi="AppleSystemUIFont" w:cs="AppleSystemUIFont"/>
+          <w:sz w:val="26"/>
+          <w:szCs w:val="26"/>
+        </w:rPr>
+      </w:pPr>
+      <w:r>
+        <w:rPr>
+          <w:rFonts w:ascii="AppleSystemUIFont" w:hAnsi="AppleSystemUIFont" w:cs="AppleSystemUIFont"/>
+          <w:sz w:val="26"/>
+          <w:szCs w:val="26"/>
+        </w:rPr>
+        <w:br w:type="page"/>
+      </w:r>
+    </w:p>
+    <w:p>
+      <w:pPr>
+        <w:pStyle w:val="Title"/>
+        <w:jc w:val="center"/>
+      </w:pPr>
+      <w:r>
+        <w:lastRenderedPageBreak/>
+        <w:t>Context en doelstelling</w:t>
+      </w:r>
+    </w:p>
+    <w:p>
+      <w:pPr>
+        <w:pStyle w:val="Heading1"/>
+      </w:pPr>
+      <w:r>
+        <w:t>Context:</w:t>
+      </w:r>
+    </w:p>
     <w:p>
       <w:pPr>
         <w:autoSpaceDE w:val="0"/>
@@ -11,7 +709,6 @@
           <w:rFonts w:ascii="AppleSystemUIFont" w:hAnsi="AppleSystemUIFont" w:cs="AppleSystemUIFont"/>
           <w:sz w:val="26"/>
           <w:szCs w:val="26"/>
-          <w:lang w:val="en-GB"/>
         </w:rPr>
       </w:pPr>
       <w:r>
@@ -19,9 +716,17 @@
           <w:rFonts w:ascii="AppleSystemUIFont" w:hAnsi="AppleSystemUIFont" w:cs="AppleSystemUIFont"/>
           <w:sz w:val="26"/>
           <w:szCs w:val="26"/>
-          <w:lang w:val="en-GB"/>
         </w:rPr>
-        <w:t>Functioneel Ontwerp: Tentamenvolgsysteem</w:t>
+        <w:t>Het tentamenvolgsysteem is een applicatie die studenten, docenten en beheerders in staat stelt om de voortgang van tentamens bij te houden. Studenten moeten zich kunnen inschrijven voor tentamens en hun cijfers kunnen inzien. Docenten moeten tentamenresultaten kunnen invoeren en resultaten van tentamens die zij beheren kunnen zien. Beheerders moeten alle onderdelen van het systeem kunnen beheren.</w:t>
+      </w:r>
+    </w:p>
+    <w:p/>
+    <w:p>
+      <w:pPr>
+        <w:pStyle w:val="Heading1"/>
+      </w:pPr>
+      <w:r>
+        <w:t>Doel:</w:t>
       </w:r>
     </w:p>
     <w:p>
@@ -33,9 +738,16 @@
           <w:rFonts w:ascii="AppleSystemUIFont" w:hAnsi="AppleSystemUIFont" w:cs="AppleSystemUIFont"/>
           <w:sz w:val="26"/>
           <w:szCs w:val="26"/>
-          <w:lang w:val="en-GB"/>
         </w:rPr>
       </w:pPr>
+      <w:r>
+        <w:rPr>
+          <w:rFonts w:ascii="AppleSystemUIFont" w:hAnsi="AppleSystemUIFont" w:cs="AppleSystemUIFont"/>
+          <w:sz w:val="26"/>
+          <w:szCs w:val="26"/>
+        </w:rPr>
+        <w:t>Het doel van het tentamenvolgsysteem is om een gebruiksvriendelijke en veilige omgeving te bieden voor studenten, docenten en beheerders om de voortgang van tentamens bij te houden. Specifieke doelstellingen zijn:</w:t>
+      </w:r>
     </w:p>
     <w:p>
       <w:pPr>
@@ -46,34 +758,48 @@
           <w:rFonts w:ascii="AppleSystemUIFont" w:hAnsi="AppleSystemUIFont" w:cs="AppleSystemUIFont"/>
           <w:sz w:val="26"/>
           <w:szCs w:val="26"/>
-          <w:lang w:val="en-GB"/>
         </w:rPr>
       </w:pPr>
-      <w:r>
+    </w:p>
+    <w:p>
+      <w:pPr>
+        <w:pStyle w:val="ListParagraph"/>
+        <w:numPr>
+          <w:ilvl w:val="0"/>
+          <w:numId w:val="15"/>
+        </w:numPr>
+        <w:autoSpaceDE w:val="0"/>
+        <w:autoSpaceDN w:val="0"/>
+        <w:adjustRightInd w:val="0"/>
         <w:rPr>
           <w:rFonts w:ascii="AppleSystemUIFont" w:hAnsi="AppleSystemUIFont" w:cs="AppleSystemUIFont"/>
           <w:sz w:val="26"/>
           <w:szCs w:val="26"/>
-          <w:lang w:val="en-GB"/>
         </w:rPr>
-        <w:t>Dit functioneel ontwerp beschrijft de context en doelstellingen van een tentamenvolgsysteem. Het systeem zal worden ontwikkeld als een webapplicatie met een moderne PHP-code en een door de student geschreven PHP-framework dat aan de randvoorwaarden voldoet die zijn uiteengezet in de opdrachtbeschrijving.</w:t>
-      </w:r>
-    </w:p>
-    <w:p>
-      <w:pPr>
+      </w:pPr>
+      <w:r>
+        <w:rPr>
+          <w:rFonts w:ascii="AppleSystemUIFont" w:hAnsi="AppleSystemUIFont" w:cs="AppleSystemUIFont"/>
+          <w:sz w:val="26"/>
+          <w:szCs w:val="26"/>
+        </w:rPr>
+        <w:t>Het bieden van een gebruikersvriendelijke interface voor het inschrijven voor tentamens, het bekijken van tentamenresultaten en het beheren van het systeem.</w:t>
+      </w:r>
+    </w:p>
+    <w:p>
+      <w:pPr>
+        <w:pStyle w:val="ListParagraph"/>
         <w:numPr>
           <w:ilvl w:val="0"/>
-          <w:numId w:val="1"/>
+          <w:numId w:val="15"/>
         </w:numPr>
         <w:autoSpaceDE w:val="0"/>
         <w:autoSpaceDN w:val="0"/>
         <w:adjustRightInd w:val="0"/>
-        <w:ind w:left="0" w:firstLine="0"/>
         <w:rPr>
           <w:rFonts w:ascii="AppleSystemUIFont" w:hAnsi="AppleSystemUIFont" w:cs="AppleSystemUIFont"/>
           <w:sz w:val="26"/>
           <w:szCs w:val="26"/>
-          <w:lang w:val="en-GB"/>
         </w:rPr>
       </w:pPr>
       <w:r>
@@ -81,26 +807,24 @@
           <w:rFonts w:ascii="AppleSystemUIFont" w:hAnsi="AppleSystemUIFont" w:cs="AppleSystemUIFont"/>
           <w:sz w:val="26"/>
           <w:szCs w:val="26"/>
-          <w:lang w:val="en-GB"/>
         </w:rPr>
-        <w:t>Context</w:t>
-      </w:r>
-    </w:p>
-    <w:p>
-      <w:pPr>
+        <w:t>Het bieden van veilige en betrouwbare toegang tot de applicatie en de opgeslagen gegevens.</w:t>
+      </w:r>
+    </w:p>
+    <w:p>
+      <w:pPr>
+        <w:pStyle w:val="ListParagraph"/>
         <w:numPr>
           <w:ilvl w:val="0"/>
-          <w:numId w:val="1"/>
+          <w:numId w:val="15"/>
         </w:numPr>
         <w:autoSpaceDE w:val="0"/>
         <w:autoSpaceDN w:val="0"/>
         <w:adjustRightInd w:val="0"/>
-        <w:ind w:left="0" w:firstLine="0"/>
         <w:rPr>
           <w:rFonts w:ascii="AppleSystemUIFont" w:hAnsi="AppleSystemUIFont" w:cs="AppleSystemUIFont"/>
           <w:sz w:val="26"/>
           <w:szCs w:val="26"/>
-          <w:lang w:val="en-GB"/>
         </w:rPr>
       </w:pPr>
       <w:r>
@@ -108,26 +832,115 @@
           <w:rFonts w:ascii="AppleSystemUIFont" w:hAnsi="AppleSystemUIFont" w:cs="AppleSystemUIFont"/>
           <w:sz w:val="26"/>
           <w:szCs w:val="26"/>
-          <w:lang w:val="en-GB"/>
         </w:rPr>
-        <w:t>Het tentamenvolgsysteem is een applicatie die studenten, docenten en beheerders in staat stelt om de voortgang van tentamens bij te houden. Studenten moeten zich kunnen inschrijven voor tentamens en hun cijfers kunnen inzien. Docenten moeten tentamenresultaten kunnen invoeren en resultaten van tentamens die zij beheren kunnen zien. Beheerders moeten alle onderdelen van het systeem kunnen beheren.</w:t>
-      </w:r>
-    </w:p>
-    <w:p>
-      <w:pPr>
+        <w:t>Het bieden van een gestructureerde opslag van tentamengegevens voor eenvoudige toegang en bijwerken.</w:t>
+      </w:r>
+    </w:p>
+    <w:p>
+      <w:pPr>
+        <w:pStyle w:val="ListParagraph"/>
+        <w:rPr>
+          <w:rFonts w:ascii="AppleSystemUIFont" w:hAnsi="AppleSystemUIFont" w:cs="AppleSystemUIFont"/>
+          <w:sz w:val="26"/>
+          <w:szCs w:val="26"/>
+        </w:rPr>
+      </w:pPr>
+    </w:p>
+    <w:p>
+      <w:pPr>
+        <w:autoSpaceDE w:val="0"/>
+        <w:autoSpaceDN w:val="0"/>
+        <w:adjustRightInd w:val="0"/>
+        <w:rPr>
+          <w:rFonts w:ascii="AppleSystemUIFont" w:hAnsi="AppleSystemUIFont" w:cs="AppleSystemUIFont"/>
+          <w:sz w:val="26"/>
+          <w:szCs w:val="26"/>
+        </w:rPr>
+      </w:pPr>
+    </w:p>
+    <w:p/>
+    <w:p>
+      <w:r>
+        <w:br w:type="page"/>
+      </w:r>
+    </w:p>
+    <w:p>
+      <w:pPr>
+        <w:pStyle w:val="Title"/>
+        <w:jc w:val="center"/>
+      </w:pPr>
+      <w:proofErr w:type="spellStart"/>
+      <w:r>
+        <w:lastRenderedPageBreak/>
+        <w:t>Requirements</w:t>
+      </w:r>
+      <w:proofErr w:type="spellEnd"/>
+    </w:p>
+    <w:p/>
+    <w:p>
+      <w:pPr>
+        <w:autoSpaceDE w:val="0"/>
+        <w:autoSpaceDN w:val="0"/>
+        <w:adjustRightInd w:val="0"/>
+        <w:rPr>
+          <w:rFonts w:ascii="AppleSystemUIFont" w:hAnsi="AppleSystemUIFont" w:cs="AppleSystemUIFont"/>
+          <w:sz w:val="26"/>
+          <w:szCs w:val="26"/>
+        </w:rPr>
+      </w:pPr>
+      <w:r>
+        <w:rPr>
+          <w:rFonts w:ascii="AppleSystemUIFont" w:hAnsi="AppleSystemUIFont" w:cs="AppleSystemUIFont"/>
+          <w:sz w:val="26"/>
+          <w:szCs w:val="26"/>
+        </w:rPr>
+        <w:t xml:space="preserve">Aan de hand van de context en doelstellingen zijn de volgende </w:t>
+      </w:r>
+      <w:proofErr w:type="spellStart"/>
+      <w:r>
+        <w:rPr>
+          <w:rFonts w:ascii="AppleSystemUIFont" w:hAnsi="AppleSystemUIFont" w:cs="AppleSystemUIFont"/>
+          <w:sz w:val="26"/>
+          <w:szCs w:val="26"/>
+        </w:rPr>
+        <w:t>requirements</w:t>
+      </w:r>
+      <w:proofErr w:type="spellEnd"/>
+      <w:r>
+        <w:rPr>
+          <w:rFonts w:ascii="AppleSystemUIFont" w:hAnsi="AppleSystemUIFont" w:cs="AppleSystemUIFont"/>
+          <w:sz w:val="26"/>
+          <w:szCs w:val="26"/>
+        </w:rPr>
+        <w:t xml:space="preserve"> opgesteld:</w:t>
+      </w:r>
+    </w:p>
+    <w:p>
+      <w:pPr>
+        <w:autoSpaceDE w:val="0"/>
+        <w:autoSpaceDN w:val="0"/>
+        <w:adjustRightInd w:val="0"/>
+        <w:rPr>
+          <w:rFonts w:ascii="AppleSystemUIFont" w:hAnsi="AppleSystemUIFont" w:cs="AppleSystemUIFont"/>
+          <w:sz w:val="26"/>
+          <w:szCs w:val="26"/>
+        </w:rPr>
+      </w:pPr>
+    </w:p>
+    <w:p>
+      <w:pPr>
+        <w:pStyle w:val="ListParagraph"/>
         <w:numPr>
           <w:ilvl w:val="0"/>
-          <w:numId w:val="1"/>
+          <w:numId w:val="15"/>
         </w:numPr>
         <w:autoSpaceDE w:val="0"/>
         <w:autoSpaceDN w:val="0"/>
         <w:adjustRightInd w:val="0"/>
-        <w:ind w:left="0" w:firstLine="0"/>
         <w:rPr>
           <w:rFonts w:ascii="AppleSystemUIFont" w:hAnsi="AppleSystemUIFont" w:cs="AppleSystemUIFont"/>
           <w:sz w:val="26"/>
           <w:szCs w:val="26"/>
-          <w:lang w:val="en-GB"/>
         </w:rPr>
       </w:pPr>
       <w:r>
@@ -135,26 +948,40 @@
           <w:rFonts w:ascii="AppleSystemUIFont" w:hAnsi="AppleSystemUIFont" w:cs="AppleSystemUIFont"/>
           <w:sz w:val="26"/>
           <w:szCs w:val="26"/>
-          <w:lang w:val="en-GB"/>
         </w:rPr>
-        <w:t>Doelstellingen</w:t>
-      </w:r>
-    </w:p>
-    <w:p>
-      <w:pPr>
+        <w:t>Studenten moeten</w:t>
+      </w:r>
+      <w:r>
+        <w:rPr>
+          <w:rFonts w:ascii="AppleSystemUIFont" w:hAnsi="AppleSystemUIFont" w:cs="AppleSystemUIFont"/>
+          <w:sz w:val="26"/>
+          <w:szCs w:val="26"/>
+        </w:rPr>
+        <w:t xml:space="preserve"> </w:t>
+      </w:r>
+      <w:r>
+        <w:rPr>
+          <w:rFonts w:ascii="AppleSystemUIFont" w:hAnsi="AppleSystemUIFont" w:cs="AppleSystemUIFont"/>
+          <w:sz w:val="26"/>
+          <w:szCs w:val="26"/>
+        </w:rPr>
+        <w:t>kunnen inloggen met e-mailadres en wachtwoord.</w:t>
+      </w:r>
+    </w:p>
+    <w:p>
+      <w:pPr>
+        <w:pStyle w:val="ListParagraph"/>
         <w:numPr>
           <w:ilvl w:val="0"/>
-          <w:numId w:val="1"/>
+          <w:numId w:val="15"/>
         </w:numPr>
         <w:autoSpaceDE w:val="0"/>
         <w:autoSpaceDN w:val="0"/>
         <w:adjustRightInd w:val="0"/>
-        <w:ind w:left="0" w:firstLine="0"/>
         <w:rPr>
           <w:rFonts w:ascii="AppleSystemUIFont" w:hAnsi="AppleSystemUIFont" w:cs="AppleSystemUIFont"/>
           <w:sz w:val="26"/>
           <w:szCs w:val="26"/>
-          <w:lang w:val="en-GB"/>
         </w:rPr>
       </w:pPr>
       <w:r>
@@ -162,26 +989,40 @@
           <w:rFonts w:ascii="AppleSystemUIFont" w:hAnsi="AppleSystemUIFont" w:cs="AppleSystemUIFont"/>
           <w:sz w:val="26"/>
           <w:szCs w:val="26"/>
-          <w:lang w:val="en-GB"/>
         </w:rPr>
-        <w:t>Het doel van het tentamenvolgsysteem is om een gebruiksvriendelijke en veilige omgeving te bieden voor studenten, docenten en beheerders om de voortgang van tentamens bij te houden. Specifieke doelstellingen zijn:</w:t>
-      </w:r>
-    </w:p>
-    <w:p>
-      <w:pPr>
+        <w:t>Docenten moeten kunnen</w:t>
+      </w:r>
+      <w:r>
+        <w:rPr>
+          <w:rFonts w:ascii="AppleSystemUIFont" w:hAnsi="AppleSystemUIFont" w:cs="AppleSystemUIFont"/>
+          <w:sz w:val="26"/>
+          <w:szCs w:val="26"/>
+        </w:rPr>
+        <w:t xml:space="preserve"> </w:t>
+      </w:r>
+      <w:r>
+        <w:rPr>
+          <w:rFonts w:ascii="AppleSystemUIFont" w:hAnsi="AppleSystemUIFont" w:cs="AppleSystemUIFont"/>
+          <w:sz w:val="26"/>
+          <w:szCs w:val="26"/>
+        </w:rPr>
+        <w:t>inloggen met e-mailadres en wachtwoord.</w:t>
+      </w:r>
+    </w:p>
+    <w:p>
+      <w:pPr>
+        <w:pStyle w:val="ListParagraph"/>
         <w:numPr>
           <w:ilvl w:val="0"/>
-          <w:numId w:val="2"/>
+          <w:numId w:val="15"/>
         </w:numPr>
         <w:autoSpaceDE w:val="0"/>
         <w:autoSpaceDN w:val="0"/>
         <w:adjustRightInd w:val="0"/>
-        <w:ind w:left="0" w:firstLine="0"/>
         <w:rPr>
           <w:rFonts w:ascii="AppleSystemUIFont" w:hAnsi="AppleSystemUIFont" w:cs="AppleSystemUIFont"/>
           <w:sz w:val="26"/>
           <w:szCs w:val="26"/>
-          <w:lang w:val="en-GB"/>
         </w:rPr>
       </w:pPr>
       <w:r>
@@ -189,26 +1030,56 @@
           <w:rFonts w:ascii="AppleSystemUIFont" w:hAnsi="AppleSystemUIFont" w:cs="AppleSystemUIFont"/>
           <w:sz w:val="26"/>
           <w:szCs w:val="26"/>
-          <w:lang w:val="en-GB"/>
         </w:rPr>
-        <w:t>Het bieden van een gebruikersvriendelijke interface voor het inschrijven voor tentamens, het bekijken van tentamenresultaten en het beheren van het systeem.</w:t>
-      </w:r>
-    </w:p>
-    <w:p>
-      <w:pPr>
+        <w:t xml:space="preserve">Beheerders moeten </w:t>
+      </w:r>
+      <w:r>
+        <w:rPr>
+          <w:rFonts w:ascii="AppleSystemUIFont" w:hAnsi="AppleSystemUIFont" w:cs="AppleSystemUIFont"/>
+          <w:sz w:val="26"/>
+          <w:szCs w:val="26"/>
+        </w:rPr>
+        <w:t xml:space="preserve">gebruikers </w:t>
+      </w:r>
+      <w:r>
+        <w:rPr>
+          <w:rFonts w:ascii="AppleSystemUIFont" w:hAnsi="AppleSystemUIFont" w:cs="AppleSystemUIFont"/>
+          <w:sz w:val="26"/>
+          <w:szCs w:val="26"/>
+        </w:rPr>
+        <w:t xml:space="preserve">kunnen registreren </w:t>
+      </w:r>
+      <w:r>
+        <w:rPr>
+          <w:rFonts w:ascii="AppleSystemUIFont" w:hAnsi="AppleSystemUIFont" w:cs="AppleSystemUIFont"/>
+          <w:sz w:val="26"/>
+          <w:szCs w:val="26"/>
+        </w:rPr>
+        <w:t xml:space="preserve">en moeten kunnen inloggen met </w:t>
+      </w:r>
+      <w:r>
+        <w:rPr>
+          <w:rFonts w:ascii="AppleSystemUIFont" w:hAnsi="AppleSystemUIFont" w:cs="AppleSystemUIFont"/>
+          <w:sz w:val="26"/>
+          <w:szCs w:val="26"/>
+        </w:rPr>
+        <w:t>e-mailadres en wachtwoord</w:t>
+      </w:r>
+    </w:p>
+    <w:p>
+      <w:pPr>
+        <w:pStyle w:val="ListParagraph"/>
         <w:numPr>
           <w:ilvl w:val="0"/>
-          <w:numId w:val="2"/>
+          <w:numId w:val="15"/>
         </w:numPr>
         <w:autoSpaceDE w:val="0"/>
         <w:autoSpaceDN w:val="0"/>
         <w:adjustRightInd w:val="0"/>
-        <w:ind w:left="0" w:firstLine="0"/>
         <w:rPr>
           <w:rFonts w:ascii="AppleSystemUIFont" w:hAnsi="AppleSystemUIFont" w:cs="AppleSystemUIFont"/>
           <w:sz w:val="26"/>
           <w:szCs w:val="26"/>
-          <w:lang w:val="en-GB"/>
         </w:rPr>
       </w:pPr>
       <w:r>
@@ -216,26 +1087,24 @@
           <w:rFonts w:ascii="AppleSystemUIFont" w:hAnsi="AppleSystemUIFont" w:cs="AppleSystemUIFont"/>
           <w:sz w:val="26"/>
           <w:szCs w:val="26"/>
-          <w:lang w:val="en-GB"/>
         </w:rPr>
-        <w:t>Het bieden van veilige en betrouwbare toegang tot de applicatie en de opgeslagen gegevens.</w:t>
-      </w:r>
-    </w:p>
-    <w:p>
-      <w:pPr>
+        <w:t>Studenten moeten zich kunnen inschrijven voor tentamens.</w:t>
+      </w:r>
+    </w:p>
+    <w:p>
+      <w:pPr>
+        <w:pStyle w:val="ListParagraph"/>
         <w:numPr>
           <w:ilvl w:val="0"/>
-          <w:numId w:val="2"/>
+          <w:numId w:val="15"/>
         </w:numPr>
         <w:autoSpaceDE w:val="0"/>
         <w:autoSpaceDN w:val="0"/>
         <w:adjustRightInd w:val="0"/>
-        <w:ind w:left="0" w:firstLine="0"/>
         <w:rPr>
           <w:rFonts w:ascii="AppleSystemUIFont" w:hAnsi="AppleSystemUIFont" w:cs="AppleSystemUIFont"/>
           <w:sz w:val="26"/>
           <w:szCs w:val="26"/>
-          <w:lang w:val="en-GB"/>
         </w:rPr>
       </w:pPr>
       <w:r>
@@ -243,26 +1112,24 @@
           <w:rFonts w:ascii="AppleSystemUIFont" w:hAnsi="AppleSystemUIFont" w:cs="AppleSystemUIFont"/>
           <w:sz w:val="26"/>
           <w:szCs w:val="26"/>
-          <w:lang w:val="en-GB"/>
         </w:rPr>
-        <w:t>Het bieden van een gestructureerde opslag van tentamengegevens voor eenvoudige toegang en bijwerken.</w:t>
-      </w:r>
-    </w:p>
-    <w:p>
-      <w:pPr>
+        <w:t>Docenten moeten tentamenresultaten kunnen invoeren en resultaten van tentamens die zij beheren kunnen zien.</w:t>
+      </w:r>
+    </w:p>
+    <w:p>
+      <w:pPr>
+        <w:pStyle w:val="ListParagraph"/>
         <w:numPr>
           <w:ilvl w:val="0"/>
-          <w:numId w:val="3"/>
+          <w:numId w:val="15"/>
         </w:numPr>
         <w:autoSpaceDE w:val="0"/>
         <w:autoSpaceDN w:val="0"/>
         <w:adjustRightInd w:val="0"/>
-        <w:ind w:left="0" w:firstLine="0"/>
         <w:rPr>
           <w:rFonts w:ascii="AppleSystemUIFont" w:hAnsi="AppleSystemUIFont" w:cs="AppleSystemUIFont"/>
           <w:sz w:val="26"/>
           <w:szCs w:val="26"/>
-          <w:lang w:val="en-GB"/>
         </w:rPr>
       </w:pPr>
       <w:r>
@@ -270,26 +1137,40 @@
           <w:rFonts w:ascii="AppleSystemUIFont" w:hAnsi="AppleSystemUIFont" w:cs="AppleSystemUIFont"/>
           <w:sz w:val="26"/>
           <w:szCs w:val="26"/>
-          <w:lang w:val="en-GB"/>
         </w:rPr>
-        <w:t>Requirements</w:t>
-      </w:r>
-    </w:p>
-    <w:p>
-      <w:pPr>
+        <w:t>Beheerders</w:t>
+      </w:r>
+      <w:r>
+        <w:rPr>
+          <w:rFonts w:ascii="AppleSystemUIFont" w:hAnsi="AppleSystemUIFont" w:cs="AppleSystemUIFont"/>
+          <w:sz w:val="26"/>
+          <w:szCs w:val="26"/>
+        </w:rPr>
+        <w:t>/Docenten</w:t>
+      </w:r>
+      <w:r>
+        <w:rPr>
+          <w:rFonts w:ascii="AppleSystemUIFont" w:hAnsi="AppleSystemUIFont" w:cs="AppleSystemUIFont"/>
+          <w:sz w:val="26"/>
+          <w:szCs w:val="26"/>
+        </w:rPr>
+        <w:t xml:space="preserve"> moeten nieuwe tentamens kunnen aanmaken, bestaande tentamens kunnen wijzigen of verwijderen en gebruikersrollen kunnen beheren.</w:t>
+      </w:r>
+    </w:p>
+    <w:p>
+      <w:pPr>
+        <w:pStyle w:val="ListParagraph"/>
         <w:numPr>
           <w:ilvl w:val="0"/>
-          <w:numId w:val="3"/>
+          <w:numId w:val="15"/>
         </w:numPr>
         <w:autoSpaceDE w:val="0"/>
         <w:autoSpaceDN w:val="0"/>
         <w:adjustRightInd w:val="0"/>
-        <w:ind w:left="0" w:firstLine="0"/>
         <w:rPr>
           <w:rFonts w:ascii="AppleSystemUIFont" w:hAnsi="AppleSystemUIFont" w:cs="AppleSystemUIFont"/>
           <w:sz w:val="26"/>
           <w:szCs w:val="26"/>
-          <w:lang w:val="en-GB"/>
         </w:rPr>
       </w:pPr>
       <w:r>
@@ -297,26 +1178,24 @@
           <w:rFonts w:ascii="AppleSystemUIFont" w:hAnsi="AppleSystemUIFont" w:cs="AppleSystemUIFont"/>
           <w:sz w:val="26"/>
           <w:szCs w:val="26"/>
-          <w:lang w:val="en-GB"/>
         </w:rPr>
-        <w:t>Aan de hand van de context en doelstellingen zijn de volgende requirements opgesteld:</w:t>
-      </w:r>
-    </w:p>
-    <w:p>
-      <w:pPr>
+        <w:t>Het systeem moet veilige opslag van wachtwoorden bieden.</w:t>
+      </w:r>
+    </w:p>
+    <w:p>
+      <w:pPr>
+        <w:pStyle w:val="ListParagraph"/>
         <w:numPr>
           <w:ilvl w:val="0"/>
-          <w:numId w:val="4"/>
+          <w:numId w:val="15"/>
         </w:numPr>
         <w:autoSpaceDE w:val="0"/>
         <w:autoSpaceDN w:val="0"/>
         <w:adjustRightInd w:val="0"/>
-        <w:ind w:left="0" w:firstLine="0"/>
         <w:rPr>
           <w:rFonts w:ascii="AppleSystemUIFont" w:hAnsi="AppleSystemUIFont" w:cs="AppleSystemUIFont"/>
           <w:sz w:val="26"/>
           <w:szCs w:val="26"/>
-          <w:lang w:val="en-GB"/>
         </w:rPr>
       </w:pPr>
       <w:r>
@@ -324,26 +1203,24 @@
           <w:rFonts w:ascii="AppleSystemUIFont" w:hAnsi="AppleSystemUIFont" w:cs="AppleSystemUIFont"/>
           <w:sz w:val="26"/>
           <w:szCs w:val="26"/>
-          <w:lang w:val="en-GB"/>
         </w:rPr>
-        <w:t>Studenten moeten zich kunnen registreren en inloggen met een gebruikersnaam of e-mailadres en wachtwoord.</w:t>
-      </w:r>
-    </w:p>
-    <w:p>
-      <w:pPr>
+        <w:t>Het systeem moet toegangscontrole bieden op basis van gebruikersrollen.</w:t>
+      </w:r>
+    </w:p>
+    <w:p>
+      <w:pPr>
+        <w:pStyle w:val="ListParagraph"/>
         <w:numPr>
           <w:ilvl w:val="0"/>
-          <w:numId w:val="4"/>
+          <w:numId w:val="15"/>
         </w:numPr>
         <w:autoSpaceDE w:val="0"/>
         <w:autoSpaceDN w:val="0"/>
         <w:adjustRightInd w:val="0"/>
-        <w:ind w:left="0" w:firstLine="0"/>
         <w:rPr>
           <w:rFonts w:ascii="AppleSystemUIFont" w:hAnsi="AppleSystemUIFont" w:cs="AppleSystemUIFont"/>
           <w:sz w:val="26"/>
           <w:szCs w:val="26"/>
-          <w:lang w:val="en-GB"/>
         </w:rPr>
       </w:pPr>
       <w:r>
@@ -351,396 +1228,505 @@
           <w:rFonts w:ascii="AppleSystemUIFont" w:hAnsi="AppleSystemUIFont" w:cs="AppleSystemUIFont"/>
           <w:sz w:val="26"/>
           <w:szCs w:val="26"/>
-          <w:lang w:val="en-GB"/>
         </w:rPr>
-        <w:t>Docenten moeten zich kunnen registreren en inloggen met een gebruikersnaam of e-mailadres en wachtwoord.</w:t>
-      </w:r>
-    </w:p>
-    <w:p>
-      <w:pPr>
-        <w:numPr>
-          <w:ilvl w:val="0"/>
-          <w:numId w:val="4"/>
-        </w:numPr>
-        <w:autoSpaceDE w:val="0"/>
-        <w:autoSpaceDN w:val="0"/>
-        <w:adjustRightInd w:val="0"/>
-        <w:ind w:left="0" w:firstLine="0"/>
+        <w:t>Het systeem moet een gestructureerde opslag van tentamengegevens bieden voor eenvoudige toegang en bijwerken.</w:t>
+      </w:r>
+    </w:p>
+    <w:p>
+      <w:pPr>
         <w:rPr>
           <w:rFonts w:ascii="AppleSystemUIFont" w:hAnsi="AppleSystemUIFont" w:cs="AppleSystemUIFont"/>
           <w:sz w:val="26"/>
           <w:szCs w:val="26"/>
-          <w:lang w:val="en-GB"/>
         </w:rPr>
       </w:pPr>
-      <w:r>
+    </w:p>
+    <w:p>
+      <w:pPr>
         <w:rPr>
           <w:rFonts w:ascii="AppleSystemUIFont" w:hAnsi="AppleSystemUIFont" w:cs="AppleSystemUIFont"/>
           <w:sz w:val="26"/>
           <w:szCs w:val="26"/>
-          <w:lang w:val="en-GB"/>
         </w:rPr>
-        <w:t>Beheerders moeten zich kunnen registreren en inloggen met een gebruikersnaam of e-mailadres en wachtwoord.</w:t>
-      </w:r>
-    </w:p>
-    <w:p>
-      <w:pPr>
-        <w:numPr>
-          <w:ilvl w:val="0"/>
-          <w:numId w:val="4"/>
-        </w:numPr>
-        <w:autoSpaceDE w:val="0"/>
-        <w:autoSpaceDN w:val="0"/>
-        <w:adjustRightInd w:val="0"/>
-        <w:ind w:left="0" w:firstLine="0"/>
+      </w:pPr>
+      <w:r>
         <w:rPr>
           <w:rFonts w:ascii="AppleSystemUIFont" w:hAnsi="AppleSystemUIFont" w:cs="AppleSystemUIFont"/>
           <w:sz w:val="26"/>
           <w:szCs w:val="26"/>
-          <w:lang w:val="en-GB"/>
         </w:rPr>
-      </w:pPr>
-      <w:r>
-        <w:rPr>
-          <w:rFonts w:ascii="AppleSystemUIFont" w:hAnsi="AppleSystemUIFont" w:cs="AppleSystemUIFont"/>
-          <w:sz w:val="26"/>
-          <w:szCs w:val="26"/>
-          <w:lang w:val="en-GB"/>
-        </w:rPr>
-        <w:t>Studenten moeten zich kunnen inschrijven voor tentamens.</w:t>
-      </w:r>
-    </w:p>
-    <w:p>
-      <w:pPr>
+        <w:br w:type="page"/>
+      </w:r>
+    </w:p>
+    <w:p>
+      <w:pPr>
+        <w:pStyle w:val="Title"/>
+        <w:jc w:val="center"/>
+      </w:pPr>
+      <w:proofErr w:type="spellStart"/>
+      <w:r>
+        <w:lastRenderedPageBreak/>
+        <w:t>Use</w:t>
+      </w:r>
+      <w:proofErr w:type="spellEnd"/>
+      <w:r>
+        <w:t xml:space="preserve"> cases</w:t>
+      </w:r>
+    </w:p>
+    <w:p/>
+    <w:p>
+      <w:pPr>
+        <w:pStyle w:val="ListParagraph"/>
         <w:numPr>
           <w:ilvl w:val="0"/>
-          <w:numId w:val="4"/>
+          <w:numId w:val="29"/>
         </w:numPr>
-        <w:autoSpaceDE w:val="0"/>
-        <w:autoSpaceDN w:val="0"/>
-        <w:adjustRightInd w:val="0"/>
-        <w:ind w:left="0" w:firstLine="0"/>
-        <w:rPr>
-          <w:rFonts w:ascii="AppleSystemUIFont" w:hAnsi="AppleSystemUIFont" w:cs="AppleSystemUIFont"/>
-          <w:sz w:val="26"/>
-          <w:szCs w:val="26"/>
-          <w:lang w:val="en-GB"/>
-        </w:rPr>
-      </w:pPr>
-      <w:r>
-        <w:rPr>
-          <w:rFonts w:ascii="AppleSystemUIFont" w:hAnsi="AppleSystemUIFont" w:cs="AppleSystemUIFont"/>
-          <w:sz w:val="26"/>
-          <w:szCs w:val="26"/>
-          <w:lang w:val="en-GB"/>
-        </w:rPr>
-        <w:t>Docenten moeten tentamenresultaten kunnen invoeren en resultaten van tentamens die zij beheren kunnen zien.</w:t>
-      </w:r>
-    </w:p>
-    <w:p>
-      <w:pPr>
+      </w:pPr>
+      <w:r>
+        <w:t>Beheerder maakt docenten en student accounts aan</w:t>
+      </w:r>
+    </w:p>
+    <w:p>
+      <w:pPr>
+        <w:pStyle w:val="ListParagraph"/>
         <w:numPr>
           <w:ilvl w:val="0"/>
-          <w:numId w:val="4"/>
+          <w:numId w:val="30"/>
         </w:numPr>
-        <w:autoSpaceDE w:val="0"/>
-        <w:autoSpaceDN w:val="0"/>
-        <w:adjustRightInd w:val="0"/>
-        <w:ind w:left="0" w:firstLine="0"/>
-        <w:rPr>
-          <w:rFonts w:ascii="AppleSystemUIFont" w:hAnsi="AppleSystemUIFont" w:cs="AppleSystemUIFont"/>
-          <w:sz w:val="26"/>
-          <w:szCs w:val="26"/>
-          <w:lang w:val="en-GB"/>
-        </w:rPr>
-      </w:pPr>
-      <w:r>
-        <w:rPr>
-          <w:rFonts w:ascii="AppleSystemUIFont" w:hAnsi="AppleSystemUIFont" w:cs="AppleSystemUIFont"/>
-          <w:sz w:val="26"/>
-          <w:szCs w:val="26"/>
-          <w:lang w:val="en-GB"/>
-        </w:rPr>
-        <w:t>Beheerders moeten nieuwe tentamens kunnen aanmaken, bestaande tentamens kunnen wijzigen of verwijderen en gebruikersrollen kunnen beheren.</w:t>
-      </w:r>
-    </w:p>
-    <w:p>
-      <w:pPr>
+      </w:pPr>
+      <w:r>
+        <w:t>De student voert zijn/haar gegevens in (naam, e-mailadres, wachtwoord, enz.).</w:t>
+      </w:r>
+    </w:p>
+    <w:p>
+      <w:pPr>
+        <w:pStyle w:val="ListParagraph"/>
         <w:numPr>
           <w:ilvl w:val="0"/>
-          <w:numId w:val="4"/>
+          <w:numId w:val="30"/>
         </w:numPr>
-        <w:autoSpaceDE w:val="0"/>
-        <w:autoSpaceDN w:val="0"/>
-        <w:adjustRightInd w:val="0"/>
-        <w:ind w:left="0" w:firstLine="0"/>
-        <w:rPr>
-          <w:rFonts w:ascii="AppleSystemUIFont" w:hAnsi="AppleSystemUIFont" w:cs="AppleSystemUIFont"/>
-          <w:sz w:val="26"/>
-          <w:szCs w:val="26"/>
-          <w:lang w:val="en-GB"/>
-        </w:rPr>
-      </w:pPr>
-      <w:r>
-        <w:rPr>
-          <w:rFonts w:ascii="AppleSystemUIFont" w:hAnsi="AppleSystemUIFont" w:cs="AppleSystemUIFont"/>
-          <w:sz w:val="26"/>
-          <w:szCs w:val="26"/>
-          <w:lang w:val="en-GB"/>
-        </w:rPr>
-        <w:t>Het systeem moet veilige opslag van wachtwoorden bieden.</w:t>
-      </w:r>
-    </w:p>
-    <w:p>
-      <w:pPr>
+      </w:pPr>
+      <w:r>
+        <w:t>Het systeem valideert de gegevens van de student en slaat deze op in de database.</w:t>
+      </w:r>
+    </w:p>
+    <w:p>
+      <w:pPr>
+        <w:pStyle w:val="ListParagraph"/>
         <w:numPr>
           <w:ilvl w:val="0"/>
-          <w:numId w:val="4"/>
+          <w:numId w:val="29"/>
         </w:numPr>
-        <w:autoSpaceDE w:val="0"/>
-        <w:autoSpaceDN w:val="0"/>
-        <w:adjustRightInd w:val="0"/>
-        <w:ind w:left="0" w:firstLine="0"/>
-        <w:rPr>
-          <w:rFonts w:ascii="AppleSystemUIFont" w:hAnsi="AppleSystemUIFont" w:cs="AppleSystemUIFont"/>
-          <w:sz w:val="26"/>
-          <w:szCs w:val="26"/>
-          <w:lang w:val="en-GB"/>
-        </w:rPr>
-      </w:pPr>
-      <w:r>
-        <w:rPr>
-          <w:rFonts w:ascii="AppleSystemUIFont" w:hAnsi="AppleSystemUIFont" w:cs="AppleSystemUIFont"/>
-          <w:sz w:val="26"/>
-          <w:szCs w:val="26"/>
-          <w:lang w:val="en-GB"/>
-        </w:rPr>
-        <w:t>Het systeem moet toegangscontrole bieden op basis van gebruikersrollen.</w:t>
-      </w:r>
-    </w:p>
-    <w:p>
-      <w:pPr>
+      </w:pPr>
+      <w:r>
+        <w:t>Gebruiker logt in op het systeem</w:t>
+      </w:r>
+    </w:p>
+    <w:p>
+      <w:pPr>
+        <w:pStyle w:val="ListParagraph"/>
         <w:numPr>
           <w:ilvl w:val="0"/>
-          <w:numId w:val="4"/>
+          <w:numId w:val="30"/>
         </w:numPr>
-        <w:autoSpaceDE w:val="0"/>
-        <w:autoSpaceDN w:val="0"/>
-        <w:adjustRightInd w:val="0"/>
-        <w:ind w:left="0" w:firstLine="0"/>
-        <w:rPr>
-          <w:rFonts w:ascii="AppleSystemUIFont" w:hAnsi="AppleSystemUIFont" w:cs="AppleSystemUIFont"/>
-          <w:sz w:val="26"/>
-          <w:szCs w:val="26"/>
-          <w:lang w:val="en-GB"/>
-        </w:rPr>
-      </w:pPr>
-      <w:r>
-        <w:rPr>
-          <w:rFonts w:ascii="AppleSystemUIFont" w:hAnsi="AppleSystemUIFont" w:cs="AppleSystemUIFont"/>
-          <w:sz w:val="26"/>
-          <w:szCs w:val="26"/>
-          <w:lang w:val="en-GB"/>
-        </w:rPr>
-        <w:lastRenderedPageBreak/>
-        <w:t>Het systeem moet een gestructureerde opslag van tentamengegevens bieden voor eenvoudige toegang en bijwerken.</w:t>
-      </w:r>
-    </w:p>
-    <w:p>
-      <w:pPr>
+      </w:pPr>
+      <w:r>
+        <w:t>De student voert zijn/haar inloggegevens in (e-mailadres en wachtwoord).</w:t>
+      </w:r>
+    </w:p>
+    <w:p>
+      <w:pPr>
+        <w:pStyle w:val="ListParagraph"/>
         <w:numPr>
           <w:ilvl w:val="0"/>
-          <w:numId w:val="4"/>
+          <w:numId w:val="30"/>
         </w:numPr>
-        <w:autoSpaceDE w:val="0"/>
-        <w:autoSpaceDN w:val="0"/>
-        <w:adjustRightInd w:val="0"/>
-        <w:ind w:left="0" w:firstLine="0"/>
-        <w:rPr>
-          <w:rFonts w:ascii="AppleSystemUIFont" w:hAnsi="AppleSystemUIFont" w:cs="AppleSystemUIFont"/>
-          <w:sz w:val="26"/>
-          <w:szCs w:val="26"/>
-          <w:lang w:val="en-GB"/>
-        </w:rPr>
-      </w:pPr>
-      <w:r>
-        <w:rPr>
-          <w:rFonts w:ascii="AppleSystemUIFont" w:hAnsi="AppleSystemUIFont" w:cs="AppleSystemUIFont"/>
-          <w:sz w:val="26"/>
-          <w:szCs w:val="26"/>
-          <w:lang w:val="en-GB"/>
-        </w:rPr>
-        <w:t>Het systeem moet de mogelijkheid bieden om e-mails te verzenden voor notificaties en wachtwoordherstel.</w:t>
-      </w:r>
-    </w:p>
-    <w:p>
-      <w:pPr>
+      </w:pPr>
+      <w:r>
+        <w:t>Het systeem valideert de inloggegevens en geeft de student toegang tot zijn/haar account.</w:t>
+      </w:r>
+    </w:p>
+    <w:p>
+      <w:pPr>
+        <w:pStyle w:val="ListParagraph"/>
         <w:numPr>
           <w:ilvl w:val="0"/>
-          <w:numId w:val="5"/>
+          <w:numId w:val="29"/>
         </w:numPr>
-        <w:autoSpaceDE w:val="0"/>
-        <w:autoSpaceDN w:val="0"/>
-        <w:adjustRightInd w:val="0"/>
-        <w:ind w:left="0" w:firstLine="0"/>
-        <w:rPr>
-          <w:rFonts w:ascii="AppleSystemUIFont" w:hAnsi="AppleSystemUIFont" w:cs="AppleSystemUIFont"/>
-          <w:sz w:val="26"/>
-          <w:szCs w:val="26"/>
-          <w:lang w:val="en-GB"/>
-        </w:rPr>
-      </w:pPr>
-      <w:r>
-        <w:rPr>
-          <w:rFonts w:ascii="AppleSystemUIFont" w:hAnsi="AppleSystemUIFont" w:cs="AppleSystemUIFont"/>
-          <w:sz w:val="26"/>
-          <w:szCs w:val="26"/>
-          <w:lang w:val="en-GB"/>
-        </w:rPr>
-        <w:t>Use Cases</w:t>
-      </w:r>
-    </w:p>
-    <w:p>
-      <w:pPr>
+      </w:pPr>
+      <w:r>
+        <w:t>Student schrijf zich in voor een tentamen</w:t>
+      </w:r>
+    </w:p>
+    <w:p>
+      <w:pPr>
+        <w:pStyle w:val="ListParagraph"/>
         <w:numPr>
           <w:ilvl w:val="0"/>
-          <w:numId w:val="5"/>
+          <w:numId w:val="30"/>
         </w:numPr>
-        <w:autoSpaceDE w:val="0"/>
-        <w:autoSpaceDN w:val="0"/>
-        <w:adjustRightInd w:val="0"/>
-        <w:ind w:left="0" w:firstLine="0"/>
-        <w:rPr>
-          <w:rFonts w:ascii="AppleSystemUIFont" w:hAnsi="AppleSystemUIFont" w:cs="AppleSystemUIFont"/>
-          <w:sz w:val="26"/>
-          <w:szCs w:val="26"/>
-          <w:lang w:val="en-GB"/>
-        </w:rPr>
-      </w:pPr>
-      <w:r>
-        <w:rPr>
-          <w:rFonts w:ascii="AppleSystemUIFont" w:hAnsi="AppleSystemUIFont" w:cs="AppleSystemUIFont"/>
-          <w:sz w:val="26"/>
-          <w:szCs w:val="26"/>
-          <w:lang w:val="en-GB"/>
-        </w:rPr>
-        <w:t>Aan de hand van de requirements zijn de volgende use cases opgesteld:</w:t>
-      </w:r>
-    </w:p>
-    <w:p>
-      <w:pPr>
+      </w:pPr>
+      <w:r>
+        <w:t>De student navigeert naar de pagina voor het inschrijven van tentamens.</w:t>
+      </w:r>
+    </w:p>
+    <w:p>
+      <w:pPr>
+        <w:pStyle w:val="ListParagraph"/>
         <w:numPr>
           <w:ilvl w:val="0"/>
-          <w:numId w:val="6"/>
+          <w:numId w:val="30"/>
         </w:numPr>
-        <w:autoSpaceDE w:val="0"/>
-        <w:autoSpaceDN w:val="0"/>
-        <w:adjustRightInd w:val="0"/>
-        <w:ind w:left="0" w:firstLine="0"/>
-        <w:rPr>
-          <w:rFonts w:ascii="AppleSystemUIFont" w:hAnsi="AppleSystemUIFont" w:cs="AppleSystemUIFont"/>
-          <w:sz w:val="26"/>
-          <w:szCs w:val="26"/>
-          <w:lang w:val="en-GB"/>
-        </w:rPr>
-      </w:pPr>
-      <w:r>
-        <w:rPr>
-          <w:rFonts w:ascii="AppleSystemUIFont" w:hAnsi="AppleSystemUIFont" w:cs="AppleSystemUIFont"/>
-          <w:sz w:val="26"/>
-          <w:szCs w:val="26"/>
-          <w:lang w:val="en-GB"/>
-        </w:rPr>
-        <w:t>Studenten kunnen zich registreren en inloggen om toegang te krijgen tot het systeem.</w:t>
-      </w:r>
-    </w:p>
-    <w:p>
-      <w:pPr>
+      </w:pPr>
+      <w:r>
+        <w:t>De student selecteert het tentamen waarvoor hij/zij zich wil inschrijven.</w:t>
+      </w:r>
+    </w:p>
+    <w:p>
+      <w:pPr>
+        <w:pStyle w:val="ListParagraph"/>
         <w:numPr>
           <w:ilvl w:val="0"/>
-          <w:numId w:val="6"/>
+          <w:numId w:val="30"/>
         </w:numPr>
-        <w:autoSpaceDE w:val="0"/>
-        <w:autoSpaceDN w:val="0"/>
-        <w:adjustRightInd w:val="0"/>
-        <w:ind w:left="0" w:firstLine="0"/>
-        <w:rPr>
-          <w:rFonts w:ascii="AppleSystemUIFont" w:hAnsi="AppleSystemUIFont" w:cs="AppleSystemUIFont"/>
-          <w:sz w:val="26"/>
-          <w:szCs w:val="26"/>
-          <w:lang w:val="en-GB"/>
-        </w:rPr>
-      </w:pPr>
-      <w:r>
-        <w:rPr>
-          <w:rFonts w:ascii="AppleSystemUIFont" w:hAnsi="AppleSystemUIFont" w:cs="AppleSystemUIFont"/>
-          <w:sz w:val="26"/>
-          <w:szCs w:val="26"/>
-          <w:lang w:val="en-GB"/>
-        </w:rPr>
-        <w:t>Studenten kunnen zich inschrijven voor tentamens.</w:t>
-      </w:r>
-    </w:p>
-    <w:p>
-      <w:pPr>
+      </w:pPr>
+      <w:r>
+        <w:t>Het systeem controleert of de student voldoet aan de vereisten voor deelname aan het tentamen (bijvoorbeeld: ingeschreven voor de bijbehorende cursus).</w:t>
+      </w:r>
+    </w:p>
+    <w:p>
+      <w:pPr>
+        <w:pStyle w:val="ListParagraph"/>
         <w:numPr>
           <w:ilvl w:val="0"/>
-          <w:numId w:val="6"/>
+          <w:numId w:val="30"/>
         </w:numPr>
-        <w:autoSpaceDE w:val="0"/>
-        <w:autoSpaceDN w:val="0"/>
-        <w:adjustRightInd w:val="0"/>
-        <w:ind w:left="0" w:firstLine="0"/>
-        <w:rPr>
-          <w:rFonts w:ascii="AppleSystemUIFont" w:hAnsi="AppleSystemUIFont" w:cs="AppleSystemUIFont"/>
-          <w:sz w:val="26"/>
-          <w:szCs w:val="26"/>
-          <w:lang w:val="en-GB"/>
-        </w:rPr>
-      </w:pPr>
-      <w:r>
-        <w:rPr>
-          <w:rFonts w:ascii="AppleSystemUIFont" w:hAnsi="AppleSystemUIFont" w:cs="AppleSystemUIFont"/>
-          <w:sz w:val="26"/>
-          <w:szCs w:val="26"/>
-          <w:lang w:val="en-GB"/>
-        </w:rPr>
-        <w:t>Studenten kunnen hun tentamenresultaten bekijken.</w:t>
-      </w:r>
-    </w:p>
-    <w:p>
-      <w:pPr>
+      </w:pPr>
+      <w:r>
+        <w:t>Als aan de vereisten is voldaan, slaat het systeem de inschrijving van de student op in de database.</w:t>
+      </w:r>
+    </w:p>
+    <w:p>
+      <w:pPr>
+        <w:pStyle w:val="ListParagraph"/>
         <w:numPr>
           <w:ilvl w:val="0"/>
-          <w:numId w:val="6"/>
+          <w:numId w:val="29"/>
         </w:numPr>
-        <w:autoSpaceDE w:val="0"/>
-        <w:autoSpaceDN w:val="0"/>
-        <w:adjustRightInd w:val="0"/>
-        <w:ind w:left="0" w:firstLine="0"/>
-        <w:rPr>
-          <w:rFonts w:ascii="AppleSystemUIFont" w:hAnsi="AppleSystemUIFont" w:cs="AppleSystemUIFont"/>
-          <w:sz w:val="26"/>
-          <w:szCs w:val="26"/>
-          <w:lang w:val="en-GB"/>
-        </w:rPr>
-      </w:pPr>
-      <w:r>
-        <w:rPr>
-          <w:rFonts w:ascii="AppleSystemUIFont" w:hAnsi="AppleSystemUIFont" w:cs="AppleSystemUIFont"/>
-          <w:sz w:val="26"/>
-          <w:szCs w:val="26"/>
-          <w:lang w:val="en-GB"/>
-        </w:rPr>
-        <w:t>Docent</w:t>
-      </w:r>
-    </w:p>
-    <w:p/>
+      </w:pPr>
+      <w:r>
+        <w:t>Docent voert cijfers in voor een tentamen</w:t>
+      </w:r>
+    </w:p>
+    <w:p>
+      <w:pPr>
+        <w:pStyle w:val="ListParagraph"/>
+        <w:numPr>
+          <w:ilvl w:val="0"/>
+          <w:numId w:val="30"/>
+        </w:numPr>
+      </w:pPr>
+      <w:r>
+        <w:t>De docent navigeert naar de pagina voor het invoeren van cijfers.</w:t>
+      </w:r>
+    </w:p>
+    <w:p>
+      <w:pPr>
+        <w:pStyle w:val="ListParagraph"/>
+        <w:numPr>
+          <w:ilvl w:val="0"/>
+          <w:numId w:val="30"/>
+        </w:numPr>
+      </w:pPr>
+      <w:r>
+        <w:t>De docent selecteert het tentamen waarvoor hij/zij cijfers wil.</w:t>
+      </w:r>
+    </w:p>
+    <w:p>
+      <w:pPr>
+        <w:pStyle w:val="ListParagraph"/>
+        <w:numPr>
+          <w:ilvl w:val="0"/>
+          <w:numId w:val="30"/>
+        </w:numPr>
+      </w:pPr>
+      <w:r>
+        <w:t>Het systeem haalt de lijst op van studenten die zich hebben ingeschreven voor het tentamen.</w:t>
+      </w:r>
+    </w:p>
+    <w:p>
+      <w:pPr>
+        <w:pStyle w:val="ListParagraph"/>
+        <w:numPr>
+          <w:ilvl w:val="0"/>
+          <w:numId w:val="30"/>
+        </w:numPr>
+      </w:pPr>
+      <w:r>
+        <w:t>De docent voert de cijfers in voor de studenten en slaat deze op in de database.</w:t>
+      </w:r>
+    </w:p>
+    <w:p>
+      <w:pPr>
+        <w:pStyle w:val="ListParagraph"/>
+        <w:numPr>
+          <w:ilvl w:val="0"/>
+          <w:numId w:val="29"/>
+        </w:numPr>
+      </w:pPr>
+      <w:r>
+        <w:t>Student bekijkt zijn/haar cijfers</w:t>
+      </w:r>
+    </w:p>
+    <w:p>
+      <w:pPr>
+        <w:pStyle w:val="ListParagraph"/>
+        <w:numPr>
+          <w:ilvl w:val="0"/>
+          <w:numId w:val="30"/>
+        </w:numPr>
+      </w:pPr>
+      <w:r>
+        <w:t>De student navigeert naar de pagina waarop zijn/haar tentamencijfers worden weergegeven.</w:t>
+      </w:r>
+    </w:p>
+    <w:p>
+      <w:pPr>
+        <w:pStyle w:val="ListParagraph"/>
+        <w:numPr>
+          <w:ilvl w:val="0"/>
+          <w:numId w:val="30"/>
+        </w:numPr>
+      </w:pPr>
+      <w:r>
+        <w:t>Het systeem haalt de tentamencijfers op uit de database en toont deze aan de student.</w:t>
+      </w:r>
+    </w:p>
+    <w:p>
+      <w:pPr>
+        <w:pStyle w:val="ListParagraph"/>
+        <w:numPr>
+          <w:ilvl w:val="0"/>
+          <w:numId w:val="29"/>
+        </w:numPr>
+      </w:pPr>
+      <w:r>
+        <w:t>Docent bekijkt de resultaten van zijn/haar tentamen</w:t>
+      </w:r>
+    </w:p>
+    <w:p>
+      <w:pPr>
+        <w:pStyle w:val="ListParagraph"/>
+        <w:numPr>
+          <w:ilvl w:val="0"/>
+          <w:numId w:val="30"/>
+        </w:numPr>
+      </w:pPr>
+      <w:r>
+        <w:t>De docent navigeert naar de pagina waarop de resultaten van een tentamen worden weergegeven.</w:t>
+      </w:r>
+    </w:p>
+    <w:p>
+      <w:pPr>
+        <w:pStyle w:val="ListParagraph"/>
+        <w:numPr>
+          <w:ilvl w:val="0"/>
+          <w:numId w:val="30"/>
+        </w:numPr>
+      </w:pPr>
+      <w:r>
+        <w:t>Het systeem haalt de tentamencijfers op uit de database en toont deze aan de docent.</w:t>
+      </w:r>
+    </w:p>
+    <w:p>
+      <w:pPr>
+        <w:pStyle w:val="ListParagraph"/>
+        <w:numPr>
+          <w:ilvl w:val="0"/>
+          <w:numId w:val="29"/>
+        </w:numPr>
+      </w:pPr>
+      <w:r>
+        <w:t>Beheerder voegt nieuwe gebruiker toe</w:t>
+      </w:r>
+    </w:p>
+    <w:p>
+      <w:pPr>
+        <w:pStyle w:val="ListParagraph"/>
+        <w:numPr>
+          <w:ilvl w:val="0"/>
+          <w:numId w:val="30"/>
+        </w:numPr>
+      </w:pPr>
+      <w:r>
+        <w:t>De beheerder navigeert naar de pagina voor het toevoegen van gebruikers.</w:t>
+      </w:r>
+    </w:p>
+    <w:p>
+      <w:pPr>
+        <w:pStyle w:val="ListParagraph"/>
+        <w:numPr>
+          <w:ilvl w:val="0"/>
+          <w:numId w:val="30"/>
+        </w:numPr>
+      </w:pPr>
+      <w:r>
+        <w:t>De beheerder voert de gegevens van de nieuwe gebruiker in.</w:t>
+      </w:r>
+    </w:p>
+    <w:p>
+      <w:pPr>
+        <w:pStyle w:val="ListParagraph"/>
+        <w:numPr>
+          <w:ilvl w:val="0"/>
+          <w:numId w:val="30"/>
+        </w:numPr>
+      </w:pPr>
+      <w:r>
+        <w:t>Het systeem valideert de gegevens en slaat deze op in de database.</w:t>
+      </w:r>
+    </w:p>
+    <w:p>
+      <w:pPr>
+        <w:pStyle w:val="ListParagraph"/>
+        <w:numPr>
+          <w:ilvl w:val="0"/>
+          <w:numId w:val="29"/>
+        </w:numPr>
+      </w:pPr>
+      <w:r>
+        <w:t>Beheerder wijzigt gegevens en rollen van gebruikers.</w:t>
+      </w:r>
+    </w:p>
+    <w:p>
+      <w:pPr>
+        <w:pStyle w:val="ListParagraph"/>
+        <w:numPr>
+          <w:ilvl w:val="0"/>
+          <w:numId w:val="30"/>
+        </w:numPr>
+      </w:pPr>
+      <w:r>
+        <w:t>De beheerder navigeert naar de pagina voor het wijzigen van gebruikersrollen.</w:t>
+      </w:r>
+    </w:p>
+    <w:p>
+      <w:pPr>
+        <w:pStyle w:val="ListParagraph"/>
+        <w:numPr>
+          <w:ilvl w:val="0"/>
+          <w:numId w:val="30"/>
+        </w:numPr>
+      </w:pPr>
+      <w:r>
+        <w:t>De beheerder selecteert de gebruiker wiens gegevens hij/zij wil wijzigen.</w:t>
+      </w:r>
+    </w:p>
+    <w:p>
+      <w:pPr>
+        <w:pStyle w:val="ListParagraph"/>
+        <w:numPr>
+          <w:ilvl w:val="0"/>
+          <w:numId w:val="30"/>
+        </w:numPr>
+      </w:pPr>
+      <w:r>
+        <w:t>Het systeem haalt de huidige gegevens van de gebruiker op uit de database.</w:t>
+      </w:r>
+    </w:p>
+    <w:p>
+      <w:pPr>
+        <w:pStyle w:val="ListParagraph"/>
+        <w:numPr>
+          <w:ilvl w:val="0"/>
+          <w:numId w:val="30"/>
+        </w:numPr>
+      </w:pPr>
+      <w:r>
+        <w:lastRenderedPageBreak/>
+        <w:t>De beheerder wijzigt de gegevens van de gebruiker en slaat deze op in de database.</w:t>
+      </w:r>
+    </w:p>
+    <w:p>
+      <w:pPr>
+        <w:pStyle w:val="ListParagraph"/>
+        <w:numPr>
+          <w:ilvl w:val="0"/>
+          <w:numId w:val="29"/>
+        </w:numPr>
+      </w:pPr>
+      <w:r>
+        <w:t>Beheerder</w:t>
+      </w:r>
+      <w:r>
+        <w:t xml:space="preserve"> of Docent</w:t>
+      </w:r>
+      <w:r>
+        <w:t xml:space="preserve"> voegt een nieuw tentamen toe</w:t>
+      </w:r>
+    </w:p>
+    <w:p>
+      <w:pPr>
+        <w:pStyle w:val="ListParagraph"/>
+        <w:numPr>
+          <w:ilvl w:val="0"/>
+          <w:numId w:val="30"/>
+        </w:numPr>
+      </w:pPr>
+      <w:r>
+        <w:t>De beheerder</w:t>
+      </w:r>
+      <w:r>
+        <w:t>/Docent</w:t>
+      </w:r>
+      <w:r>
+        <w:t xml:space="preserve"> navigeert naar de pagina voor het toevoegen van tentamens.</w:t>
+      </w:r>
+    </w:p>
+    <w:p>
+      <w:pPr>
+        <w:pStyle w:val="ListParagraph"/>
+        <w:numPr>
+          <w:ilvl w:val="0"/>
+          <w:numId w:val="30"/>
+        </w:numPr>
+      </w:pPr>
+      <w:r>
+        <w:t>De beheerder</w:t>
+      </w:r>
+      <w:r>
+        <w:t>/Docent</w:t>
+      </w:r>
+      <w:r>
+        <w:t xml:space="preserve"> voegt de gegevens in voor het tentamen. </w:t>
+      </w:r>
+    </w:p>
+    <w:p>
+      <w:pPr>
+        <w:pStyle w:val="ListParagraph"/>
+        <w:numPr>
+          <w:ilvl w:val="0"/>
+          <w:numId w:val="30"/>
+        </w:numPr>
+      </w:pPr>
+      <w:r>
+        <w:t>Het systeem haalt de courses op om een tentamen aan te koppelen.</w:t>
+      </w:r>
+    </w:p>
+    <w:p>
+      <w:pPr>
+        <w:pStyle w:val="ListParagraph"/>
+        <w:ind w:left="1440"/>
+      </w:pPr>
+    </w:p>
     <w:sectPr>
       <w:pgSz w:w="12240" w:h="15840"/>
       <w:pgMar w:top="1440" w:right="1440" w:bottom="1440" w:left="1440" w:header="720" w:footer="720" w:gutter="0"/>
+      <w:pgNumType w:start="0"/>
       <w:cols w:space="720"/>
       <w:noEndnote/>
+      <w:titlePg/>
+      <w:docGrid w:linePitch="326"/>
     </w:sectPr>
   </w:body>
 </w:document>
@@ -1073,6 +2059,1080 @@
     </w:lvl>
   </w:abstractNum>
   <w:abstractNum w:abstractNumId="6" w15:restartNumberingAfterBreak="0">
+    <w:nsid w:val="00000007"/>
+    <w:multiLevelType w:val="hybridMultilevel"/>
+    <w:tmpl w:val="FFFFFFFF"/>
+    <w:lvl w:ilvl="0" w:tplc="00000259">
+      <w:start w:val="4"/>
+      <w:numFmt w:val="decimal"/>
+      <w:lvlText w:val="%1."/>
+      <w:lvlJc w:val="left"/>
+      <w:pPr>
+        <w:ind w:left="720" w:hanging="360"/>
+      </w:pPr>
+    </w:lvl>
+    <w:lvl w:ilvl="1" w:tplc="FFFFFFFF">
+      <w:numFmt w:val="decimal"/>
+      <w:lvlText w:val=""/>
+      <w:lvlJc w:val="left"/>
+    </w:lvl>
+    <w:lvl w:ilvl="2" w:tplc="FFFFFFFF">
+      <w:numFmt w:val="decimal"/>
+      <w:lvlText w:val=""/>
+      <w:lvlJc w:val="left"/>
+    </w:lvl>
+    <w:lvl w:ilvl="3" w:tplc="FFFFFFFF">
+      <w:numFmt w:val="decimal"/>
+      <w:lvlText w:val=""/>
+      <w:lvlJc w:val="left"/>
+    </w:lvl>
+    <w:lvl w:ilvl="4" w:tplc="FFFFFFFF">
+      <w:numFmt w:val="decimal"/>
+      <w:lvlText w:val=""/>
+      <w:lvlJc w:val="left"/>
+    </w:lvl>
+    <w:lvl w:ilvl="5" w:tplc="FFFFFFFF">
+      <w:numFmt w:val="decimal"/>
+      <w:lvlText w:val=""/>
+      <w:lvlJc w:val="left"/>
+    </w:lvl>
+    <w:lvl w:ilvl="6" w:tplc="FFFFFFFF">
+      <w:numFmt w:val="decimal"/>
+      <w:lvlText w:val=""/>
+      <w:lvlJc w:val="left"/>
+    </w:lvl>
+    <w:lvl w:ilvl="7" w:tplc="FFFFFFFF">
+      <w:numFmt w:val="decimal"/>
+      <w:lvlText w:val=""/>
+      <w:lvlJc w:val="left"/>
+    </w:lvl>
+    <w:lvl w:ilvl="8" w:tplc="FFFFFFFF">
+      <w:numFmt w:val="decimal"/>
+      <w:lvlText w:val=""/>
+      <w:lvlJc w:val="left"/>
+    </w:lvl>
+  </w:abstractNum>
+  <w:abstractNum w:abstractNumId="7" w15:restartNumberingAfterBreak="0">
+    <w:nsid w:val="00000008"/>
+    <w:multiLevelType w:val="hybridMultilevel"/>
+    <w:tmpl w:val="FFFFFFFF"/>
+    <w:lvl w:ilvl="0" w:tplc="000002BD">
+      <w:start w:val="1"/>
+      <w:numFmt w:val="bullet"/>
+      <w:lvlText w:val="•"/>
+      <w:lvlJc w:val="left"/>
+      <w:pPr>
+        <w:ind w:left="720" w:hanging="360"/>
+      </w:pPr>
+    </w:lvl>
+    <w:lvl w:ilvl="1" w:tplc="FFFFFFFF">
+      <w:numFmt w:val="decimal"/>
+      <w:lvlText w:val=""/>
+      <w:lvlJc w:val="left"/>
+    </w:lvl>
+    <w:lvl w:ilvl="2" w:tplc="FFFFFFFF">
+      <w:numFmt w:val="decimal"/>
+      <w:lvlText w:val=""/>
+      <w:lvlJc w:val="left"/>
+    </w:lvl>
+    <w:lvl w:ilvl="3" w:tplc="FFFFFFFF">
+      <w:numFmt w:val="decimal"/>
+      <w:lvlText w:val=""/>
+      <w:lvlJc w:val="left"/>
+    </w:lvl>
+    <w:lvl w:ilvl="4" w:tplc="FFFFFFFF">
+      <w:numFmt w:val="decimal"/>
+      <w:lvlText w:val=""/>
+      <w:lvlJc w:val="left"/>
+    </w:lvl>
+    <w:lvl w:ilvl="5" w:tplc="FFFFFFFF">
+      <w:numFmt w:val="decimal"/>
+      <w:lvlText w:val=""/>
+      <w:lvlJc w:val="left"/>
+    </w:lvl>
+    <w:lvl w:ilvl="6" w:tplc="FFFFFFFF">
+      <w:numFmt w:val="decimal"/>
+      <w:lvlText w:val=""/>
+      <w:lvlJc w:val="left"/>
+    </w:lvl>
+    <w:lvl w:ilvl="7" w:tplc="FFFFFFFF">
+      <w:numFmt w:val="decimal"/>
+      <w:lvlText w:val=""/>
+      <w:lvlJc w:val="left"/>
+    </w:lvl>
+    <w:lvl w:ilvl="8" w:tplc="FFFFFFFF">
+      <w:numFmt w:val="decimal"/>
+      <w:lvlText w:val=""/>
+      <w:lvlJc w:val="left"/>
+    </w:lvl>
+  </w:abstractNum>
+  <w:abstractNum w:abstractNumId="8" w15:restartNumberingAfterBreak="0">
+    <w:nsid w:val="00000009"/>
+    <w:multiLevelType w:val="hybridMultilevel"/>
+    <w:tmpl w:val="FFFFFFFF"/>
+    <w:lvl w:ilvl="0" w:tplc="00000321">
+      <w:start w:val="5"/>
+      <w:numFmt w:val="decimal"/>
+      <w:lvlText w:val="%1."/>
+      <w:lvlJc w:val="left"/>
+      <w:pPr>
+        <w:ind w:left="720" w:hanging="360"/>
+      </w:pPr>
+    </w:lvl>
+    <w:lvl w:ilvl="1" w:tplc="FFFFFFFF">
+      <w:numFmt w:val="decimal"/>
+      <w:lvlText w:val=""/>
+      <w:lvlJc w:val="left"/>
+    </w:lvl>
+    <w:lvl w:ilvl="2" w:tplc="FFFFFFFF">
+      <w:numFmt w:val="decimal"/>
+      <w:lvlText w:val=""/>
+      <w:lvlJc w:val="left"/>
+    </w:lvl>
+    <w:lvl w:ilvl="3" w:tplc="FFFFFFFF">
+      <w:numFmt w:val="decimal"/>
+      <w:lvlText w:val=""/>
+      <w:lvlJc w:val="left"/>
+    </w:lvl>
+    <w:lvl w:ilvl="4" w:tplc="FFFFFFFF">
+      <w:numFmt w:val="decimal"/>
+      <w:lvlText w:val=""/>
+      <w:lvlJc w:val="left"/>
+    </w:lvl>
+    <w:lvl w:ilvl="5" w:tplc="FFFFFFFF">
+      <w:numFmt w:val="decimal"/>
+      <w:lvlText w:val=""/>
+      <w:lvlJc w:val="left"/>
+    </w:lvl>
+    <w:lvl w:ilvl="6" w:tplc="FFFFFFFF">
+      <w:numFmt w:val="decimal"/>
+      <w:lvlText w:val=""/>
+      <w:lvlJc w:val="left"/>
+    </w:lvl>
+    <w:lvl w:ilvl="7" w:tplc="FFFFFFFF">
+      <w:numFmt w:val="decimal"/>
+      <w:lvlText w:val=""/>
+      <w:lvlJc w:val="left"/>
+    </w:lvl>
+    <w:lvl w:ilvl="8" w:tplc="FFFFFFFF">
+      <w:numFmt w:val="decimal"/>
+      <w:lvlText w:val=""/>
+      <w:lvlJc w:val="left"/>
+    </w:lvl>
+  </w:abstractNum>
+  <w:abstractNum w:abstractNumId="9" w15:restartNumberingAfterBreak="0">
+    <w:nsid w:val="0000000A"/>
+    <w:multiLevelType w:val="hybridMultilevel"/>
+    <w:tmpl w:val="FFFFFFFF"/>
+    <w:lvl w:ilvl="0" w:tplc="00000385">
+      <w:start w:val="1"/>
+      <w:numFmt w:val="bullet"/>
+      <w:lvlText w:val="•"/>
+      <w:lvlJc w:val="left"/>
+      <w:pPr>
+        <w:ind w:left="720" w:hanging="360"/>
+      </w:pPr>
+    </w:lvl>
+    <w:lvl w:ilvl="1" w:tplc="FFFFFFFF">
+      <w:numFmt w:val="decimal"/>
+      <w:lvlText w:val=""/>
+      <w:lvlJc w:val="left"/>
+    </w:lvl>
+    <w:lvl w:ilvl="2" w:tplc="FFFFFFFF">
+      <w:numFmt w:val="decimal"/>
+      <w:lvlText w:val=""/>
+      <w:lvlJc w:val="left"/>
+    </w:lvl>
+    <w:lvl w:ilvl="3" w:tplc="FFFFFFFF">
+      <w:numFmt w:val="decimal"/>
+      <w:lvlText w:val=""/>
+      <w:lvlJc w:val="left"/>
+    </w:lvl>
+    <w:lvl w:ilvl="4" w:tplc="FFFFFFFF">
+      <w:numFmt w:val="decimal"/>
+      <w:lvlText w:val=""/>
+      <w:lvlJc w:val="left"/>
+    </w:lvl>
+    <w:lvl w:ilvl="5" w:tplc="FFFFFFFF">
+      <w:numFmt w:val="decimal"/>
+      <w:lvlText w:val=""/>
+      <w:lvlJc w:val="left"/>
+    </w:lvl>
+    <w:lvl w:ilvl="6" w:tplc="FFFFFFFF">
+      <w:numFmt w:val="decimal"/>
+      <w:lvlText w:val=""/>
+      <w:lvlJc w:val="left"/>
+    </w:lvl>
+    <w:lvl w:ilvl="7" w:tplc="FFFFFFFF">
+      <w:numFmt w:val="decimal"/>
+      <w:lvlText w:val=""/>
+      <w:lvlJc w:val="left"/>
+    </w:lvl>
+    <w:lvl w:ilvl="8" w:tplc="FFFFFFFF">
+      <w:numFmt w:val="decimal"/>
+      <w:lvlText w:val=""/>
+      <w:lvlJc w:val="left"/>
+    </w:lvl>
+  </w:abstractNum>
+  <w:abstractNum w:abstractNumId="10" w15:restartNumberingAfterBreak="0">
+    <w:nsid w:val="0000000B"/>
+    <w:multiLevelType w:val="hybridMultilevel"/>
+    <w:tmpl w:val="FFFFFFFF"/>
+    <w:lvl w:ilvl="0" w:tplc="000003E9">
+      <w:start w:val="6"/>
+      <w:numFmt w:val="decimal"/>
+      <w:lvlText w:val="%1."/>
+      <w:lvlJc w:val="left"/>
+      <w:pPr>
+        <w:ind w:left="720" w:hanging="360"/>
+      </w:pPr>
+    </w:lvl>
+    <w:lvl w:ilvl="1" w:tplc="FFFFFFFF">
+      <w:numFmt w:val="decimal"/>
+      <w:lvlText w:val=""/>
+      <w:lvlJc w:val="left"/>
+    </w:lvl>
+    <w:lvl w:ilvl="2" w:tplc="FFFFFFFF">
+      <w:numFmt w:val="decimal"/>
+      <w:lvlText w:val=""/>
+      <w:lvlJc w:val="left"/>
+    </w:lvl>
+    <w:lvl w:ilvl="3" w:tplc="FFFFFFFF">
+      <w:numFmt w:val="decimal"/>
+      <w:lvlText w:val=""/>
+      <w:lvlJc w:val="left"/>
+    </w:lvl>
+    <w:lvl w:ilvl="4" w:tplc="FFFFFFFF">
+      <w:numFmt w:val="decimal"/>
+      <w:lvlText w:val=""/>
+      <w:lvlJc w:val="left"/>
+    </w:lvl>
+    <w:lvl w:ilvl="5" w:tplc="FFFFFFFF">
+      <w:numFmt w:val="decimal"/>
+      <w:lvlText w:val=""/>
+      <w:lvlJc w:val="left"/>
+    </w:lvl>
+    <w:lvl w:ilvl="6" w:tplc="FFFFFFFF">
+      <w:numFmt w:val="decimal"/>
+      <w:lvlText w:val=""/>
+      <w:lvlJc w:val="left"/>
+    </w:lvl>
+    <w:lvl w:ilvl="7" w:tplc="FFFFFFFF">
+      <w:numFmt w:val="decimal"/>
+      <w:lvlText w:val=""/>
+      <w:lvlJc w:val="left"/>
+    </w:lvl>
+    <w:lvl w:ilvl="8" w:tplc="FFFFFFFF">
+      <w:numFmt w:val="decimal"/>
+      <w:lvlText w:val=""/>
+      <w:lvlJc w:val="left"/>
+    </w:lvl>
+  </w:abstractNum>
+  <w:abstractNum w:abstractNumId="11" w15:restartNumberingAfterBreak="0">
+    <w:nsid w:val="0000000C"/>
+    <w:multiLevelType w:val="hybridMultilevel"/>
+    <w:tmpl w:val="FFFFFFFF"/>
+    <w:lvl w:ilvl="0" w:tplc="0000044D">
+      <w:start w:val="1"/>
+      <w:numFmt w:val="bullet"/>
+      <w:lvlText w:val="•"/>
+      <w:lvlJc w:val="left"/>
+      <w:pPr>
+        <w:ind w:left="720" w:hanging="360"/>
+      </w:pPr>
+    </w:lvl>
+    <w:lvl w:ilvl="1" w:tplc="FFFFFFFF">
+      <w:numFmt w:val="decimal"/>
+      <w:lvlText w:val=""/>
+      <w:lvlJc w:val="left"/>
+    </w:lvl>
+    <w:lvl w:ilvl="2" w:tplc="FFFFFFFF">
+      <w:numFmt w:val="decimal"/>
+      <w:lvlText w:val=""/>
+      <w:lvlJc w:val="left"/>
+    </w:lvl>
+    <w:lvl w:ilvl="3" w:tplc="FFFFFFFF">
+      <w:numFmt w:val="decimal"/>
+      <w:lvlText w:val=""/>
+      <w:lvlJc w:val="left"/>
+    </w:lvl>
+    <w:lvl w:ilvl="4" w:tplc="FFFFFFFF">
+      <w:numFmt w:val="decimal"/>
+      <w:lvlText w:val=""/>
+      <w:lvlJc w:val="left"/>
+    </w:lvl>
+    <w:lvl w:ilvl="5" w:tplc="FFFFFFFF">
+      <w:numFmt w:val="decimal"/>
+      <w:lvlText w:val=""/>
+      <w:lvlJc w:val="left"/>
+    </w:lvl>
+    <w:lvl w:ilvl="6" w:tplc="FFFFFFFF">
+      <w:numFmt w:val="decimal"/>
+      <w:lvlText w:val=""/>
+      <w:lvlJc w:val="left"/>
+    </w:lvl>
+    <w:lvl w:ilvl="7" w:tplc="FFFFFFFF">
+      <w:numFmt w:val="decimal"/>
+      <w:lvlText w:val=""/>
+      <w:lvlJc w:val="left"/>
+    </w:lvl>
+    <w:lvl w:ilvl="8" w:tplc="FFFFFFFF">
+      <w:numFmt w:val="decimal"/>
+      <w:lvlText w:val=""/>
+      <w:lvlJc w:val="left"/>
+    </w:lvl>
+  </w:abstractNum>
+  <w:abstractNum w:abstractNumId="12" w15:restartNumberingAfterBreak="0">
+    <w:nsid w:val="0000000D"/>
+    <w:multiLevelType w:val="hybridMultilevel"/>
+    <w:tmpl w:val="FFFFFFFF"/>
+    <w:lvl w:ilvl="0" w:tplc="000004B1">
+      <w:start w:val="7"/>
+      <w:numFmt w:val="decimal"/>
+      <w:lvlText w:val="%1."/>
+      <w:lvlJc w:val="left"/>
+      <w:pPr>
+        <w:ind w:left="720" w:hanging="360"/>
+      </w:pPr>
+    </w:lvl>
+    <w:lvl w:ilvl="1" w:tplc="FFFFFFFF">
+      <w:numFmt w:val="decimal"/>
+      <w:lvlText w:val=""/>
+      <w:lvlJc w:val="left"/>
+    </w:lvl>
+    <w:lvl w:ilvl="2" w:tplc="FFFFFFFF">
+      <w:numFmt w:val="decimal"/>
+      <w:lvlText w:val=""/>
+      <w:lvlJc w:val="left"/>
+    </w:lvl>
+    <w:lvl w:ilvl="3" w:tplc="FFFFFFFF">
+      <w:numFmt w:val="decimal"/>
+      <w:lvlText w:val=""/>
+      <w:lvlJc w:val="left"/>
+    </w:lvl>
+    <w:lvl w:ilvl="4" w:tplc="FFFFFFFF">
+      <w:numFmt w:val="decimal"/>
+      <w:lvlText w:val=""/>
+      <w:lvlJc w:val="left"/>
+    </w:lvl>
+    <w:lvl w:ilvl="5" w:tplc="FFFFFFFF">
+      <w:numFmt w:val="decimal"/>
+      <w:lvlText w:val=""/>
+      <w:lvlJc w:val="left"/>
+    </w:lvl>
+    <w:lvl w:ilvl="6" w:tplc="FFFFFFFF">
+      <w:numFmt w:val="decimal"/>
+      <w:lvlText w:val=""/>
+      <w:lvlJc w:val="left"/>
+    </w:lvl>
+    <w:lvl w:ilvl="7" w:tplc="FFFFFFFF">
+      <w:numFmt w:val="decimal"/>
+      <w:lvlText w:val=""/>
+      <w:lvlJc w:val="left"/>
+    </w:lvl>
+    <w:lvl w:ilvl="8" w:tplc="FFFFFFFF">
+      <w:numFmt w:val="decimal"/>
+      <w:lvlText w:val=""/>
+      <w:lvlJc w:val="left"/>
+    </w:lvl>
+  </w:abstractNum>
+  <w:abstractNum w:abstractNumId="13" w15:restartNumberingAfterBreak="0">
+    <w:nsid w:val="0000000E"/>
+    <w:multiLevelType w:val="hybridMultilevel"/>
+    <w:tmpl w:val="FFFFFFFF"/>
+    <w:lvl w:ilvl="0" w:tplc="00000515">
+      <w:start w:val="1"/>
+      <w:numFmt w:val="bullet"/>
+      <w:lvlText w:val="•"/>
+      <w:lvlJc w:val="left"/>
+      <w:pPr>
+        <w:ind w:left="720" w:hanging="360"/>
+      </w:pPr>
+    </w:lvl>
+    <w:lvl w:ilvl="1" w:tplc="FFFFFFFF">
+      <w:numFmt w:val="decimal"/>
+      <w:lvlText w:val=""/>
+      <w:lvlJc w:val="left"/>
+    </w:lvl>
+    <w:lvl w:ilvl="2" w:tplc="FFFFFFFF">
+      <w:numFmt w:val="decimal"/>
+      <w:lvlText w:val=""/>
+      <w:lvlJc w:val="left"/>
+    </w:lvl>
+    <w:lvl w:ilvl="3" w:tplc="FFFFFFFF">
+      <w:numFmt w:val="decimal"/>
+      <w:lvlText w:val=""/>
+      <w:lvlJc w:val="left"/>
+    </w:lvl>
+    <w:lvl w:ilvl="4" w:tplc="FFFFFFFF">
+      <w:numFmt w:val="decimal"/>
+      <w:lvlText w:val=""/>
+      <w:lvlJc w:val="left"/>
+    </w:lvl>
+    <w:lvl w:ilvl="5" w:tplc="FFFFFFFF">
+      <w:numFmt w:val="decimal"/>
+      <w:lvlText w:val=""/>
+      <w:lvlJc w:val="left"/>
+    </w:lvl>
+    <w:lvl w:ilvl="6" w:tplc="FFFFFFFF">
+      <w:numFmt w:val="decimal"/>
+      <w:lvlText w:val=""/>
+      <w:lvlJc w:val="left"/>
+    </w:lvl>
+    <w:lvl w:ilvl="7" w:tplc="FFFFFFFF">
+      <w:numFmt w:val="decimal"/>
+      <w:lvlText w:val=""/>
+      <w:lvlJc w:val="left"/>
+    </w:lvl>
+    <w:lvl w:ilvl="8" w:tplc="FFFFFFFF">
+      <w:numFmt w:val="decimal"/>
+      <w:lvlText w:val=""/>
+      <w:lvlJc w:val="left"/>
+    </w:lvl>
+  </w:abstractNum>
+  <w:abstractNum w:abstractNumId="14" w15:restartNumberingAfterBreak="0">
+    <w:nsid w:val="0000000F"/>
+    <w:multiLevelType w:val="hybridMultilevel"/>
+    <w:tmpl w:val="FFFFFFFF"/>
+    <w:lvl w:ilvl="0" w:tplc="00000579">
+      <w:start w:val="8"/>
+      <w:numFmt w:val="decimal"/>
+      <w:lvlText w:val="%1."/>
+      <w:lvlJc w:val="left"/>
+      <w:pPr>
+        <w:ind w:left="720" w:hanging="360"/>
+      </w:pPr>
+    </w:lvl>
+    <w:lvl w:ilvl="1" w:tplc="FFFFFFFF">
+      <w:numFmt w:val="decimal"/>
+      <w:lvlText w:val=""/>
+      <w:lvlJc w:val="left"/>
+    </w:lvl>
+    <w:lvl w:ilvl="2" w:tplc="FFFFFFFF">
+      <w:numFmt w:val="decimal"/>
+      <w:lvlText w:val=""/>
+      <w:lvlJc w:val="left"/>
+    </w:lvl>
+    <w:lvl w:ilvl="3" w:tplc="FFFFFFFF">
+      <w:numFmt w:val="decimal"/>
+      <w:lvlText w:val=""/>
+      <w:lvlJc w:val="left"/>
+    </w:lvl>
+    <w:lvl w:ilvl="4" w:tplc="FFFFFFFF">
+      <w:numFmt w:val="decimal"/>
+      <w:lvlText w:val=""/>
+      <w:lvlJc w:val="left"/>
+    </w:lvl>
+    <w:lvl w:ilvl="5" w:tplc="FFFFFFFF">
+      <w:numFmt w:val="decimal"/>
+      <w:lvlText w:val=""/>
+      <w:lvlJc w:val="left"/>
+    </w:lvl>
+    <w:lvl w:ilvl="6" w:tplc="FFFFFFFF">
+      <w:numFmt w:val="decimal"/>
+      <w:lvlText w:val=""/>
+      <w:lvlJc w:val="left"/>
+    </w:lvl>
+    <w:lvl w:ilvl="7" w:tplc="FFFFFFFF">
+      <w:numFmt w:val="decimal"/>
+      <w:lvlText w:val=""/>
+      <w:lvlJc w:val="left"/>
+    </w:lvl>
+    <w:lvl w:ilvl="8" w:tplc="FFFFFFFF">
+      <w:numFmt w:val="decimal"/>
+      <w:lvlText w:val=""/>
+      <w:lvlJc w:val="left"/>
+    </w:lvl>
+  </w:abstractNum>
+  <w:abstractNum w:abstractNumId="15" w15:restartNumberingAfterBreak="0">
+    <w:nsid w:val="00000010"/>
+    <w:multiLevelType w:val="hybridMultilevel"/>
+    <w:tmpl w:val="FFFFFFFF"/>
+    <w:lvl w:ilvl="0" w:tplc="000005DD">
+      <w:start w:val="1"/>
+      <w:numFmt w:val="bullet"/>
+      <w:lvlText w:val="•"/>
+      <w:lvlJc w:val="left"/>
+      <w:pPr>
+        <w:ind w:left="720" w:hanging="360"/>
+      </w:pPr>
+    </w:lvl>
+    <w:lvl w:ilvl="1" w:tplc="FFFFFFFF">
+      <w:numFmt w:val="decimal"/>
+      <w:lvlText w:val=""/>
+      <w:lvlJc w:val="left"/>
+    </w:lvl>
+    <w:lvl w:ilvl="2" w:tplc="FFFFFFFF">
+      <w:numFmt w:val="decimal"/>
+      <w:lvlText w:val=""/>
+      <w:lvlJc w:val="left"/>
+    </w:lvl>
+    <w:lvl w:ilvl="3" w:tplc="FFFFFFFF">
+      <w:numFmt w:val="decimal"/>
+      <w:lvlText w:val=""/>
+      <w:lvlJc w:val="left"/>
+    </w:lvl>
+    <w:lvl w:ilvl="4" w:tplc="FFFFFFFF">
+      <w:numFmt w:val="decimal"/>
+      <w:lvlText w:val=""/>
+      <w:lvlJc w:val="left"/>
+    </w:lvl>
+    <w:lvl w:ilvl="5" w:tplc="FFFFFFFF">
+      <w:numFmt w:val="decimal"/>
+      <w:lvlText w:val=""/>
+      <w:lvlJc w:val="left"/>
+    </w:lvl>
+    <w:lvl w:ilvl="6" w:tplc="FFFFFFFF">
+      <w:numFmt w:val="decimal"/>
+      <w:lvlText w:val=""/>
+      <w:lvlJc w:val="left"/>
+    </w:lvl>
+    <w:lvl w:ilvl="7" w:tplc="FFFFFFFF">
+      <w:numFmt w:val="decimal"/>
+      <w:lvlText w:val=""/>
+      <w:lvlJc w:val="left"/>
+    </w:lvl>
+    <w:lvl w:ilvl="8" w:tplc="FFFFFFFF">
+      <w:numFmt w:val="decimal"/>
+      <w:lvlText w:val=""/>
+      <w:lvlJc w:val="left"/>
+    </w:lvl>
+  </w:abstractNum>
+  <w:abstractNum w:abstractNumId="16" w15:restartNumberingAfterBreak="0">
+    <w:nsid w:val="00000011"/>
+    <w:multiLevelType w:val="hybridMultilevel"/>
+    <w:tmpl w:val="FFFFFFFF"/>
+    <w:lvl w:ilvl="0" w:tplc="00000641">
+      <w:start w:val="9"/>
+      <w:numFmt w:val="decimal"/>
+      <w:lvlText w:val="%1."/>
+      <w:lvlJc w:val="left"/>
+      <w:pPr>
+        <w:ind w:left="720" w:hanging="360"/>
+      </w:pPr>
+    </w:lvl>
+    <w:lvl w:ilvl="1" w:tplc="FFFFFFFF">
+      <w:numFmt w:val="decimal"/>
+      <w:lvlText w:val=""/>
+      <w:lvlJc w:val="left"/>
+    </w:lvl>
+    <w:lvl w:ilvl="2" w:tplc="FFFFFFFF">
+      <w:numFmt w:val="decimal"/>
+      <w:lvlText w:val=""/>
+      <w:lvlJc w:val="left"/>
+    </w:lvl>
+    <w:lvl w:ilvl="3" w:tplc="FFFFFFFF">
+      <w:numFmt w:val="decimal"/>
+      <w:lvlText w:val=""/>
+      <w:lvlJc w:val="left"/>
+    </w:lvl>
+    <w:lvl w:ilvl="4" w:tplc="FFFFFFFF">
+      <w:numFmt w:val="decimal"/>
+      <w:lvlText w:val=""/>
+      <w:lvlJc w:val="left"/>
+    </w:lvl>
+    <w:lvl w:ilvl="5" w:tplc="FFFFFFFF">
+      <w:numFmt w:val="decimal"/>
+      <w:lvlText w:val=""/>
+      <w:lvlJc w:val="left"/>
+    </w:lvl>
+    <w:lvl w:ilvl="6" w:tplc="FFFFFFFF">
+      <w:numFmt w:val="decimal"/>
+      <w:lvlText w:val=""/>
+      <w:lvlJc w:val="left"/>
+    </w:lvl>
+    <w:lvl w:ilvl="7" w:tplc="FFFFFFFF">
+      <w:numFmt w:val="decimal"/>
+      <w:lvlText w:val=""/>
+      <w:lvlJc w:val="left"/>
+    </w:lvl>
+    <w:lvl w:ilvl="8" w:tplc="FFFFFFFF">
+      <w:numFmt w:val="decimal"/>
+      <w:lvlText w:val=""/>
+      <w:lvlJc w:val="left"/>
+    </w:lvl>
+  </w:abstractNum>
+  <w:abstractNum w:abstractNumId="17" w15:restartNumberingAfterBreak="0">
+    <w:nsid w:val="00000012"/>
+    <w:multiLevelType w:val="hybridMultilevel"/>
+    <w:tmpl w:val="FFFFFFFF"/>
+    <w:lvl w:ilvl="0" w:tplc="000006A5">
+      <w:start w:val="1"/>
+      <w:numFmt w:val="bullet"/>
+      <w:lvlText w:val="•"/>
+      <w:lvlJc w:val="left"/>
+      <w:pPr>
+        <w:ind w:left="720" w:hanging="360"/>
+      </w:pPr>
+    </w:lvl>
+    <w:lvl w:ilvl="1" w:tplc="FFFFFFFF">
+      <w:numFmt w:val="decimal"/>
+      <w:lvlText w:val=""/>
+      <w:lvlJc w:val="left"/>
+    </w:lvl>
+    <w:lvl w:ilvl="2" w:tplc="FFFFFFFF">
+      <w:numFmt w:val="decimal"/>
+      <w:lvlText w:val=""/>
+      <w:lvlJc w:val="left"/>
+    </w:lvl>
+    <w:lvl w:ilvl="3" w:tplc="FFFFFFFF">
+      <w:numFmt w:val="decimal"/>
+      <w:lvlText w:val=""/>
+      <w:lvlJc w:val="left"/>
+    </w:lvl>
+    <w:lvl w:ilvl="4" w:tplc="FFFFFFFF">
+      <w:numFmt w:val="decimal"/>
+      <w:lvlText w:val=""/>
+      <w:lvlJc w:val="left"/>
+    </w:lvl>
+    <w:lvl w:ilvl="5" w:tplc="FFFFFFFF">
+      <w:numFmt w:val="decimal"/>
+      <w:lvlText w:val=""/>
+      <w:lvlJc w:val="left"/>
+    </w:lvl>
+    <w:lvl w:ilvl="6" w:tplc="FFFFFFFF">
+      <w:numFmt w:val="decimal"/>
+      <w:lvlText w:val=""/>
+      <w:lvlJc w:val="left"/>
+    </w:lvl>
+    <w:lvl w:ilvl="7" w:tplc="FFFFFFFF">
+      <w:numFmt w:val="decimal"/>
+      <w:lvlText w:val=""/>
+      <w:lvlJc w:val="left"/>
+    </w:lvl>
+    <w:lvl w:ilvl="8" w:tplc="FFFFFFFF">
+      <w:numFmt w:val="decimal"/>
+      <w:lvlText w:val=""/>
+      <w:lvlJc w:val="left"/>
+    </w:lvl>
+  </w:abstractNum>
+  <w:abstractNum w:abstractNumId="18" w15:restartNumberingAfterBreak="0">
+    <w:nsid w:val="025D660A"/>
+    <w:multiLevelType w:val="hybridMultilevel"/>
+    <w:tmpl w:val="C62C1DE6"/>
+    <w:lvl w:ilvl="0" w:tplc="08090001">
+      <w:start w:val="1"/>
+      <w:numFmt w:val="bullet"/>
+      <w:lvlText w:val=""/>
+      <w:lvlJc w:val="left"/>
+      <w:pPr>
+        <w:ind w:left="1440" w:hanging="360"/>
+      </w:pPr>
+      <w:rPr>
+        <w:rFonts w:ascii="Symbol" w:hAnsi="Symbol" w:hint="default"/>
+      </w:rPr>
+    </w:lvl>
+    <w:lvl w:ilvl="1" w:tplc="08090003" w:tentative="1">
+      <w:start w:val="1"/>
+      <w:numFmt w:val="bullet"/>
+      <w:lvlText w:val="o"/>
+      <w:lvlJc w:val="left"/>
+      <w:pPr>
+        <w:ind w:left="2160" w:hanging="360"/>
+      </w:pPr>
+      <w:rPr>
+        <w:rFonts w:ascii="Courier New" w:hAnsi="Courier New" w:hint="default"/>
+      </w:rPr>
+    </w:lvl>
+    <w:lvl w:ilvl="2" w:tplc="08090005" w:tentative="1">
+      <w:start w:val="1"/>
+      <w:numFmt w:val="bullet"/>
+      <w:lvlText w:val=""/>
+      <w:lvlJc w:val="left"/>
+      <w:pPr>
+        <w:ind w:left="2880" w:hanging="360"/>
+      </w:pPr>
+      <w:rPr>
+        <w:rFonts w:ascii="Wingdings" w:hAnsi="Wingdings" w:hint="default"/>
+      </w:rPr>
+    </w:lvl>
+    <w:lvl w:ilvl="3" w:tplc="08090001" w:tentative="1">
+      <w:start w:val="1"/>
+      <w:numFmt w:val="bullet"/>
+      <w:lvlText w:val=""/>
+      <w:lvlJc w:val="left"/>
+      <w:pPr>
+        <w:ind w:left="3600" w:hanging="360"/>
+      </w:pPr>
+      <w:rPr>
+        <w:rFonts w:ascii="Symbol" w:hAnsi="Symbol" w:hint="default"/>
+      </w:rPr>
+    </w:lvl>
+    <w:lvl w:ilvl="4" w:tplc="08090003" w:tentative="1">
+      <w:start w:val="1"/>
+      <w:numFmt w:val="bullet"/>
+      <w:lvlText w:val="o"/>
+      <w:lvlJc w:val="left"/>
+      <w:pPr>
+        <w:ind w:left="4320" w:hanging="360"/>
+      </w:pPr>
+      <w:rPr>
+        <w:rFonts w:ascii="Courier New" w:hAnsi="Courier New" w:hint="default"/>
+      </w:rPr>
+    </w:lvl>
+    <w:lvl w:ilvl="5" w:tplc="08090005" w:tentative="1">
+      <w:start w:val="1"/>
+      <w:numFmt w:val="bullet"/>
+      <w:lvlText w:val=""/>
+      <w:lvlJc w:val="left"/>
+      <w:pPr>
+        <w:ind w:left="5040" w:hanging="360"/>
+      </w:pPr>
+      <w:rPr>
+        <w:rFonts w:ascii="Wingdings" w:hAnsi="Wingdings" w:hint="default"/>
+      </w:rPr>
+    </w:lvl>
+    <w:lvl w:ilvl="6" w:tplc="08090001" w:tentative="1">
+      <w:start w:val="1"/>
+      <w:numFmt w:val="bullet"/>
+      <w:lvlText w:val=""/>
+      <w:lvlJc w:val="left"/>
+      <w:pPr>
+        <w:ind w:left="5760" w:hanging="360"/>
+      </w:pPr>
+      <w:rPr>
+        <w:rFonts w:ascii="Symbol" w:hAnsi="Symbol" w:hint="default"/>
+      </w:rPr>
+    </w:lvl>
+    <w:lvl w:ilvl="7" w:tplc="08090003" w:tentative="1">
+      <w:start w:val="1"/>
+      <w:numFmt w:val="bullet"/>
+      <w:lvlText w:val="o"/>
+      <w:lvlJc w:val="left"/>
+      <w:pPr>
+        <w:ind w:left="6480" w:hanging="360"/>
+      </w:pPr>
+      <w:rPr>
+        <w:rFonts w:ascii="Courier New" w:hAnsi="Courier New" w:hint="default"/>
+      </w:rPr>
+    </w:lvl>
+    <w:lvl w:ilvl="8" w:tplc="08090005" w:tentative="1">
+      <w:start w:val="1"/>
+      <w:numFmt w:val="bullet"/>
+      <w:lvlText w:val=""/>
+      <w:lvlJc w:val="left"/>
+      <w:pPr>
+        <w:ind w:left="7200" w:hanging="360"/>
+      </w:pPr>
+      <w:rPr>
+        <w:rFonts w:ascii="Wingdings" w:hAnsi="Wingdings" w:hint="default"/>
+      </w:rPr>
+    </w:lvl>
+  </w:abstractNum>
+  <w:abstractNum w:abstractNumId="19" w15:restartNumberingAfterBreak="0">
+    <w:nsid w:val="03C11FA9"/>
+    <w:multiLevelType w:val="hybridMultilevel"/>
+    <w:tmpl w:val="9E745B94"/>
+    <w:lvl w:ilvl="0" w:tplc="E06C3228">
+      <w:numFmt w:val="bullet"/>
+      <w:lvlText w:val="•"/>
+      <w:lvlJc w:val="left"/>
+      <w:pPr>
+        <w:ind w:left="1380" w:hanging="1020"/>
+      </w:pPr>
+      <w:rPr>
+        <w:rFonts w:ascii="AppleSystemUIFont" w:eastAsiaTheme="minorHAnsi" w:hAnsi="AppleSystemUIFont" w:cs="AppleSystemUIFont" w:hint="default"/>
+      </w:rPr>
+    </w:lvl>
+    <w:lvl w:ilvl="1" w:tplc="08090003" w:tentative="1">
+      <w:start w:val="1"/>
+      <w:numFmt w:val="bullet"/>
+      <w:lvlText w:val="o"/>
+      <w:lvlJc w:val="left"/>
+      <w:pPr>
+        <w:ind w:left="1440" w:hanging="360"/>
+      </w:pPr>
+      <w:rPr>
+        <w:rFonts w:ascii="Courier New" w:hAnsi="Courier New" w:hint="default"/>
+      </w:rPr>
+    </w:lvl>
+    <w:lvl w:ilvl="2" w:tplc="08090005" w:tentative="1">
+      <w:start w:val="1"/>
+      <w:numFmt w:val="bullet"/>
+      <w:lvlText w:val=""/>
+      <w:lvlJc w:val="left"/>
+      <w:pPr>
+        <w:ind w:left="2160" w:hanging="360"/>
+      </w:pPr>
+      <w:rPr>
+        <w:rFonts w:ascii="Wingdings" w:hAnsi="Wingdings" w:hint="default"/>
+      </w:rPr>
+    </w:lvl>
+    <w:lvl w:ilvl="3" w:tplc="08090001" w:tentative="1">
+      <w:start w:val="1"/>
+      <w:numFmt w:val="bullet"/>
+      <w:lvlText w:val=""/>
+      <w:lvlJc w:val="left"/>
+      <w:pPr>
+        <w:ind w:left="2880" w:hanging="360"/>
+      </w:pPr>
+      <w:rPr>
+        <w:rFonts w:ascii="Symbol" w:hAnsi="Symbol" w:hint="default"/>
+      </w:rPr>
+    </w:lvl>
+    <w:lvl w:ilvl="4" w:tplc="08090003" w:tentative="1">
+      <w:start w:val="1"/>
+      <w:numFmt w:val="bullet"/>
+      <w:lvlText w:val="o"/>
+      <w:lvlJc w:val="left"/>
+      <w:pPr>
+        <w:ind w:left="3600" w:hanging="360"/>
+      </w:pPr>
+      <w:rPr>
+        <w:rFonts w:ascii="Courier New" w:hAnsi="Courier New" w:hint="default"/>
+      </w:rPr>
+    </w:lvl>
+    <w:lvl w:ilvl="5" w:tplc="08090005" w:tentative="1">
+      <w:start w:val="1"/>
+      <w:numFmt w:val="bullet"/>
+      <w:lvlText w:val=""/>
+      <w:lvlJc w:val="left"/>
+      <w:pPr>
+        <w:ind w:left="4320" w:hanging="360"/>
+      </w:pPr>
+      <w:rPr>
+        <w:rFonts w:ascii="Wingdings" w:hAnsi="Wingdings" w:hint="default"/>
+      </w:rPr>
+    </w:lvl>
+    <w:lvl w:ilvl="6" w:tplc="08090001" w:tentative="1">
+      <w:start w:val="1"/>
+      <w:numFmt w:val="bullet"/>
+      <w:lvlText w:val=""/>
+      <w:lvlJc w:val="left"/>
+      <w:pPr>
+        <w:ind w:left="5040" w:hanging="360"/>
+      </w:pPr>
+      <w:rPr>
+        <w:rFonts w:ascii="Symbol" w:hAnsi="Symbol" w:hint="default"/>
+      </w:rPr>
+    </w:lvl>
+    <w:lvl w:ilvl="7" w:tplc="08090003" w:tentative="1">
+      <w:start w:val="1"/>
+      <w:numFmt w:val="bullet"/>
+      <w:lvlText w:val="o"/>
+      <w:lvlJc w:val="left"/>
+      <w:pPr>
+        <w:ind w:left="5760" w:hanging="360"/>
+      </w:pPr>
+      <w:rPr>
+        <w:rFonts w:ascii="Courier New" w:hAnsi="Courier New" w:hint="default"/>
+      </w:rPr>
+    </w:lvl>
+    <w:lvl w:ilvl="8" w:tplc="08090005" w:tentative="1">
+      <w:start w:val="1"/>
+      <w:numFmt w:val="bullet"/>
+      <w:lvlText w:val=""/>
+      <w:lvlJc w:val="left"/>
+      <w:pPr>
+        <w:ind w:left="6480" w:hanging="360"/>
+      </w:pPr>
+      <w:rPr>
+        <w:rFonts w:ascii="Wingdings" w:hAnsi="Wingdings" w:hint="default"/>
+      </w:rPr>
+    </w:lvl>
+  </w:abstractNum>
+  <w:abstractNum w:abstractNumId="20" w15:restartNumberingAfterBreak="0">
+    <w:nsid w:val="03D47E23"/>
+    <w:multiLevelType w:val="hybridMultilevel"/>
+    <w:tmpl w:val="8DBE2F3C"/>
+    <w:lvl w:ilvl="0" w:tplc="E06C3228">
+      <w:numFmt w:val="bullet"/>
+      <w:lvlText w:val="•"/>
+      <w:lvlJc w:val="left"/>
+      <w:pPr>
+        <w:ind w:left="1380" w:hanging="1020"/>
+      </w:pPr>
+      <w:rPr>
+        <w:rFonts w:ascii="AppleSystemUIFont" w:eastAsiaTheme="minorHAnsi" w:hAnsi="AppleSystemUIFont" w:cs="AppleSystemUIFont" w:hint="default"/>
+      </w:rPr>
+    </w:lvl>
+    <w:lvl w:ilvl="1" w:tplc="08090003" w:tentative="1">
+      <w:start w:val="1"/>
+      <w:numFmt w:val="bullet"/>
+      <w:lvlText w:val="o"/>
+      <w:lvlJc w:val="left"/>
+      <w:pPr>
+        <w:ind w:left="1440" w:hanging="360"/>
+      </w:pPr>
+      <w:rPr>
+        <w:rFonts w:ascii="Courier New" w:hAnsi="Courier New" w:hint="default"/>
+      </w:rPr>
+    </w:lvl>
+    <w:lvl w:ilvl="2" w:tplc="08090005" w:tentative="1">
+      <w:start w:val="1"/>
+      <w:numFmt w:val="bullet"/>
+      <w:lvlText w:val=""/>
+      <w:lvlJc w:val="left"/>
+      <w:pPr>
+        <w:ind w:left="2160" w:hanging="360"/>
+      </w:pPr>
+      <w:rPr>
+        <w:rFonts w:ascii="Wingdings" w:hAnsi="Wingdings" w:hint="default"/>
+      </w:rPr>
+    </w:lvl>
+    <w:lvl w:ilvl="3" w:tplc="08090001" w:tentative="1">
+      <w:start w:val="1"/>
+      <w:numFmt w:val="bullet"/>
+      <w:lvlText w:val=""/>
+      <w:lvlJc w:val="left"/>
+      <w:pPr>
+        <w:ind w:left="2880" w:hanging="360"/>
+      </w:pPr>
+      <w:rPr>
+        <w:rFonts w:ascii="Symbol" w:hAnsi="Symbol" w:hint="default"/>
+      </w:rPr>
+    </w:lvl>
+    <w:lvl w:ilvl="4" w:tplc="08090003" w:tentative="1">
+      <w:start w:val="1"/>
+      <w:numFmt w:val="bullet"/>
+      <w:lvlText w:val="o"/>
+      <w:lvlJc w:val="left"/>
+      <w:pPr>
+        <w:ind w:left="3600" w:hanging="360"/>
+      </w:pPr>
+      <w:rPr>
+        <w:rFonts w:ascii="Courier New" w:hAnsi="Courier New" w:hint="default"/>
+      </w:rPr>
+    </w:lvl>
+    <w:lvl w:ilvl="5" w:tplc="08090005" w:tentative="1">
+      <w:start w:val="1"/>
+      <w:numFmt w:val="bullet"/>
+      <w:lvlText w:val=""/>
+      <w:lvlJc w:val="left"/>
+      <w:pPr>
+        <w:ind w:left="4320" w:hanging="360"/>
+      </w:pPr>
+      <w:rPr>
+        <w:rFonts w:ascii="Wingdings" w:hAnsi="Wingdings" w:hint="default"/>
+      </w:rPr>
+    </w:lvl>
+    <w:lvl w:ilvl="6" w:tplc="08090001" w:tentative="1">
+      <w:start w:val="1"/>
+      <w:numFmt w:val="bullet"/>
+      <w:lvlText w:val=""/>
+      <w:lvlJc w:val="left"/>
+      <w:pPr>
+        <w:ind w:left="5040" w:hanging="360"/>
+      </w:pPr>
+      <w:rPr>
+        <w:rFonts w:ascii="Symbol" w:hAnsi="Symbol" w:hint="default"/>
+      </w:rPr>
+    </w:lvl>
+    <w:lvl w:ilvl="7" w:tplc="08090003" w:tentative="1">
+      <w:start w:val="1"/>
+      <w:numFmt w:val="bullet"/>
+      <w:lvlText w:val="o"/>
+      <w:lvlJc w:val="left"/>
+      <w:pPr>
+        <w:ind w:left="5760" w:hanging="360"/>
+      </w:pPr>
+      <w:rPr>
+        <w:rFonts w:ascii="Courier New" w:hAnsi="Courier New" w:hint="default"/>
+      </w:rPr>
+    </w:lvl>
+    <w:lvl w:ilvl="8" w:tplc="08090005" w:tentative="1">
+      <w:start w:val="1"/>
+      <w:numFmt w:val="bullet"/>
+      <w:lvlText w:val=""/>
+      <w:lvlJc w:val="left"/>
+      <w:pPr>
+        <w:ind w:left="6480" w:hanging="360"/>
+      </w:pPr>
+      <w:rPr>
+        <w:rFonts w:ascii="Wingdings" w:hAnsi="Wingdings" w:hint="default"/>
+      </w:rPr>
+    </w:lvl>
+  </w:abstractNum>
+  <w:abstractNum w:abstractNumId="21" w15:restartNumberingAfterBreak="0">
+    <w:nsid w:val="092862C1"/>
+    <w:multiLevelType w:val="hybridMultilevel"/>
+    <w:tmpl w:val="064AA59E"/>
+    <w:lvl w:ilvl="0" w:tplc="9C48E4DA">
+      <w:start w:val="1"/>
+      <w:numFmt w:val="decimal"/>
+      <w:lvlText w:val="%1."/>
+      <w:lvlJc w:val="left"/>
+      <w:pPr>
+        <w:ind w:left="720" w:hanging="360"/>
+      </w:pPr>
+      <w:rPr>
+        <w:rFonts w:hint="default"/>
+      </w:rPr>
+    </w:lvl>
+    <w:lvl w:ilvl="1" w:tplc="08090019" w:tentative="1">
+      <w:start w:val="1"/>
+      <w:numFmt w:val="lowerLetter"/>
+      <w:lvlText w:val="%2."/>
+      <w:lvlJc w:val="left"/>
+      <w:pPr>
+        <w:ind w:left="1440" w:hanging="360"/>
+      </w:pPr>
+    </w:lvl>
+    <w:lvl w:ilvl="2" w:tplc="0809001B" w:tentative="1">
+      <w:start w:val="1"/>
+      <w:numFmt w:val="lowerRoman"/>
+      <w:lvlText w:val="%3."/>
+      <w:lvlJc w:val="right"/>
+      <w:pPr>
+        <w:ind w:left="2160" w:hanging="180"/>
+      </w:pPr>
+    </w:lvl>
+    <w:lvl w:ilvl="3" w:tplc="0809000F" w:tentative="1">
+      <w:start w:val="1"/>
+      <w:numFmt w:val="decimal"/>
+      <w:lvlText w:val="%4."/>
+      <w:lvlJc w:val="left"/>
+      <w:pPr>
+        <w:ind w:left="2880" w:hanging="360"/>
+      </w:pPr>
+    </w:lvl>
+    <w:lvl w:ilvl="4" w:tplc="08090019" w:tentative="1">
+      <w:start w:val="1"/>
+      <w:numFmt w:val="lowerLetter"/>
+      <w:lvlText w:val="%5."/>
+      <w:lvlJc w:val="left"/>
+      <w:pPr>
+        <w:ind w:left="3600" w:hanging="360"/>
+      </w:pPr>
+    </w:lvl>
+    <w:lvl w:ilvl="5" w:tplc="0809001B" w:tentative="1">
+      <w:start w:val="1"/>
+      <w:numFmt w:val="lowerRoman"/>
+      <w:lvlText w:val="%6."/>
+      <w:lvlJc w:val="right"/>
+      <w:pPr>
+        <w:ind w:left="4320" w:hanging="180"/>
+      </w:pPr>
+    </w:lvl>
+    <w:lvl w:ilvl="6" w:tplc="0809000F" w:tentative="1">
+      <w:start w:val="1"/>
+      <w:numFmt w:val="decimal"/>
+      <w:lvlText w:val="%7."/>
+      <w:lvlJc w:val="left"/>
+      <w:pPr>
+        <w:ind w:left="5040" w:hanging="360"/>
+      </w:pPr>
+    </w:lvl>
+    <w:lvl w:ilvl="7" w:tplc="08090019" w:tentative="1">
+      <w:start w:val="1"/>
+      <w:numFmt w:val="lowerLetter"/>
+      <w:lvlText w:val="%8."/>
+      <w:lvlJc w:val="left"/>
+      <w:pPr>
+        <w:ind w:left="5760" w:hanging="360"/>
+      </w:pPr>
+    </w:lvl>
+    <w:lvl w:ilvl="8" w:tplc="0809001B" w:tentative="1">
+      <w:start w:val="1"/>
+      <w:numFmt w:val="lowerRoman"/>
+      <w:lvlText w:val="%9."/>
+      <w:lvlJc w:val="right"/>
+      <w:pPr>
+        <w:ind w:left="6480" w:hanging="180"/>
+      </w:pPr>
+    </w:lvl>
+  </w:abstractNum>
+  <w:abstractNum w:abstractNumId="22" w15:restartNumberingAfterBreak="0">
     <w:nsid w:val="1C354418"/>
     <w:multiLevelType w:val="multilevel"/>
     <w:tmpl w:val="3D2404E2"/>
@@ -1185,7 +3245,233 @@
       </w:pPr>
     </w:lvl>
   </w:abstractNum>
-  <w:abstractNum w:abstractNumId="7" w15:restartNumberingAfterBreak="0">
+  <w:abstractNum w:abstractNumId="23" w15:restartNumberingAfterBreak="0">
+    <w:nsid w:val="29A97D30"/>
+    <w:multiLevelType w:val="hybridMultilevel"/>
+    <w:tmpl w:val="F81E2932"/>
+    <w:lvl w:ilvl="0" w:tplc="08090001">
+      <w:start w:val="1"/>
+      <w:numFmt w:val="bullet"/>
+      <w:lvlText w:val=""/>
+      <w:lvlJc w:val="left"/>
+      <w:pPr>
+        <w:ind w:left="1440" w:hanging="360"/>
+      </w:pPr>
+      <w:rPr>
+        <w:rFonts w:ascii="Symbol" w:hAnsi="Symbol" w:hint="default"/>
+      </w:rPr>
+    </w:lvl>
+    <w:lvl w:ilvl="1" w:tplc="08090003" w:tentative="1">
+      <w:start w:val="1"/>
+      <w:numFmt w:val="bullet"/>
+      <w:lvlText w:val="o"/>
+      <w:lvlJc w:val="left"/>
+      <w:pPr>
+        <w:ind w:left="2160" w:hanging="360"/>
+      </w:pPr>
+      <w:rPr>
+        <w:rFonts w:ascii="Courier New" w:hAnsi="Courier New" w:hint="default"/>
+      </w:rPr>
+    </w:lvl>
+    <w:lvl w:ilvl="2" w:tplc="08090005" w:tentative="1">
+      <w:start w:val="1"/>
+      <w:numFmt w:val="bullet"/>
+      <w:lvlText w:val=""/>
+      <w:lvlJc w:val="left"/>
+      <w:pPr>
+        <w:ind w:left="2880" w:hanging="360"/>
+      </w:pPr>
+      <w:rPr>
+        <w:rFonts w:ascii="Wingdings" w:hAnsi="Wingdings" w:hint="default"/>
+      </w:rPr>
+    </w:lvl>
+    <w:lvl w:ilvl="3" w:tplc="08090001" w:tentative="1">
+      <w:start w:val="1"/>
+      <w:numFmt w:val="bullet"/>
+      <w:lvlText w:val=""/>
+      <w:lvlJc w:val="left"/>
+      <w:pPr>
+        <w:ind w:left="3600" w:hanging="360"/>
+      </w:pPr>
+      <w:rPr>
+        <w:rFonts w:ascii="Symbol" w:hAnsi="Symbol" w:hint="default"/>
+      </w:rPr>
+    </w:lvl>
+    <w:lvl w:ilvl="4" w:tplc="08090003" w:tentative="1">
+      <w:start w:val="1"/>
+      <w:numFmt w:val="bullet"/>
+      <w:lvlText w:val="o"/>
+      <w:lvlJc w:val="left"/>
+      <w:pPr>
+        <w:ind w:left="4320" w:hanging="360"/>
+      </w:pPr>
+      <w:rPr>
+        <w:rFonts w:ascii="Courier New" w:hAnsi="Courier New" w:hint="default"/>
+      </w:rPr>
+    </w:lvl>
+    <w:lvl w:ilvl="5" w:tplc="08090005" w:tentative="1">
+      <w:start w:val="1"/>
+      <w:numFmt w:val="bullet"/>
+      <w:lvlText w:val=""/>
+      <w:lvlJc w:val="left"/>
+      <w:pPr>
+        <w:ind w:left="5040" w:hanging="360"/>
+      </w:pPr>
+      <w:rPr>
+        <w:rFonts w:ascii="Wingdings" w:hAnsi="Wingdings" w:hint="default"/>
+      </w:rPr>
+    </w:lvl>
+    <w:lvl w:ilvl="6" w:tplc="08090001" w:tentative="1">
+      <w:start w:val="1"/>
+      <w:numFmt w:val="bullet"/>
+      <w:lvlText w:val=""/>
+      <w:lvlJc w:val="left"/>
+      <w:pPr>
+        <w:ind w:left="5760" w:hanging="360"/>
+      </w:pPr>
+      <w:rPr>
+        <w:rFonts w:ascii="Symbol" w:hAnsi="Symbol" w:hint="default"/>
+      </w:rPr>
+    </w:lvl>
+    <w:lvl w:ilvl="7" w:tplc="08090003" w:tentative="1">
+      <w:start w:val="1"/>
+      <w:numFmt w:val="bullet"/>
+      <w:lvlText w:val="o"/>
+      <w:lvlJc w:val="left"/>
+      <w:pPr>
+        <w:ind w:left="6480" w:hanging="360"/>
+      </w:pPr>
+      <w:rPr>
+        <w:rFonts w:ascii="Courier New" w:hAnsi="Courier New" w:hint="default"/>
+      </w:rPr>
+    </w:lvl>
+    <w:lvl w:ilvl="8" w:tplc="08090005" w:tentative="1">
+      <w:start w:val="1"/>
+      <w:numFmt w:val="bullet"/>
+      <w:lvlText w:val=""/>
+      <w:lvlJc w:val="left"/>
+      <w:pPr>
+        <w:ind w:left="7200" w:hanging="360"/>
+      </w:pPr>
+      <w:rPr>
+        <w:rFonts w:ascii="Wingdings" w:hAnsi="Wingdings" w:hint="default"/>
+      </w:rPr>
+    </w:lvl>
+  </w:abstractNum>
+  <w:abstractNum w:abstractNumId="24" w15:restartNumberingAfterBreak="0">
+    <w:nsid w:val="2E2A2F8A"/>
+    <w:multiLevelType w:val="hybridMultilevel"/>
+    <w:tmpl w:val="EEAE4AA2"/>
+    <w:lvl w:ilvl="0" w:tplc="08090001">
+      <w:start w:val="1"/>
+      <w:numFmt w:val="bullet"/>
+      <w:lvlText w:val=""/>
+      <w:lvlJc w:val="left"/>
+      <w:pPr>
+        <w:ind w:left="1440" w:hanging="360"/>
+      </w:pPr>
+      <w:rPr>
+        <w:rFonts w:ascii="Symbol" w:hAnsi="Symbol" w:hint="default"/>
+      </w:rPr>
+    </w:lvl>
+    <w:lvl w:ilvl="1" w:tplc="08090003" w:tentative="1">
+      <w:start w:val="1"/>
+      <w:numFmt w:val="bullet"/>
+      <w:lvlText w:val="o"/>
+      <w:lvlJc w:val="left"/>
+      <w:pPr>
+        <w:ind w:left="2160" w:hanging="360"/>
+      </w:pPr>
+      <w:rPr>
+        <w:rFonts w:ascii="Courier New" w:hAnsi="Courier New" w:hint="default"/>
+      </w:rPr>
+    </w:lvl>
+    <w:lvl w:ilvl="2" w:tplc="08090005" w:tentative="1">
+      <w:start w:val="1"/>
+      <w:numFmt w:val="bullet"/>
+      <w:lvlText w:val=""/>
+      <w:lvlJc w:val="left"/>
+      <w:pPr>
+        <w:ind w:left="2880" w:hanging="360"/>
+      </w:pPr>
+      <w:rPr>
+        <w:rFonts w:ascii="Wingdings" w:hAnsi="Wingdings" w:hint="default"/>
+      </w:rPr>
+    </w:lvl>
+    <w:lvl w:ilvl="3" w:tplc="08090001" w:tentative="1">
+      <w:start w:val="1"/>
+      <w:numFmt w:val="bullet"/>
+      <w:lvlText w:val=""/>
+      <w:lvlJc w:val="left"/>
+      <w:pPr>
+        <w:ind w:left="3600" w:hanging="360"/>
+      </w:pPr>
+      <w:rPr>
+        <w:rFonts w:ascii="Symbol" w:hAnsi="Symbol" w:hint="default"/>
+      </w:rPr>
+    </w:lvl>
+    <w:lvl w:ilvl="4" w:tplc="08090003" w:tentative="1">
+      <w:start w:val="1"/>
+      <w:numFmt w:val="bullet"/>
+      <w:lvlText w:val="o"/>
+      <w:lvlJc w:val="left"/>
+      <w:pPr>
+        <w:ind w:left="4320" w:hanging="360"/>
+      </w:pPr>
+      <w:rPr>
+        <w:rFonts w:ascii="Courier New" w:hAnsi="Courier New" w:hint="default"/>
+      </w:rPr>
+    </w:lvl>
+    <w:lvl w:ilvl="5" w:tplc="08090005" w:tentative="1">
+      <w:start w:val="1"/>
+      <w:numFmt w:val="bullet"/>
+      <w:lvlText w:val=""/>
+      <w:lvlJc w:val="left"/>
+      <w:pPr>
+        <w:ind w:left="5040" w:hanging="360"/>
+      </w:pPr>
+      <w:rPr>
+        <w:rFonts w:ascii="Wingdings" w:hAnsi="Wingdings" w:hint="default"/>
+      </w:rPr>
+    </w:lvl>
+    <w:lvl w:ilvl="6" w:tplc="08090001" w:tentative="1">
+      <w:start w:val="1"/>
+      <w:numFmt w:val="bullet"/>
+      <w:lvlText w:val=""/>
+      <w:lvlJc w:val="left"/>
+      <w:pPr>
+        <w:ind w:left="5760" w:hanging="360"/>
+      </w:pPr>
+      <w:rPr>
+        <w:rFonts w:ascii="Symbol" w:hAnsi="Symbol" w:hint="default"/>
+      </w:rPr>
+    </w:lvl>
+    <w:lvl w:ilvl="7" w:tplc="08090003" w:tentative="1">
+      <w:start w:val="1"/>
+      <w:numFmt w:val="bullet"/>
+      <w:lvlText w:val="o"/>
+      <w:lvlJc w:val="left"/>
+      <w:pPr>
+        <w:ind w:left="6480" w:hanging="360"/>
+      </w:pPr>
+      <w:rPr>
+        <w:rFonts w:ascii="Courier New" w:hAnsi="Courier New" w:hint="default"/>
+      </w:rPr>
+    </w:lvl>
+    <w:lvl w:ilvl="8" w:tplc="08090005" w:tentative="1">
+      <w:start w:val="1"/>
+      <w:numFmt w:val="bullet"/>
+      <w:lvlText w:val=""/>
+      <w:lvlJc w:val="left"/>
+      <w:pPr>
+        <w:ind w:left="7200" w:hanging="360"/>
+      </w:pPr>
+      <w:rPr>
+        <w:rFonts w:ascii="Wingdings" w:hAnsi="Wingdings" w:hint="default"/>
+      </w:rPr>
+    </w:lvl>
+  </w:abstractNum>
+  <w:abstractNum w:abstractNumId="25" w15:restartNumberingAfterBreak="0">
     <w:nsid w:val="323D176C"/>
     <w:multiLevelType w:val="multilevel"/>
     <w:tmpl w:val="67801784"/>
@@ -1334,7 +3620,434 @@
       </w:rPr>
     </w:lvl>
   </w:abstractNum>
-  <w:abstractNum w:abstractNumId="8" w15:restartNumberingAfterBreak="0">
+  <w:abstractNum w:abstractNumId="26" w15:restartNumberingAfterBreak="0">
+    <w:nsid w:val="369949D0"/>
+    <w:multiLevelType w:val="hybridMultilevel"/>
+    <w:tmpl w:val="0366A89C"/>
+    <w:lvl w:ilvl="0" w:tplc="08090001">
+      <w:start w:val="1"/>
+      <w:numFmt w:val="bullet"/>
+      <w:lvlText w:val=""/>
+      <w:lvlJc w:val="left"/>
+      <w:pPr>
+        <w:ind w:left="1440" w:hanging="360"/>
+      </w:pPr>
+      <w:rPr>
+        <w:rFonts w:ascii="Symbol" w:hAnsi="Symbol" w:hint="default"/>
+      </w:rPr>
+    </w:lvl>
+    <w:lvl w:ilvl="1" w:tplc="08090003" w:tentative="1">
+      <w:start w:val="1"/>
+      <w:numFmt w:val="bullet"/>
+      <w:lvlText w:val="o"/>
+      <w:lvlJc w:val="left"/>
+      <w:pPr>
+        <w:ind w:left="2160" w:hanging="360"/>
+      </w:pPr>
+      <w:rPr>
+        <w:rFonts w:ascii="Courier New" w:hAnsi="Courier New" w:hint="default"/>
+      </w:rPr>
+    </w:lvl>
+    <w:lvl w:ilvl="2" w:tplc="08090005" w:tentative="1">
+      <w:start w:val="1"/>
+      <w:numFmt w:val="bullet"/>
+      <w:lvlText w:val=""/>
+      <w:lvlJc w:val="left"/>
+      <w:pPr>
+        <w:ind w:left="2880" w:hanging="360"/>
+      </w:pPr>
+      <w:rPr>
+        <w:rFonts w:ascii="Wingdings" w:hAnsi="Wingdings" w:hint="default"/>
+      </w:rPr>
+    </w:lvl>
+    <w:lvl w:ilvl="3" w:tplc="08090001" w:tentative="1">
+      <w:start w:val="1"/>
+      <w:numFmt w:val="bullet"/>
+      <w:lvlText w:val=""/>
+      <w:lvlJc w:val="left"/>
+      <w:pPr>
+        <w:ind w:left="3600" w:hanging="360"/>
+      </w:pPr>
+      <w:rPr>
+        <w:rFonts w:ascii="Symbol" w:hAnsi="Symbol" w:hint="default"/>
+      </w:rPr>
+    </w:lvl>
+    <w:lvl w:ilvl="4" w:tplc="08090003" w:tentative="1">
+      <w:start w:val="1"/>
+      <w:numFmt w:val="bullet"/>
+      <w:lvlText w:val="o"/>
+      <w:lvlJc w:val="left"/>
+      <w:pPr>
+        <w:ind w:left="4320" w:hanging="360"/>
+      </w:pPr>
+      <w:rPr>
+        <w:rFonts w:ascii="Courier New" w:hAnsi="Courier New" w:hint="default"/>
+      </w:rPr>
+    </w:lvl>
+    <w:lvl w:ilvl="5" w:tplc="08090005" w:tentative="1">
+      <w:start w:val="1"/>
+      <w:numFmt w:val="bullet"/>
+      <w:lvlText w:val=""/>
+      <w:lvlJc w:val="left"/>
+      <w:pPr>
+        <w:ind w:left="5040" w:hanging="360"/>
+      </w:pPr>
+      <w:rPr>
+        <w:rFonts w:ascii="Wingdings" w:hAnsi="Wingdings" w:hint="default"/>
+      </w:rPr>
+    </w:lvl>
+    <w:lvl w:ilvl="6" w:tplc="08090001" w:tentative="1">
+      <w:start w:val="1"/>
+      <w:numFmt w:val="bullet"/>
+      <w:lvlText w:val=""/>
+      <w:lvlJc w:val="left"/>
+      <w:pPr>
+        <w:ind w:left="5760" w:hanging="360"/>
+      </w:pPr>
+      <w:rPr>
+        <w:rFonts w:ascii="Symbol" w:hAnsi="Symbol" w:hint="default"/>
+      </w:rPr>
+    </w:lvl>
+    <w:lvl w:ilvl="7" w:tplc="08090003" w:tentative="1">
+      <w:start w:val="1"/>
+      <w:numFmt w:val="bullet"/>
+      <w:lvlText w:val="o"/>
+      <w:lvlJc w:val="left"/>
+      <w:pPr>
+        <w:ind w:left="6480" w:hanging="360"/>
+      </w:pPr>
+      <w:rPr>
+        <w:rFonts w:ascii="Courier New" w:hAnsi="Courier New" w:hint="default"/>
+      </w:rPr>
+    </w:lvl>
+    <w:lvl w:ilvl="8" w:tplc="08090005" w:tentative="1">
+      <w:start w:val="1"/>
+      <w:numFmt w:val="bullet"/>
+      <w:lvlText w:val=""/>
+      <w:lvlJc w:val="left"/>
+      <w:pPr>
+        <w:ind w:left="7200" w:hanging="360"/>
+      </w:pPr>
+      <w:rPr>
+        <w:rFonts w:ascii="Wingdings" w:hAnsi="Wingdings" w:hint="default"/>
+      </w:rPr>
+    </w:lvl>
+  </w:abstractNum>
+  <w:abstractNum w:abstractNumId="27" w15:restartNumberingAfterBreak="0">
+    <w:nsid w:val="3F1D7AAE"/>
+    <w:multiLevelType w:val="hybridMultilevel"/>
+    <w:tmpl w:val="939EA906"/>
+    <w:lvl w:ilvl="0" w:tplc="08090001">
+      <w:start w:val="1"/>
+      <w:numFmt w:val="bullet"/>
+      <w:lvlText w:val=""/>
+      <w:lvlJc w:val="left"/>
+      <w:pPr>
+        <w:ind w:left="1440" w:hanging="360"/>
+      </w:pPr>
+      <w:rPr>
+        <w:rFonts w:ascii="Symbol" w:hAnsi="Symbol" w:hint="default"/>
+      </w:rPr>
+    </w:lvl>
+    <w:lvl w:ilvl="1" w:tplc="08090003" w:tentative="1">
+      <w:start w:val="1"/>
+      <w:numFmt w:val="bullet"/>
+      <w:lvlText w:val="o"/>
+      <w:lvlJc w:val="left"/>
+      <w:pPr>
+        <w:ind w:left="2160" w:hanging="360"/>
+      </w:pPr>
+      <w:rPr>
+        <w:rFonts w:ascii="Courier New" w:hAnsi="Courier New" w:hint="default"/>
+      </w:rPr>
+    </w:lvl>
+    <w:lvl w:ilvl="2" w:tplc="08090005" w:tentative="1">
+      <w:start w:val="1"/>
+      <w:numFmt w:val="bullet"/>
+      <w:lvlText w:val=""/>
+      <w:lvlJc w:val="left"/>
+      <w:pPr>
+        <w:ind w:left="2880" w:hanging="360"/>
+      </w:pPr>
+      <w:rPr>
+        <w:rFonts w:ascii="Wingdings" w:hAnsi="Wingdings" w:hint="default"/>
+      </w:rPr>
+    </w:lvl>
+    <w:lvl w:ilvl="3" w:tplc="08090001" w:tentative="1">
+      <w:start w:val="1"/>
+      <w:numFmt w:val="bullet"/>
+      <w:lvlText w:val=""/>
+      <w:lvlJc w:val="left"/>
+      <w:pPr>
+        <w:ind w:left="3600" w:hanging="360"/>
+      </w:pPr>
+      <w:rPr>
+        <w:rFonts w:ascii="Symbol" w:hAnsi="Symbol" w:hint="default"/>
+      </w:rPr>
+    </w:lvl>
+    <w:lvl w:ilvl="4" w:tplc="08090003" w:tentative="1">
+      <w:start w:val="1"/>
+      <w:numFmt w:val="bullet"/>
+      <w:lvlText w:val="o"/>
+      <w:lvlJc w:val="left"/>
+      <w:pPr>
+        <w:ind w:left="4320" w:hanging="360"/>
+      </w:pPr>
+      <w:rPr>
+        <w:rFonts w:ascii="Courier New" w:hAnsi="Courier New" w:hint="default"/>
+      </w:rPr>
+    </w:lvl>
+    <w:lvl w:ilvl="5" w:tplc="08090005" w:tentative="1">
+      <w:start w:val="1"/>
+      <w:numFmt w:val="bullet"/>
+      <w:lvlText w:val=""/>
+      <w:lvlJc w:val="left"/>
+      <w:pPr>
+        <w:ind w:left="5040" w:hanging="360"/>
+      </w:pPr>
+      <w:rPr>
+        <w:rFonts w:ascii="Wingdings" w:hAnsi="Wingdings" w:hint="default"/>
+      </w:rPr>
+    </w:lvl>
+    <w:lvl w:ilvl="6" w:tplc="08090001" w:tentative="1">
+      <w:start w:val="1"/>
+      <w:numFmt w:val="bullet"/>
+      <w:lvlText w:val=""/>
+      <w:lvlJc w:val="left"/>
+      <w:pPr>
+        <w:ind w:left="5760" w:hanging="360"/>
+      </w:pPr>
+      <w:rPr>
+        <w:rFonts w:ascii="Symbol" w:hAnsi="Symbol" w:hint="default"/>
+      </w:rPr>
+    </w:lvl>
+    <w:lvl w:ilvl="7" w:tplc="08090003" w:tentative="1">
+      <w:start w:val="1"/>
+      <w:numFmt w:val="bullet"/>
+      <w:lvlText w:val="o"/>
+      <w:lvlJc w:val="left"/>
+      <w:pPr>
+        <w:ind w:left="6480" w:hanging="360"/>
+      </w:pPr>
+      <w:rPr>
+        <w:rFonts w:ascii="Courier New" w:hAnsi="Courier New" w:hint="default"/>
+      </w:rPr>
+    </w:lvl>
+    <w:lvl w:ilvl="8" w:tplc="08090005" w:tentative="1">
+      <w:start w:val="1"/>
+      <w:numFmt w:val="bullet"/>
+      <w:lvlText w:val=""/>
+      <w:lvlJc w:val="left"/>
+      <w:pPr>
+        <w:ind w:left="7200" w:hanging="360"/>
+      </w:pPr>
+      <w:rPr>
+        <w:rFonts w:ascii="Wingdings" w:hAnsi="Wingdings" w:hint="default"/>
+      </w:rPr>
+    </w:lvl>
+  </w:abstractNum>
+  <w:abstractNum w:abstractNumId="28" w15:restartNumberingAfterBreak="0">
+    <w:nsid w:val="434E5037"/>
+    <w:multiLevelType w:val="hybridMultilevel"/>
+    <w:tmpl w:val="C7DA7D4C"/>
+    <w:lvl w:ilvl="0" w:tplc="08090001">
+      <w:start w:val="1"/>
+      <w:numFmt w:val="bullet"/>
+      <w:lvlText w:val=""/>
+      <w:lvlJc w:val="left"/>
+      <w:pPr>
+        <w:ind w:left="720" w:hanging="360"/>
+      </w:pPr>
+      <w:rPr>
+        <w:rFonts w:ascii="Symbol" w:hAnsi="Symbol" w:hint="default"/>
+      </w:rPr>
+    </w:lvl>
+    <w:lvl w:ilvl="1" w:tplc="FFFFFFFF" w:tentative="1">
+      <w:start w:val="1"/>
+      <w:numFmt w:val="lowerLetter"/>
+      <w:lvlText w:val="%2."/>
+      <w:lvlJc w:val="left"/>
+      <w:pPr>
+        <w:ind w:left="1440" w:hanging="360"/>
+      </w:pPr>
+    </w:lvl>
+    <w:lvl w:ilvl="2" w:tplc="FFFFFFFF" w:tentative="1">
+      <w:start w:val="1"/>
+      <w:numFmt w:val="lowerRoman"/>
+      <w:lvlText w:val="%3."/>
+      <w:lvlJc w:val="right"/>
+      <w:pPr>
+        <w:ind w:left="2160" w:hanging="180"/>
+      </w:pPr>
+    </w:lvl>
+    <w:lvl w:ilvl="3" w:tplc="FFFFFFFF" w:tentative="1">
+      <w:start w:val="1"/>
+      <w:numFmt w:val="decimal"/>
+      <w:lvlText w:val="%4."/>
+      <w:lvlJc w:val="left"/>
+      <w:pPr>
+        <w:ind w:left="2880" w:hanging="360"/>
+      </w:pPr>
+    </w:lvl>
+    <w:lvl w:ilvl="4" w:tplc="FFFFFFFF" w:tentative="1">
+      <w:start w:val="1"/>
+      <w:numFmt w:val="lowerLetter"/>
+      <w:lvlText w:val="%5."/>
+      <w:lvlJc w:val="left"/>
+      <w:pPr>
+        <w:ind w:left="3600" w:hanging="360"/>
+      </w:pPr>
+    </w:lvl>
+    <w:lvl w:ilvl="5" w:tplc="FFFFFFFF" w:tentative="1">
+      <w:start w:val="1"/>
+      <w:numFmt w:val="lowerRoman"/>
+      <w:lvlText w:val="%6."/>
+      <w:lvlJc w:val="right"/>
+      <w:pPr>
+        <w:ind w:left="4320" w:hanging="180"/>
+      </w:pPr>
+    </w:lvl>
+    <w:lvl w:ilvl="6" w:tplc="FFFFFFFF" w:tentative="1">
+      <w:start w:val="1"/>
+      <w:numFmt w:val="decimal"/>
+      <w:lvlText w:val="%7."/>
+      <w:lvlJc w:val="left"/>
+      <w:pPr>
+        <w:ind w:left="5040" w:hanging="360"/>
+      </w:pPr>
+    </w:lvl>
+    <w:lvl w:ilvl="7" w:tplc="FFFFFFFF" w:tentative="1">
+      <w:start w:val="1"/>
+      <w:numFmt w:val="lowerLetter"/>
+      <w:lvlText w:val="%8."/>
+      <w:lvlJc w:val="left"/>
+      <w:pPr>
+        <w:ind w:left="5760" w:hanging="360"/>
+      </w:pPr>
+    </w:lvl>
+    <w:lvl w:ilvl="8" w:tplc="FFFFFFFF" w:tentative="1">
+      <w:start w:val="1"/>
+      <w:numFmt w:val="lowerRoman"/>
+      <w:lvlText w:val="%9."/>
+      <w:lvlJc w:val="right"/>
+      <w:pPr>
+        <w:ind w:left="6480" w:hanging="180"/>
+      </w:pPr>
+    </w:lvl>
+  </w:abstractNum>
+  <w:abstractNum w:abstractNumId="29" w15:restartNumberingAfterBreak="0">
+    <w:nsid w:val="440540F6"/>
+    <w:multiLevelType w:val="hybridMultilevel"/>
+    <w:tmpl w:val="8F868A70"/>
+    <w:lvl w:ilvl="0" w:tplc="E06C3228">
+      <w:numFmt w:val="bullet"/>
+      <w:lvlText w:val="•"/>
+      <w:lvlJc w:val="left"/>
+      <w:pPr>
+        <w:ind w:left="1380" w:hanging="1020"/>
+      </w:pPr>
+      <w:rPr>
+        <w:rFonts w:ascii="AppleSystemUIFont" w:eastAsiaTheme="minorHAnsi" w:hAnsi="AppleSystemUIFont" w:cs="AppleSystemUIFont" w:hint="default"/>
+      </w:rPr>
+    </w:lvl>
+    <w:lvl w:ilvl="1" w:tplc="08090003" w:tentative="1">
+      <w:start w:val="1"/>
+      <w:numFmt w:val="bullet"/>
+      <w:lvlText w:val="o"/>
+      <w:lvlJc w:val="left"/>
+      <w:pPr>
+        <w:ind w:left="1440" w:hanging="360"/>
+      </w:pPr>
+      <w:rPr>
+        <w:rFonts w:ascii="Courier New" w:hAnsi="Courier New" w:hint="default"/>
+      </w:rPr>
+    </w:lvl>
+    <w:lvl w:ilvl="2" w:tplc="08090005" w:tentative="1">
+      <w:start w:val="1"/>
+      <w:numFmt w:val="bullet"/>
+      <w:lvlText w:val=""/>
+      <w:lvlJc w:val="left"/>
+      <w:pPr>
+        <w:ind w:left="2160" w:hanging="360"/>
+      </w:pPr>
+      <w:rPr>
+        <w:rFonts w:ascii="Wingdings" w:hAnsi="Wingdings" w:hint="default"/>
+      </w:rPr>
+    </w:lvl>
+    <w:lvl w:ilvl="3" w:tplc="08090001" w:tentative="1">
+      <w:start w:val="1"/>
+      <w:numFmt w:val="bullet"/>
+      <w:lvlText w:val=""/>
+      <w:lvlJc w:val="left"/>
+      <w:pPr>
+        <w:ind w:left="2880" w:hanging="360"/>
+      </w:pPr>
+      <w:rPr>
+        <w:rFonts w:ascii="Symbol" w:hAnsi="Symbol" w:hint="default"/>
+      </w:rPr>
+    </w:lvl>
+    <w:lvl w:ilvl="4" w:tplc="08090003" w:tentative="1">
+      <w:start w:val="1"/>
+      <w:numFmt w:val="bullet"/>
+      <w:lvlText w:val="o"/>
+      <w:lvlJc w:val="left"/>
+      <w:pPr>
+        <w:ind w:left="3600" w:hanging="360"/>
+      </w:pPr>
+      <w:rPr>
+        <w:rFonts w:ascii="Courier New" w:hAnsi="Courier New" w:hint="default"/>
+      </w:rPr>
+    </w:lvl>
+    <w:lvl w:ilvl="5" w:tplc="08090005" w:tentative="1">
+      <w:start w:val="1"/>
+      <w:numFmt w:val="bullet"/>
+      <w:lvlText w:val=""/>
+      <w:lvlJc w:val="left"/>
+      <w:pPr>
+        <w:ind w:left="4320" w:hanging="360"/>
+      </w:pPr>
+      <w:rPr>
+        <w:rFonts w:ascii="Wingdings" w:hAnsi="Wingdings" w:hint="default"/>
+      </w:rPr>
+    </w:lvl>
+    <w:lvl w:ilvl="6" w:tplc="08090001" w:tentative="1">
+      <w:start w:val="1"/>
+      <w:numFmt w:val="bullet"/>
+      <w:lvlText w:val=""/>
+      <w:lvlJc w:val="left"/>
+      <w:pPr>
+        <w:ind w:left="5040" w:hanging="360"/>
+      </w:pPr>
+      <w:rPr>
+        <w:rFonts w:ascii="Symbol" w:hAnsi="Symbol" w:hint="default"/>
+      </w:rPr>
+    </w:lvl>
+    <w:lvl w:ilvl="7" w:tplc="08090003" w:tentative="1">
+      <w:start w:val="1"/>
+      <w:numFmt w:val="bullet"/>
+      <w:lvlText w:val="o"/>
+      <w:lvlJc w:val="left"/>
+      <w:pPr>
+        <w:ind w:left="5760" w:hanging="360"/>
+      </w:pPr>
+      <w:rPr>
+        <w:rFonts w:ascii="Courier New" w:hAnsi="Courier New" w:hint="default"/>
+      </w:rPr>
+    </w:lvl>
+    <w:lvl w:ilvl="8" w:tplc="08090005" w:tentative="1">
+      <w:start w:val="1"/>
+      <w:numFmt w:val="bullet"/>
+      <w:lvlText w:val=""/>
+      <w:lvlJc w:val="left"/>
+      <w:pPr>
+        <w:ind w:left="6480" w:hanging="360"/>
+      </w:pPr>
+      <w:rPr>
+        <w:rFonts w:ascii="Wingdings" w:hAnsi="Wingdings" w:hint="default"/>
+      </w:rPr>
+    </w:lvl>
+  </w:abstractNum>
+  <w:abstractNum w:abstractNumId="30" w15:restartNumberingAfterBreak="0">
     <w:nsid w:val="4A670E07"/>
     <w:multiLevelType w:val="multilevel"/>
     <w:tmpl w:val="A4084374"/>
@@ -1447,7 +4160,346 @@
       </w:pPr>
     </w:lvl>
   </w:abstractNum>
-  <w:abstractNum w:abstractNumId="9" w15:restartNumberingAfterBreak="0">
+  <w:abstractNum w:abstractNumId="31" w15:restartNumberingAfterBreak="0">
+    <w:nsid w:val="4C674E1F"/>
+    <w:multiLevelType w:val="hybridMultilevel"/>
+    <w:tmpl w:val="71EE4B90"/>
+    <w:lvl w:ilvl="0" w:tplc="08090001">
+      <w:start w:val="1"/>
+      <w:numFmt w:val="bullet"/>
+      <w:lvlText w:val=""/>
+      <w:lvlJc w:val="left"/>
+      <w:pPr>
+        <w:ind w:left="720" w:hanging="360"/>
+      </w:pPr>
+      <w:rPr>
+        <w:rFonts w:ascii="Symbol" w:hAnsi="Symbol" w:hint="default"/>
+      </w:rPr>
+    </w:lvl>
+    <w:lvl w:ilvl="1" w:tplc="08090003" w:tentative="1">
+      <w:start w:val="1"/>
+      <w:numFmt w:val="bullet"/>
+      <w:lvlText w:val="o"/>
+      <w:lvlJc w:val="left"/>
+      <w:pPr>
+        <w:ind w:left="1440" w:hanging="360"/>
+      </w:pPr>
+      <w:rPr>
+        <w:rFonts w:ascii="Courier New" w:hAnsi="Courier New" w:hint="default"/>
+      </w:rPr>
+    </w:lvl>
+    <w:lvl w:ilvl="2" w:tplc="08090005" w:tentative="1">
+      <w:start w:val="1"/>
+      <w:numFmt w:val="bullet"/>
+      <w:lvlText w:val=""/>
+      <w:lvlJc w:val="left"/>
+      <w:pPr>
+        <w:ind w:left="2160" w:hanging="360"/>
+      </w:pPr>
+      <w:rPr>
+        <w:rFonts w:ascii="Wingdings" w:hAnsi="Wingdings" w:hint="default"/>
+      </w:rPr>
+    </w:lvl>
+    <w:lvl w:ilvl="3" w:tplc="08090001" w:tentative="1">
+      <w:start w:val="1"/>
+      <w:numFmt w:val="bullet"/>
+      <w:lvlText w:val=""/>
+      <w:lvlJc w:val="left"/>
+      <w:pPr>
+        <w:ind w:left="2880" w:hanging="360"/>
+      </w:pPr>
+      <w:rPr>
+        <w:rFonts w:ascii="Symbol" w:hAnsi="Symbol" w:hint="default"/>
+      </w:rPr>
+    </w:lvl>
+    <w:lvl w:ilvl="4" w:tplc="08090003" w:tentative="1">
+      <w:start w:val="1"/>
+      <w:numFmt w:val="bullet"/>
+      <w:lvlText w:val="o"/>
+      <w:lvlJc w:val="left"/>
+      <w:pPr>
+        <w:ind w:left="3600" w:hanging="360"/>
+      </w:pPr>
+      <w:rPr>
+        <w:rFonts w:ascii="Courier New" w:hAnsi="Courier New" w:hint="default"/>
+      </w:rPr>
+    </w:lvl>
+    <w:lvl w:ilvl="5" w:tplc="08090005" w:tentative="1">
+      <w:start w:val="1"/>
+      <w:numFmt w:val="bullet"/>
+      <w:lvlText w:val=""/>
+      <w:lvlJc w:val="left"/>
+      <w:pPr>
+        <w:ind w:left="4320" w:hanging="360"/>
+      </w:pPr>
+      <w:rPr>
+        <w:rFonts w:ascii="Wingdings" w:hAnsi="Wingdings" w:hint="default"/>
+      </w:rPr>
+    </w:lvl>
+    <w:lvl w:ilvl="6" w:tplc="08090001" w:tentative="1">
+      <w:start w:val="1"/>
+      <w:numFmt w:val="bullet"/>
+      <w:lvlText w:val=""/>
+      <w:lvlJc w:val="left"/>
+      <w:pPr>
+        <w:ind w:left="5040" w:hanging="360"/>
+      </w:pPr>
+      <w:rPr>
+        <w:rFonts w:ascii="Symbol" w:hAnsi="Symbol" w:hint="default"/>
+      </w:rPr>
+    </w:lvl>
+    <w:lvl w:ilvl="7" w:tplc="08090003" w:tentative="1">
+      <w:start w:val="1"/>
+      <w:numFmt w:val="bullet"/>
+      <w:lvlText w:val="o"/>
+      <w:lvlJc w:val="left"/>
+      <w:pPr>
+        <w:ind w:left="5760" w:hanging="360"/>
+      </w:pPr>
+      <w:rPr>
+        <w:rFonts w:ascii="Courier New" w:hAnsi="Courier New" w:hint="default"/>
+      </w:rPr>
+    </w:lvl>
+    <w:lvl w:ilvl="8" w:tplc="08090005" w:tentative="1">
+      <w:start w:val="1"/>
+      <w:numFmt w:val="bullet"/>
+      <w:lvlText w:val=""/>
+      <w:lvlJc w:val="left"/>
+      <w:pPr>
+        <w:ind w:left="6480" w:hanging="360"/>
+      </w:pPr>
+      <w:rPr>
+        <w:rFonts w:ascii="Wingdings" w:hAnsi="Wingdings" w:hint="default"/>
+      </w:rPr>
+    </w:lvl>
+  </w:abstractNum>
+  <w:abstractNum w:abstractNumId="32" w15:restartNumberingAfterBreak="0">
+    <w:nsid w:val="53E410B7"/>
+    <w:multiLevelType w:val="hybridMultilevel"/>
+    <w:tmpl w:val="EB5A6FD0"/>
+    <w:lvl w:ilvl="0" w:tplc="08090001">
+      <w:start w:val="1"/>
+      <w:numFmt w:val="bullet"/>
+      <w:lvlText w:val=""/>
+      <w:lvlJc w:val="left"/>
+      <w:pPr>
+        <w:ind w:left="1440" w:hanging="360"/>
+      </w:pPr>
+      <w:rPr>
+        <w:rFonts w:ascii="Symbol" w:hAnsi="Symbol" w:hint="default"/>
+      </w:rPr>
+    </w:lvl>
+    <w:lvl w:ilvl="1" w:tplc="08090003" w:tentative="1">
+      <w:start w:val="1"/>
+      <w:numFmt w:val="bullet"/>
+      <w:lvlText w:val="o"/>
+      <w:lvlJc w:val="left"/>
+      <w:pPr>
+        <w:ind w:left="2160" w:hanging="360"/>
+      </w:pPr>
+      <w:rPr>
+        <w:rFonts w:ascii="Courier New" w:hAnsi="Courier New" w:hint="default"/>
+      </w:rPr>
+    </w:lvl>
+    <w:lvl w:ilvl="2" w:tplc="08090005" w:tentative="1">
+      <w:start w:val="1"/>
+      <w:numFmt w:val="bullet"/>
+      <w:lvlText w:val=""/>
+      <w:lvlJc w:val="left"/>
+      <w:pPr>
+        <w:ind w:left="2880" w:hanging="360"/>
+      </w:pPr>
+      <w:rPr>
+        <w:rFonts w:ascii="Wingdings" w:hAnsi="Wingdings" w:hint="default"/>
+      </w:rPr>
+    </w:lvl>
+    <w:lvl w:ilvl="3" w:tplc="08090001" w:tentative="1">
+      <w:start w:val="1"/>
+      <w:numFmt w:val="bullet"/>
+      <w:lvlText w:val=""/>
+      <w:lvlJc w:val="left"/>
+      <w:pPr>
+        <w:ind w:left="3600" w:hanging="360"/>
+      </w:pPr>
+      <w:rPr>
+        <w:rFonts w:ascii="Symbol" w:hAnsi="Symbol" w:hint="default"/>
+      </w:rPr>
+    </w:lvl>
+    <w:lvl w:ilvl="4" w:tplc="08090003" w:tentative="1">
+      <w:start w:val="1"/>
+      <w:numFmt w:val="bullet"/>
+      <w:lvlText w:val="o"/>
+      <w:lvlJc w:val="left"/>
+      <w:pPr>
+        <w:ind w:left="4320" w:hanging="360"/>
+      </w:pPr>
+      <w:rPr>
+        <w:rFonts w:ascii="Courier New" w:hAnsi="Courier New" w:hint="default"/>
+      </w:rPr>
+    </w:lvl>
+    <w:lvl w:ilvl="5" w:tplc="08090005" w:tentative="1">
+      <w:start w:val="1"/>
+      <w:numFmt w:val="bullet"/>
+      <w:lvlText w:val=""/>
+      <w:lvlJc w:val="left"/>
+      <w:pPr>
+        <w:ind w:left="5040" w:hanging="360"/>
+      </w:pPr>
+      <w:rPr>
+        <w:rFonts w:ascii="Wingdings" w:hAnsi="Wingdings" w:hint="default"/>
+      </w:rPr>
+    </w:lvl>
+    <w:lvl w:ilvl="6" w:tplc="08090001" w:tentative="1">
+      <w:start w:val="1"/>
+      <w:numFmt w:val="bullet"/>
+      <w:lvlText w:val=""/>
+      <w:lvlJc w:val="left"/>
+      <w:pPr>
+        <w:ind w:left="5760" w:hanging="360"/>
+      </w:pPr>
+      <w:rPr>
+        <w:rFonts w:ascii="Symbol" w:hAnsi="Symbol" w:hint="default"/>
+      </w:rPr>
+    </w:lvl>
+    <w:lvl w:ilvl="7" w:tplc="08090003" w:tentative="1">
+      <w:start w:val="1"/>
+      <w:numFmt w:val="bullet"/>
+      <w:lvlText w:val="o"/>
+      <w:lvlJc w:val="left"/>
+      <w:pPr>
+        <w:ind w:left="6480" w:hanging="360"/>
+      </w:pPr>
+      <w:rPr>
+        <w:rFonts w:ascii="Courier New" w:hAnsi="Courier New" w:hint="default"/>
+      </w:rPr>
+    </w:lvl>
+    <w:lvl w:ilvl="8" w:tplc="08090005" w:tentative="1">
+      <w:start w:val="1"/>
+      <w:numFmt w:val="bullet"/>
+      <w:lvlText w:val=""/>
+      <w:lvlJc w:val="left"/>
+      <w:pPr>
+        <w:ind w:left="7200" w:hanging="360"/>
+      </w:pPr>
+      <w:rPr>
+        <w:rFonts w:ascii="Wingdings" w:hAnsi="Wingdings" w:hint="default"/>
+      </w:rPr>
+    </w:lvl>
+  </w:abstractNum>
+  <w:abstractNum w:abstractNumId="33" w15:restartNumberingAfterBreak="0">
+    <w:nsid w:val="60304B23"/>
+    <w:multiLevelType w:val="hybridMultilevel"/>
+    <w:tmpl w:val="95208962"/>
+    <w:lvl w:ilvl="0" w:tplc="08090001">
+      <w:start w:val="1"/>
+      <w:numFmt w:val="bullet"/>
+      <w:lvlText w:val=""/>
+      <w:lvlJc w:val="left"/>
+      <w:pPr>
+        <w:ind w:left="720" w:hanging="360"/>
+      </w:pPr>
+      <w:rPr>
+        <w:rFonts w:ascii="Symbol" w:hAnsi="Symbol" w:hint="default"/>
+      </w:rPr>
+    </w:lvl>
+    <w:lvl w:ilvl="1" w:tplc="08090003" w:tentative="1">
+      <w:start w:val="1"/>
+      <w:numFmt w:val="bullet"/>
+      <w:lvlText w:val="o"/>
+      <w:lvlJc w:val="left"/>
+      <w:pPr>
+        <w:ind w:left="1440" w:hanging="360"/>
+      </w:pPr>
+      <w:rPr>
+        <w:rFonts w:ascii="Courier New" w:hAnsi="Courier New" w:hint="default"/>
+      </w:rPr>
+    </w:lvl>
+    <w:lvl w:ilvl="2" w:tplc="08090005" w:tentative="1">
+      <w:start w:val="1"/>
+      <w:numFmt w:val="bullet"/>
+      <w:lvlText w:val=""/>
+      <w:lvlJc w:val="left"/>
+      <w:pPr>
+        <w:ind w:left="2160" w:hanging="360"/>
+      </w:pPr>
+      <w:rPr>
+        <w:rFonts w:ascii="Wingdings" w:hAnsi="Wingdings" w:hint="default"/>
+      </w:rPr>
+    </w:lvl>
+    <w:lvl w:ilvl="3" w:tplc="08090001" w:tentative="1">
+      <w:start w:val="1"/>
+      <w:numFmt w:val="bullet"/>
+      <w:lvlText w:val=""/>
+      <w:lvlJc w:val="left"/>
+      <w:pPr>
+        <w:ind w:left="2880" w:hanging="360"/>
+      </w:pPr>
+      <w:rPr>
+        <w:rFonts w:ascii="Symbol" w:hAnsi="Symbol" w:hint="default"/>
+      </w:rPr>
+    </w:lvl>
+    <w:lvl w:ilvl="4" w:tplc="08090003" w:tentative="1">
+      <w:start w:val="1"/>
+      <w:numFmt w:val="bullet"/>
+      <w:lvlText w:val="o"/>
+      <w:lvlJc w:val="left"/>
+      <w:pPr>
+        <w:ind w:left="3600" w:hanging="360"/>
+      </w:pPr>
+      <w:rPr>
+        <w:rFonts w:ascii="Courier New" w:hAnsi="Courier New" w:hint="default"/>
+      </w:rPr>
+    </w:lvl>
+    <w:lvl w:ilvl="5" w:tplc="08090005" w:tentative="1">
+      <w:start w:val="1"/>
+      <w:numFmt w:val="bullet"/>
+      <w:lvlText w:val=""/>
+      <w:lvlJc w:val="left"/>
+      <w:pPr>
+        <w:ind w:left="4320" w:hanging="360"/>
+      </w:pPr>
+      <w:rPr>
+        <w:rFonts w:ascii="Wingdings" w:hAnsi="Wingdings" w:hint="default"/>
+      </w:rPr>
+    </w:lvl>
+    <w:lvl w:ilvl="6" w:tplc="08090001" w:tentative="1">
+      <w:start w:val="1"/>
+      <w:numFmt w:val="bullet"/>
+      <w:lvlText w:val=""/>
+      <w:lvlJc w:val="left"/>
+      <w:pPr>
+        <w:ind w:left="5040" w:hanging="360"/>
+      </w:pPr>
+      <w:rPr>
+        <w:rFonts w:ascii="Symbol" w:hAnsi="Symbol" w:hint="default"/>
+      </w:rPr>
+    </w:lvl>
+    <w:lvl w:ilvl="7" w:tplc="08090003" w:tentative="1">
+      <w:start w:val="1"/>
+      <w:numFmt w:val="bullet"/>
+      <w:lvlText w:val="o"/>
+      <w:lvlJc w:val="left"/>
+      <w:pPr>
+        <w:ind w:left="5760" w:hanging="360"/>
+      </w:pPr>
+      <w:rPr>
+        <w:rFonts w:ascii="Courier New" w:hAnsi="Courier New" w:hint="default"/>
+      </w:rPr>
+    </w:lvl>
+    <w:lvl w:ilvl="8" w:tplc="08090005" w:tentative="1">
+      <w:start w:val="1"/>
+      <w:numFmt w:val="bullet"/>
+      <w:lvlText w:val=""/>
+      <w:lvlJc w:val="left"/>
+      <w:pPr>
+        <w:ind w:left="6480" w:hanging="360"/>
+      </w:pPr>
+      <w:rPr>
+        <w:rFonts w:ascii="Wingdings" w:hAnsi="Wingdings" w:hint="default"/>
+      </w:rPr>
+    </w:lvl>
+  </w:abstractNum>
+  <w:abstractNum w:abstractNumId="34" w15:restartNumberingAfterBreak="0">
     <w:nsid w:val="612226F7"/>
     <w:multiLevelType w:val="multilevel"/>
     <w:tmpl w:val="0144CEB4"/>
@@ -1596,7 +4648,233 @@
       </w:rPr>
     </w:lvl>
   </w:abstractNum>
-  <w:abstractNum w:abstractNumId="10" w15:restartNumberingAfterBreak="0">
+  <w:abstractNum w:abstractNumId="35" w15:restartNumberingAfterBreak="0">
+    <w:nsid w:val="63A50A11"/>
+    <w:multiLevelType w:val="hybridMultilevel"/>
+    <w:tmpl w:val="9B98BEAA"/>
+    <w:lvl w:ilvl="0" w:tplc="08090001">
+      <w:start w:val="1"/>
+      <w:numFmt w:val="bullet"/>
+      <w:lvlText w:val=""/>
+      <w:lvlJc w:val="left"/>
+      <w:pPr>
+        <w:ind w:left="1440" w:hanging="360"/>
+      </w:pPr>
+      <w:rPr>
+        <w:rFonts w:ascii="Symbol" w:hAnsi="Symbol" w:hint="default"/>
+      </w:rPr>
+    </w:lvl>
+    <w:lvl w:ilvl="1" w:tplc="08090003" w:tentative="1">
+      <w:start w:val="1"/>
+      <w:numFmt w:val="bullet"/>
+      <w:lvlText w:val="o"/>
+      <w:lvlJc w:val="left"/>
+      <w:pPr>
+        <w:ind w:left="2160" w:hanging="360"/>
+      </w:pPr>
+      <w:rPr>
+        <w:rFonts w:ascii="Courier New" w:hAnsi="Courier New" w:hint="default"/>
+      </w:rPr>
+    </w:lvl>
+    <w:lvl w:ilvl="2" w:tplc="08090005" w:tentative="1">
+      <w:start w:val="1"/>
+      <w:numFmt w:val="bullet"/>
+      <w:lvlText w:val=""/>
+      <w:lvlJc w:val="left"/>
+      <w:pPr>
+        <w:ind w:left="2880" w:hanging="360"/>
+      </w:pPr>
+      <w:rPr>
+        <w:rFonts w:ascii="Wingdings" w:hAnsi="Wingdings" w:hint="default"/>
+      </w:rPr>
+    </w:lvl>
+    <w:lvl w:ilvl="3" w:tplc="08090001" w:tentative="1">
+      <w:start w:val="1"/>
+      <w:numFmt w:val="bullet"/>
+      <w:lvlText w:val=""/>
+      <w:lvlJc w:val="left"/>
+      <w:pPr>
+        <w:ind w:left="3600" w:hanging="360"/>
+      </w:pPr>
+      <w:rPr>
+        <w:rFonts w:ascii="Symbol" w:hAnsi="Symbol" w:hint="default"/>
+      </w:rPr>
+    </w:lvl>
+    <w:lvl w:ilvl="4" w:tplc="08090003" w:tentative="1">
+      <w:start w:val="1"/>
+      <w:numFmt w:val="bullet"/>
+      <w:lvlText w:val="o"/>
+      <w:lvlJc w:val="left"/>
+      <w:pPr>
+        <w:ind w:left="4320" w:hanging="360"/>
+      </w:pPr>
+      <w:rPr>
+        <w:rFonts w:ascii="Courier New" w:hAnsi="Courier New" w:hint="default"/>
+      </w:rPr>
+    </w:lvl>
+    <w:lvl w:ilvl="5" w:tplc="08090005" w:tentative="1">
+      <w:start w:val="1"/>
+      <w:numFmt w:val="bullet"/>
+      <w:lvlText w:val=""/>
+      <w:lvlJc w:val="left"/>
+      <w:pPr>
+        <w:ind w:left="5040" w:hanging="360"/>
+      </w:pPr>
+      <w:rPr>
+        <w:rFonts w:ascii="Wingdings" w:hAnsi="Wingdings" w:hint="default"/>
+      </w:rPr>
+    </w:lvl>
+    <w:lvl w:ilvl="6" w:tplc="08090001" w:tentative="1">
+      <w:start w:val="1"/>
+      <w:numFmt w:val="bullet"/>
+      <w:lvlText w:val=""/>
+      <w:lvlJc w:val="left"/>
+      <w:pPr>
+        <w:ind w:left="5760" w:hanging="360"/>
+      </w:pPr>
+      <w:rPr>
+        <w:rFonts w:ascii="Symbol" w:hAnsi="Symbol" w:hint="default"/>
+      </w:rPr>
+    </w:lvl>
+    <w:lvl w:ilvl="7" w:tplc="08090003" w:tentative="1">
+      <w:start w:val="1"/>
+      <w:numFmt w:val="bullet"/>
+      <w:lvlText w:val="o"/>
+      <w:lvlJc w:val="left"/>
+      <w:pPr>
+        <w:ind w:left="6480" w:hanging="360"/>
+      </w:pPr>
+      <w:rPr>
+        <w:rFonts w:ascii="Courier New" w:hAnsi="Courier New" w:hint="default"/>
+      </w:rPr>
+    </w:lvl>
+    <w:lvl w:ilvl="8" w:tplc="08090005" w:tentative="1">
+      <w:start w:val="1"/>
+      <w:numFmt w:val="bullet"/>
+      <w:lvlText w:val=""/>
+      <w:lvlJc w:val="left"/>
+      <w:pPr>
+        <w:ind w:left="7200" w:hanging="360"/>
+      </w:pPr>
+      <w:rPr>
+        <w:rFonts w:ascii="Wingdings" w:hAnsi="Wingdings" w:hint="default"/>
+      </w:rPr>
+    </w:lvl>
+  </w:abstractNum>
+  <w:abstractNum w:abstractNumId="36" w15:restartNumberingAfterBreak="0">
+    <w:nsid w:val="64EC7A95"/>
+    <w:multiLevelType w:val="hybridMultilevel"/>
+    <w:tmpl w:val="CDFEFFFC"/>
+    <w:lvl w:ilvl="0" w:tplc="08090001">
+      <w:start w:val="1"/>
+      <w:numFmt w:val="bullet"/>
+      <w:lvlText w:val=""/>
+      <w:lvlJc w:val="left"/>
+      <w:pPr>
+        <w:ind w:left="1440" w:hanging="360"/>
+      </w:pPr>
+      <w:rPr>
+        <w:rFonts w:ascii="Symbol" w:hAnsi="Symbol" w:hint="default"/>
+      </w:rPr>
+    </w:lvl>
+    <w:lvl w:ilvl="1" w:tplc="08090003" w:tentative="1">
+      <w:start w:val="1"/>
+      <w:numFmt w:val="bullet"/>
+      <w:lvlText w:val="o"/>
+      <w:lvlJc w:val="left"/>
+      <w:pPr>
+        <w:ind w:left="2160" w:hanging="360"/>
+      </w:pPr>
+      <w:rPr>
+        <w:rFonts w:ascii="Courier New" w:hAnsi="Courier New" w:hint="default"/>
+      </w:rPr>
+    </w:lvl>
+    <w:lvl w:ilvl="2" w:tplc="08090005" w:tentative="1">
+      <w:start w:val="1"/>
+      <w:numFmt w:val="bullet"/>
+      <w:lvlText w:val=""/>
+      <w:lvlJc w:val="left"/>
+      <w:pPr>
+        <w:ind w:left="2880" w:hanging="360"/>
+      </w:pPr>
+      <w:rPr>
+        <w:rFonts w:ascii="Wingdings" w:hAnsi="Wingdings" w:hint="default"/>
+      </w:rPr>
+    </w:lvl>
+    <w:lvl w:ilvl="3" w:tplc="08090001" w:tentative="1">
+      <w:start w:val="1"/>
+      <w:numFmt w:val="bullet"/>
+      <w:lvlText w:val=""/>
+      <w:lvlJc w:val="left"/>
+      <w:pPr>
+        <w:ind w:left="3600" w:hanging="360"/>
+      </w:pPr>
+      <w:rPr>
+        <w:rFonts w:ascii="Symbol" w:hAnsi="Symbol" w:hint="default"/>
+      </w:rPr>
+    </w:lvl>
+    <w:lvl w:ilvl="4" w:tplc="08090003" w:tentative="1">
+      <w:start w:val="1"/>
+      <w:numFmt w:val="bullet"/>
+      <w:lvlText w:val="o"/>
+      <w:lvlJc w:val="left"/>
+      <w:pPr>
+        <w:ind w:left="4320" w:hanging="360"/>
+      </w:pPr>
+      <w:rPr>
+        <w:rFonts w:ascii="Courier New" w:hAnsi="Courier New" w:hint="default"/>
+      </w:rPr>
+    </w:lvl>
+    <w:lvl w:ilvl="5" w:tplc="08090005" w:tentative="1">
+      <w:start w:val="1"/>
+      <w:numFmt w:val="bullet"/>
+      <w:lvlText w:val=""/>
+      <w:lvlJc w:val="left"/>
+      <w:pPr>
+        <w:ind w:left="5040" w:hanging="360"/>
+      </w:pPr>
+      <w:rPr>
+        <w:rFonts w:ascii="Wingdings" w:hAnsi="Wingdings" w:hint="default"/>
+      </w:rPr>
+    </w:lvl>
+    <w:lvl w:ilvl="6" w:tplc="08090001" w:tentative="1">
+      <w:start w:val="1"/>
+      <w:numFmt w:val="bullet"/>
+      <w:lvlText w:val=""/>
+      <w:lvlJc w:val="left"/>
+      <w:pPr>
+        <w:ind w:left="5760" w:hanging="360"/>
+      </w:pPr>
+      <w:rPr>
+        <w:rFonts w:ascii="Symbol" w:hAnsi="Symbol" w:hint="default"/>
+      </w:rPr>
+    </w:lvl>
+    <w:lvl w:ilvl="7" w:tplc="08090003" w:tentative="1">
+      <w:start w:val="1"/>
+      <w:numFmt w:val="bullet"/>
+      <w:lvlText w:val="o"/>
+      <w:lvlJc w:val="left"/>
+      <w:pPr>
+        <w:ind w:left="6480" w:hanging="360"/>
+      </w:pPr>
+      <w:rPr>
+        <w:rFonts w:ascii="Courier New" w:hAnsi="Courier New" w:hint="default"/>
+      </w:rPr>
+    </w:lvl>
+    <w:lvl w:ilvl="8" w:tplc="08090005" w:tentative="1">
+      <w:start w:val="1"/>
+      <w:numFmt w:val="bullet"/>
+      <w:lvlText w:val=""/>
+      <w:lvlJc w:val="left"/>
+      <w:pPr>
+        <w:ind w:left="7200" w:hanging="360"/>
+      </w:pPr>
+      <w:rPr>
+        <w:rFonts w:ascii="Wingdings" w:hAnsi="Wingdings" w:hint="default"/>
+      </w:rPr>
+    </w:lvl>
+  </w:abstractNum>
+  <w:abstractNum w:abstractNumId="37" w15:restartNumberingAfterBreak="0">
     <w:nsid w:val="6C990009"/>
     <w:multiLevelType w:val="multilevel"/>
     <w:tmpl w:val="3286A3F6"/>
@@ -1745,7 +5023,120 @@
       </w:rPr>
     </w:lvl>
   </w:abstractNum>
-  <w:abstractNum w:abstractNumId="11" w15:restartNumberingAfterBreak="0">
+  <w:abstractNum w:abstractNumId="38" w15:restartNumberingAfterBreak="0">
+    <w:nsid w:val="6F015A83"/>
+    <w:multiLevelType w:val="hybridMultilevel"/>
+    <w:tmpl w:val="1E9ED592"/>
+    <w:lvl w:ilvl="0" w:tplc="08090001">
+      <w:start w:val="1"/>
+      <w:numFmt w:val="bullet"/>
+      <w:lvlText w:val=""/>
+      <w:lvlJc w:val="left"/>
+      <w:pPr>
+        <w:ind w:left="1440" w:hanging="360"/>
+      </w:pPr>
+      <w:rPr>
+        <w:rFonts w:ascii="Symbol" w:hAnsi="Symbol" w:hint="default"/>
+      </w:rPr>
+    </w:lvl>
+    <w:lvl w:ilvl="1" w:tplc="08090003" w:tentative="1">
+      <w:start w:val="1"/>
+      <w:numFmt w:val="bullet"/>
+      <w:lvlText w:val="o"/>
+      <w:lvlJc w:val="left"/>
+      <w:pPr>
+        <w:ind w:left="2160" w:hanging="360"/>
+      </w:pPr>
+      <w:rPr>
+        <w:rFonts w:ascii="Courier New" w:hAnsi="Courier New" w:hint="default"/>
+      </w:rPr>
+    </w:lvl>
+    <w:lvl w:ilvl="2" w:tplc="08090005" w:tentative="1">
+      <w:start w:val="1"/>
+      <w:numFmt w:val="bullet"/>
+      <w:lvlText w:val=""/>
+      <w:lvlJc w:val="left"/>
+      <w:pPr>
+        <w:ind w:left="2880" w:hanging="360"/>
+      </w:pPr>
+      <w:rPr>
+        <w:rFonts w:ascii="Wingdings" w:hAnsi="Wingdings" w:hint="default"/>
+      </w:rPr>
+    </w:lvl>
+    <w:lvl w:ilvl="3" w:tplc="08090001" w:tentative="1">
+      <w:start w:val="1"/>
+      <w:numFmt w:val="bullet"/>
+      <w:lvlText w:val=""/>
+      <w:lvlJc w:val="left"/>
+      <w:pPr>
+        <w:ind w:left="3600" w:hanging="360"/>
+      </w:pPr>
+      <w:rPr>
+        <w:rFonts w:ascii="Symbol" w:hAnsi="Symbol" w:hint="default"/>
+      </w:rPr>
+    </w:lvl>
+    <w:lvl w:ilvl="4" w:tplc="08090003" w:tentative="1">
+      <w:start w:val="1"/>
+      <w:numFmt w:val="bullet"/>
+      <w:lvlText w:val="o"/>
+      <w:lvlJc w:val="left"/>
+      <w:pPr>
+        <w:ind w:left="4320" w:hanging="360"/>
+      </w:pPr>
+      <w:rPr>
+        <w:rFonts w:ascii="Courier New" w:hAnsi="Courier New" w:hint="default"/>
+      </w:rPr>
+    </w:lvl>
+    <w:lvl w:ilvl="5" w:tplc="08090005" w:tentative="1">
+      <w:start w:val="1"/>
+      <w:numFmt w:val="bullet"/>
+      <w:lvlText w:val=""/>
+      <w:lvlJc w:val="left"/>
+      <w:pPr>
+        <w:ind w:left="5040" w:hanging="360"/>
+      </w:pPr>
+      <w:rPr>
+        <w:rFonts w:ascii="Wingdings" w:hAnsi="Wingdings" w:hint="default"/>
+      </w:rPr>
+    </w:lvl>
+    <w:lvl w:ilvl="6" w:tplc="08090001" w:tentative="1">
+      <w:start w:val="1"/>
+      <w:numFmt w:val="bullet"/>
+      <w:lvlText w:val=""/>
+      <w:lvlJc w:val="left"/>
+      <w:pPr>
+        <w:ind w:left="5760" w:hanging="360"/>
+      </w:pPr>
+      <w:rPr>
+        <w:rFonts w:ascii="Symbol" w:hAnsi="Symbol" w:hint="default"/>
+      </w:rPr>
+    </w:lvl>
+    <w:lvl w:ilvl="7" w:tplc="08090003" w:tentative="1">
+      <w:start w:val="1"/>
+      <w:numFmt w:val="bullet"/>
+      <w:lvlText w:val="o"/>
+      <w:lvlJc w:val="left"/>
+      <w:pPr>
+        <w:ind w:left="6480" w:hanging="360"/>
+      </w:pPr>
+      <w:rPr>
+        <w:rFonts w:ascii="Courier New" w:hAnsi="Courier New" w:hint="default"/>
+      </w:rPr>
+    </w:lvl>
+    <w:lvl w:ilvl="8" w:tplc="08090005" w:tentative="1">
+      <w:start w:val="1"/>
+      <w:numFmt w:val="bullet"/>
+      <w:lvlText w:val=""/>
+      <w:lvlJc w:val="left"/>
+      <w:pPr>
+        <w:ind w:left="7200" w:hanging="360"/>
+      </w:pPr>
+      <w:rPr>
+        <w:rFonts w:ascii="Wingdings" w:hAnsi="Wingdings" w:hint="default"/>
+      </w:rPr>
+    </w:lvl>
+  </w:abstractNum>
+  <w:abstractNum w:abstractNumId="39" w15:restartNumberingAfterBreak="0">
     <w:nsid w:val="7A491889"/>
     <w:multiLevelType w:val="multilevel"/>
     <w:tmpl w:val="DDEE7AB0"/>
@@ -1877,22 +5268,106 @@
     <w:abstractNumId w:val="5"/>
   </w:num>
   <w:num w:numId="7" w16cid:durableId="1906378455">
+    <w:abstractNumId w:val="30"/>
+  </w:num>
+  <w:num w:numId="8" w16cid:durableId="202251652">
+    <w:abstractNumId w:val="25"/>
+  </w:num>
+  <w:num w:numId="9" w16cid:durableId="2123382028">
+    <w:abstractNumId w:val="22"/>
+  </w:num>
+  <w:num w:numId="10" w16cid:durableId="876352830">
+    <w:abstractNumId w:val="34"/>
+  </w:num>
+  <w:num w:numId="11" w16cid:durableId="697321243">
+    <w:abstractNumId w:val="39"/>
+  </w:num>
+  <w:num w:numId="12" w16cid:durableId="303238076">
+    <w:abstractNumId w:val="37"/>
+  </w:num>
+  <w:num w:numId="13" w16cid:durableId="1825077170">
+    <w:abstractNumId w:val="31"/>
+  </w:num>
+  <w:num w:numId="14" w16cid:durableId="990448776">
+    <w:abstractNumId w:val="29"/>
+  </w:num>
+  <w:num w:numId="15" w16cid:durableId="1451701694">
+    <w:abstractNumId w:val="19"/>
+  </w:num>
+  <w:num w:numId="16" w16cid:durableId="758521847">
+    <w:abstractNumId w:val="20"/>
+  </w:num>
+  <w:num w:numId="17" w16cid:durableId="302581149">
+    <w:abstractNumId w:val="6"/>
+  </w:num>
+  <w:num w:numId="18" w16cid:durableId="161358386">
+    <w:abstractNumId w:val="7"/>
+  </w:num>
+  <w:num w:numId="19" w16cid:durableId="196359424">
     <w:abstractNumId w:val="8"/>
   </w:num>
-  <w:num w:numId="8" w16cid:durableId="202251652">
-    <w:abstractNumId w:val="7"/>
-  </w:num>
-  <w:num w:numId="9" w16cid:durableId="2123382028">
-    <w:abstractNumId w:val="6"/>
-  </w:num>
-  <w:num w:numId="10" w16cid:durableId="876352830">
+  <w:num w:numId="20" w16cid:durableId="97260686">
     <w:abstractNumId w:val="9"/>
   </w:num>
-  <w:num w:numId="11" w16cid:durableId="697321243">
+  <w:num w:numId="21" w16cid:durableId="1223063204">
+    <w:abstractNumId w:val="10"/>
+  </w:num>
+  <w:num w:numId="22" w16cid:durableId="827668650">
     <w:abstractNumId w:val="11"/>
   </w:num>
-  <w:num w:numId="12" w16cid:durableId="303238076">
-    <w:abstractNumId w:val="10"/>
+  <w:num w:numId="23" w16cid:durableId="175656382">
+    <w:abstractNumId w:val="12"/>
+  </w:num>
+  <w:num w:numId="24" w16cid:durableId="738136600">
+    <w:abstractNumId w:val="13"/>
+  </w:num>
+  <w:num w:numId="25" w16cid:durableId="1361861284">
+    <w:abstractNumId w:val="14"/>
+  </w:num>
+  <w:num w:numId="26" w16cid:durableId="170224262">
+    <w:abstractNumId w:val="15"/>
+  </w:num>
+  <w:num w:numId="27" w16cid:durableId="1528367848">
+    <w:abstractNumId w:val="16"/>
+  </w:num>
+  <w:num w:numId="28" w16cid:durableId="297730328">
+    <w:abstractNumId w:val="17"/>
+  </w:num>
+  <w:num w:numId="29" w16cid:durableId="1848980781">
+    <w:abstractNumId w:val="21"/>
+  </w:num>
+  <w:num w:numId="30" w16cid:durableId="1387533428">
+    <w:abstractNumId w:val="32"/>
+  </w:num>
+  <w:num w:numId="31" w16cid:durableId="1414425611">
+    <w:abstractNumId w:val="24"/>
+  </w:num>
+  <w:num w:numId="32" w16cid:durableId="1791238864">
+    <w:abstractNumId w:val="27"/>
+  </w:num>
+  <w:num w:numId="33" w16cid:durableId="269435098">
+    <w:abstractNumId w:val="26"/>
+  </w:num>
+  <w:num w:numId="34" w16cid:durableId="442308532">
+    <w:abstractNumId w:val="18"/>
+  </w:num>
+  <w:num w:numId="35" w16cid:durableId="847646039">
+    <w:abstractNumId w:val="35"/>
+  </w:num>
+  <w:num w:numId="36" w16cid:durableId="390622337">
+    <w:abstractNumId w:val="28"/>
+  </w:num>
+  <w:num w:numId="37" w16cid:durableId="24404684">
+    <w:abstractNumId w:val="38"/>
+  </w:num>
+  <w:num w:numId="38" w16cid:durableId="1671637563">
+    <w:abstractNumId w:val="33"/>
+  </w:num>
+  <w:num w:numId="39" w16cid:durableId="603224204">
+    <w:abstractNumId w:val="36"/>
+  </w:num>
+  <w:num w:numId="40" w16cid:durableId="1441997730">
+    <w:abstractNumId w:val="23"/>
   </w:num>
 </w:numbering>
 </file>
@@ -2291,8 +5766,30 @@
   <w:style w:type="paragraph" w:default="1" w:styleId="Normal">
     <w:name w:val="Normal"/>
     <w:qFormat/>
+    <w:rsid w:val="000659FB"/>
     <w:rPr>
       <w:lang w:val="nl-NL"/>
+    </w:rPr>
+  </w:style>
+  <w:style w:type="paragraph" w:styleId="Heading1">
+    <w:name w:val="heading 1"/>
+    <w:basedOn w:val="Normal"/>
+    <w:next w:val="Normal"/>
+    <w:link w:val="Heading1Char"/>
+    <w:uiPriority w:val="9"/>
+    <w:qFormat/>
+    <w:rsid w:val="005E78DF"/>
+    <w:pPr>
+      <w:keepNext/>
+      <w:keepLines/>
+      <w:spacing w:before="240"/>
+      <w:outlineLvl w:val="0"/>
+    </w:pPr>
+    <w:rPr>
+      <w:rFonts w:asciiTheme="majorHAnsi" w:eastAsiaTheme="majorEastAsia" w:hAnsiTheme="majorHAnsi" w:cstheme="majorBidi"/>
+      <w:color w:val="2F5496" w:themeColor="accent1" w:themeShade="BF"/>
+      <w:sz w:val="32"/>
+      <w:szCs w:val="32"/>
     </w:rPr>
   </w:style>
   <w:style w:type="character" w:default="1" w:styleId="DefaultParagraphFont">
@@ -2335,6 +5832,91 @@
     <w:rPr>
       <w:rFonts w:ascii="Times New Roman" w:eastAsia="Times New Roman" w:hAnsi="Times New Roman" w:cs="Times New Roman"/>
       <w:lang w:val="en-NL" w:eastAsia="en-GB"/>
+    </w:rPr>
+  </w:style>
+  <w:style w:type="paragraph" w:styleId="NoSpacing">
+    <w:name w:val="No Spacing"/>
+    <w:link w:val="NoSpacingChar"/>
+    <w:uiPriority w:val="1"/>
+    <w:qFormat/>
+    <w:rsid w:val="00B71800"/>
+    <w:rPr>
+      <w:rFonts w:eastAsiaTheme="minorEastAsia"/>
+      <w:sz w:val="22"/>
+      <w:szCs w:val="22"/>
+      <w:lang w:val="en-US" w:eastAsia="zh-CN"/>
+    </w:rPr>
+  </w:style>
+  <w:style w:type="character" w:customStyle="1" w:styleId="NoSpacingChar">
+    <w:name w:val="No Spacing Char"/>
+    <w:basedOn w:val="DefaultParagraphFont"/>
+    <w:link w:val="NoSpacing"/>
+    <w:uiPriority w:val="1"/>
+    <w:rsid w:val="00B71800"/>
+    <w:rPr>
+      <w:rFonts w:eastAsiaTheme="minorEastAsia"/>
+      <w:sz w:val="22"/>
+      <w:szCs w:val="22"/>
+      <w:lang w:val="en-US" w:eastAsia="zh-CN"/>
+    </w:rPr>
+  </w:style>
+  <w:style w:type="paragraph" w:styleId="Title">
+    <w:name w:val="Title"/>
+    <w:basedOn w:val="Normal"/>
+    <w:next w:val="Normal"/>
+    <w:link w:val="TitleChar"/>
+    <w:uiPriority w:val="10"/>
+    <w:qFormat/>
+    <w:rsid w:val="00B71800"/>
+    <w:pPr>
+      <w:contextualSpacing/>
+    </w:pPr>
+    <w:rPr>
+      <w:rFonts w:asciiTheme="majorHAnsi" w:eastAsiaTheme="majorEastAsia" w:hAnsiTheme="majorHAnsi" w:cstheme="majorBidi"/>
+      <w:spacing w:val="-10"/>
+      <w:kern w:val="28"/>
+      <w:sz w:val="56"/>
+      <w:szCs w:val="56"/>
+    </w:rPr>
+  </w:style>
+  <w:style w:type="character" w:customStyle="1" w:styleId="TitleChar">
+    <w:name w:val="Title Char"/>
+    <w:basedOn w:val="DefaultParagraphFont"/>
+    <w:link w:val="Title"/>
+    <w:uiPriority w:val="10"/>
+    <w:rsid w:val="00B71800"/>
+    <w:rPr>
+      <w:rFonts w:asciiTheme="majorHAnsi" w:eastAsiaTheme="majorEastAsia" w:hAnsiTheme="majorHAnsi" w:cstheme="majorBidi"/>
+      <w:spacing w:val="-10"/>
+      <w:kern w:val="28"/>
+      <w:sz w:val="56"/>
+      <w:szCs w:val="56"/>
+      <w:lang w:val="nl-NL"/>
+    </w:rPr>
+  </w:style>
+  <w:style w:type="paragraph" w:styleId="ListParagraph">
+    <w:name w:val="List Paragraph"/>
+    <w:basedOn w:val="Normal"/>
+    <w:uiPriority w:val="34"/>
+    <w:qFormat/>
+    <w:rsid w:val="005E78DF"/>
+    <w:pPr>
+      <w:ind w:left="720"/>
+      <w:contextualSpacing/>
+    </w:pPr>
+  </w:style>
+  <w:style w:type="character" w:customStyle="1" w:styleId="Heading1Char">
+    <w:name w:val="Heading 1 Char"/>
+    <w:basedOn w:val="DefaultParagraphFont"/>
+    <w:link w:val="Heading1"/>
+    <w:uiPriority w:val="9"/>
+    <w:rsid w:val="005E78DF"/>
+    <w:rPr>
+      <w:rFonts w:asciiTheme="majorHAnsi" w:eastAsiaTheme="majorEastAsia" w:hAnsiTheme="majorHAnsi" w:cstheme="majorBidi"/>
+      <w:color w:val="2F5496" w:themeColor="accent1" w:themeShade="BF"/>
+      <w:sz w:val="32"/>
+      <w:szCs w:val="32"/>
+      <w:lang w:val="nl-NL"/>
     </w:rPr>
   </w:style>
 </w:styles>

</xml_diff>